<commit_message>
Update PowerSlate Integration Fields.docx
</commit_message>
<xml_diff>
--- a/PowerSlate Integration Fields.docx
+++ b/PowerSlate Integration Fields.docx
@@ -1,6 +1,6 @@
 
 <file path=word/document.xml><?xml version="1.0" encoding="utf-8"?>
-<w:document xmlns:wpc="http://schemas.microsoft.com/office/word/2010/wordprocessingCanvas" xmlns:cx="http://schemas.microsoft.com/office/drawing/2014/chartex" xmlns:cx1="http://schemas.microsoft.com/office/drawing/2015/9/8/chartex" xmlns:cx2="http://schemas.microsoft.com/office/drawing/2015/10/21/chartex" xmlns:cx3="http://schemas.microsoft.com/office/drawing/2016/5/9/chartex" xmlns:cx4="http://schemas.microsoft.com/office/drawing/2016/5/10/chartex" xmlns:cx5="http://schemas.microsoft.com/office/drawing/2016/5/11/chartex" xmlns:cx6="http://schemas.microsoft.com/office/drawing/2016/5/12/chartex" xmlns:cx7="http://schemas.microsoft.com/office/drawing/2016/5/13/chartex" xmlns:cx8="http://schemas.microsoft.com/office/drawing/2016/5/14/chartex" xmlns:mc="http://schemas.openxmlformats.org/markup-compatibility/2006" xmlns:aink="http://schemas.microsoft.com/office/drawing/2016/ink" xmlns:am3d="http://schemas.microsoft.com/office/drawing/2017/model3d" xmlns:o="urn:schemas-microsoft-com:office:office" xmlns:r="http://schemas.openxmlformats.org/officeDocument/2006/relationships" xmlns:m="http://schemas.openxmlformats.org/officeDocument/2006/math" xmlns:v="urn:schemas-microsoft-com:vml" xmlns:wp14="http://schemas.microsoft.com/office/word/2010/wordprocessingDrawing" xmlns:wp="http://schemas.openxmlformats.org/drawingml/2006/wordprocessingDrawing" xmlns:w10="urn:schemas-microsoft-com:office:word" xmlns:w="http://schemas.openxmlformats.org/wordprocessingml/2006/main" xmlns:w14="http://schemas.microsoft.com/office/word/2010/wordml" xmlns:w15="http://schemas.microsoft.com/office/word/2012/wordml" xmlns:w16cid="http://schemas.microsoft.com/office/word/2016/wordml/cid" xmlns:w16se="http://schemas.microsoft.com/office/word/2015/wordml/symex" xmlns:wpg="http://schemas.microsoft.com/office/word/2010/wordprocessingGroup" xmlns:wpi="http://schemas.microsoft.com/office/word/2010/wordprocessingInk" xmlns:wne="http://schemas.microsoft.com/office/word/2006/wordml" xmlns:wps="http://schemas.microsoft.com/office/word/2010/wordprocessingShape" mc:Ignorable="w14 w15 w16se w16cid wp14">
+<w:document xmlns:wpc="http://schemas.microsoft.com/office/word/2010/wordprocessingCanvas" xmlns:cx="http://schemas.microsoft.com/office/drawing/2014/chartex" xmlns:cx1="http://schemas.microsoft.com/office/drawing/2015/9/8/chartex" xmlns:cx2="http://schemas.microsoft.com/office/drawing/2015/10/21/chartex" xmlns:cx3="http://schemas.microsoft.com/office/drawing/2016/5/9/chartex" xmlns:cx4="http://schemas.microsoft.com/office/drawing/2016/5/10/chartex" xmlns:cx5="http://schemas.microsoft.com/office/drawing/2016/5/11/chartex" xmlns:cx6="http://schemas.microsoft.com/office/drawing/2016/5/12/chartex" xmlns:cx7="http://schemas.microsoft.com/office/drawing/2016/5/13/chartex" xmlns:cx8="http://schemas.microsoft.com/office/drawing/2016/5/14/chartex" xmlns:mc="http://schemas.openxmlformats.org/markup-compatibility/2006" xmlns:aink="http://schemas.microsoft.com/office/drawing/2016/ink" xmlns:am3d="http://schemas.microsoft.com/office/drawing/2017/model3d" xmlns:o="urn:schemas-microsoft-com:office:office" xmlns:r="http://schemas.openxmlformats.org/officeDocument/2006/relationships" xmlns:m="http://schemas.openxmlformats.org/officeDocument/2006/math" xmlns:v="urn:schemas-microsoft-com:vml" xmlns:wp14="http://schemas.microsoft.com/office/word/2010/wordprocessingDrawing" xmlns:wp="http://schemas.openxmlformats.org/drawingml/2006/wordprocessingDrawing" xmlns:w10="urn:schemas-microsoft-com:office:word" xmlns:w="http://schemas.openxmlformats.org/wordprocessingml/2006/main" xmlns:w14="http://schemas.microsoft.com/office/word/2010/wordml" xmlns:w15="http://schemas.microsoft.com/office/word/2012/wordml" xmlns:w16cex="http://schemas.microsoft.com/office/word/2018/wordml/cex" xmlns:w16cid="http://schemas.microsoft.com/office/word/2016/wordml/cid" xmlns:w16="http://schemas.microsoft.com/office/word/2018/wordml" xmlns:w16se="http://schemas.microsoft.com/office/word/2015/wordml/symex" xmlns:wpg="http://schemas.microsoft.com/office/word/2010/wordprocessingGroup" xmlns:wpi="http://schemas.microsoft.com/office/word/2010/wordprocessingInk" xmlns:wne="http://schemas.microsoft.com/office/word/2006/wordml" xmlns:wps="http://schemas.microsoft.com/office/word/2010/wordprocessingShape" mc:Ignorable="w14 w15 w16se w16cid w16 w16cex wp14">
   <w:body>
     <w:p>
       <w:r>
@@ -319,7 +319,21 @@
                 <w:rStyle w:val="Hyperlink"/>
                 <w:noProof/>
               </w:rPr>
-              <w:t>Fields Passed from Slate &gt; PowerCampus on Subsequent Syncs</w:t>
+              <w:t>Fields Passed from Slate &gt; PowerCa</w:t>
+            </w:r>
+            <w:r>
+              <w:rPr>
+                <w:rStyle w:val="Hyperlink"/>
+                <w:noProof/>
+              </w:rPr>
+              <w:t>m</w:t>
+            </w:r>
+            <w:r>
+              <w:rPr>
+                <w:rStyle w:val="Hyperlink"/>
+                <w:noProof/>
+              </w:rPr>
+              <w:t>pus on Subsequent Syncs</w:t>
             </w:r>
             <w:r>
               <w:rPr>
@@ -2027,7 +2041,13 @@
               <w:cnfStyle w:val="000000100000" w:firstRow="0" w:lastRow="0" w:firstColumn="0" w:lastColumn="0" w:oddVBand="0" w:evenVBand="0" w:oddHBand="1" w:evenHBand="0" w:firstRowFirstColumn="0" w:firstRowLastColumn="0" w:lastRowFirstColumn="0" w:lastRowLastColumn="0"/>
             </w:pPr>
             <w:r>
-              <w:t>Only if application skips Handle Applications.</w:t>
+              <w:t xml:space="preserve">Only if application </w:t>
+            </w:r>
+            <w:r>
+              <w:t>is automatically processed through</w:t>
+            </w:r>
+            <w:r>
+              <w:t xml:space="preserve"> Handle Applications.</w:t>
             </w:r>
           </w:p>
         </w:tc>
@@ -2403,6 +2423,58 @@
           </w:p>
         </w:tc>
       </w:tr>
+      <w:tr>
+        <w:trPr>
+          <w:cnfStyle w:val="000000100000" w:firstRow="0" w:lastRow="0" w:firstColumn="0" w:lastColumn="0" w:oddVBand="0" w:evenVBand="0" w:oddHBand="1" w:evenHBand="0" w:firstRowFirstColumn="0" w:firstRowLastColumn="0" w:lastRowFirstColumn="0" w:lastRowLastColumn="0"/>
+        </w:trPr>
+        <w:tc>
+          <w:tcPr>
+            <w:cnfStyle w:val="001000000000" w:firstRow="0" w:lastRow="0" w:firstColumn="1" w:lastColumn="0" w:oddVBand="0" w:evenVBand="0" w:oddHBand="0" w:evenHBand="0" w:firstRowFirstColumn="0" w:firstRowLastColumn="0" w:lastRowFirstColumn="0" w:lastRowLastColumn="0"/>
+            <w:tcW w:w="3415" w:type="dxa"/>
+          </w:tcPr>
+          <w:p>
+            <w:r>
+              <w:t>Application Date</w:t>
+            </w:r>
+          </w:p>
+        </w:tc>
+        <w:tc>
+          <w:tcPr>
+            <w:tcW w:w="5130" w:type="dxa"/>
+          </w:tcPr>
+          <w:p>
+            <w:pPr>
+              <w:cnfStyle w:val="000000100000" w:firstRow="0" w:lastRow="0" w:firstColumn="0" w:lastColumn="0" w:oddVBand="0" w:evenVBand="0" w:oddHBand="1" w:evenHBand="0" w:firstRowFirstColumn="0" w:firstRowLastColumn="0" w:lastRowFirstColumn="0" w:lastRowLastColumn="0"/>
+            </w:pPr>
+            <w:r>
+              <w:t>Submission date from Slate.</w:t>
+            </w:r>
+          </w:p>
+        </w:tc>
+        <w:tc>
+          <w:tcPr>
+            <w:tcW w:w="1260" w:type="dxa"/>
+          </w:tcPr>
+          <w:p>
+            <w:pPr>
+              <w:cnfStyle w:val="000000100000" w:firstRow="0" w:lastRow="0" w:firstColumn="0" w:lastColumn="0" w:oddVBand="0" w:evenVBand="0" w:oddHBand="1" w:evenHBand="0" w:firstRowFirstColumn="0" w:firstRowLastColumn="0" w:lastRowFirstColumn="0" w:lastRowLastColumn="0"/>
+            </w:pPr>
+          </w:p>
+        </w:tc>
+        <w:tc>
+          <w:tcPr>
+            <w:tcW w:w="995" w:type="dxa"/>
+          </w:tcPr>
+          <w:p>
+            <w:pPr>
+              <w:cnfStyle w:val="000000100000" w:firstRow="0" w:lastRow="0" w:firstColumn="0" w:lastColumn="0" w:oddVBand="0" w:evenVBand="0" w:oddHBand="1" w:evenHBand="0" w:firstRowFirstColumn="0" w:firstRowLastColumn="0" w:lastRowFirstColumn="0" w:lastRowLastColumn="0"/>
+            </w:pPr>
+            <w:r>
+              <w:t>SQL</w:t>
+            </w:r>
+          </w:p>
+        </w:tc>
+      </w:tr>
     </w:tbl>
     <w:p>
       <w:pPr>
@@ -2425,9 +2497,7 @@
       <w:r>
         <w:t>Subsequent Syncs</w:t>
       </w:r>
-      <w:bookmarkStart w:id="4" w:name="_GoBack"/>
       <w:bookmarkEnd w:id="3"/>
-      <w:bookmarkEnd w:id="4"/>
     </w:p>
     <w:tbl>
       <w:tblPr>
@@ -2597,7 +2667,7 @@
           </w:tcPr>
           <w:p>
             <w:r>
-              <w:t>Registered</w:t>
+              <w:t>Record Found</w:t>
             </w:r>
           </w:p>
         </w:tc>
@@ -2610,7 +2680,7 @@
               <w:cnfStyle w:val="000000000000" w:firstRow="0" w:lastRow="0" w:firstColumn="0" w:lastColumn="0" w:oddVBand="0" w:evenVBand="0" w:oddHBand="0" w:evenHBand="0" w:firstRowFirstColumn="0" w:firstRowLastColumn="0" w:lastRowFirstColumn="0" w:lastRowLastColumn="0"/>
             </w:pPr>
             <w:r>
-              <w:t>Y/N flag. Exists because CASAC has zero credits.</w:t>
+              <w:t>Y/N flag. Whether or not a matching ACADEMIC record was located.</w:t>
             </w:r>
           </w:p>
         </w:tc>
@@ -2649,6 +2719,58 @@
           </w:tcPr>
           <w:p>
             <w:r>
+              <w:t>Registered</w:t>
+            </w:r>
+          </w:p>
+        </w:tc>
+        <w:tc>
+          <w:tcPr>
+            <w:tcW w:w="5130" w:type="dxa"/>
+          </w:tcPr>
+          <w:p>
+            <w:pPr>
+              <w:cnfStyle w:val="000000100000" w:firstRow="0" w:lastRow="0" w:firstColumn="0" w:lastColumn="0" w:oddVBand="0" w:evenVBand="0" w:oddHBand="1" w:evenHBand="0" w:firstRowFirstColumn="0" w:firstRowLastColumn="0" w:lastRowFirstColumn="0" w:lastRowLastColumn="0"/>
+            </w:pPr>
+            <w:r>
+              <w:t xml:space="preserve">Y/N flag. </w:t>
+            </w:r>
+            <w:r>
+              <w:t>Needed for zero-credit or CEU courses.</w:t>
+            </w:r>
+          </w:p>
+        </w:tc>
+        <w:tc>
+          <w:tcPr>
+            <w:tcW w:w="1260" w:type="dxa"/>
+          </w:tcPr>
+          <w:p>
+            <w:pPr>
+              <w:cnfStyle w:val="000000100000" w:firstRow="0" w:lastRow="0" w:firstColumn="0" w:lastColumn="0" w:oddVBand="0" w:evenVBand="0" w:oddHBand="1" w:evenHBand="0" w:firstRowFirstColumn="0" w:firstRowLastColumn="0" w:lastRowFirstColumn="0" w:lastRowLastColumn="0"/>
+            </w:pPr>
+          </w:p>
+        </w:tc>
+        <w:tc>
+          <w:tcPr>
+            <w:tcW w:w="995" w:type="dxa"/>
+          </w:tcPr>
+          <w:p>
+            <w:pPr>
+              <w:cnfStyle w:val="000000100000" w:firstRow="0" w:lastRow="0" w:firstColumn="0" w:lastColumn="0" w:oddVBand="0" w:evenVBand="0" w:oddHBand="1" w:evenHBand="0" w:firstRowFirstColumn="0" w:firstRowLastColumn="0" w:lastRowFirstColumn="0" w:lastRowLastColumn="0"/>
+            </w:pPr>
+            <w:r>
+              <w:t>SQL</w:t>
+            </w:r>
+          </w:p>
+        </w:tc>
+      </w:tr>
+      <w:tr>
+        <w:tc>
+          <w:tcPr>
+            <w:cnfStyle w:val="001000000000" w:firstRow="0" w:lastRow="0" w:firstColumn="1" w:lastColumn="0" w:oddVBand="0" w:evenVBand="0" w:oddHBand="0" w:evenHBand="0" w:firstRowFirstColumn="0" w:firstRowLastColumn="0" w:lastRowFirstColumn="0" w:lastRowLastColumn="0"/>
+            <w:tcW w:w="3415" w:type="dxa"/>
+          </w:tcPr>
+          <w:p>
+            <w:r>
               <w:t>Registered Credits</w:t>
             </w:r>
           </w:p>
@@ -2659,10 +2781,10 @@
           </w:tcPr>
           <w:p>
             <w:pPr>
-              <w:cnfStyle w:val="000000100000" w:firstRow="0" w:lastRow="0" w:firstColumn="0" w:lastColumn="0" w:oddVBand="0" w:evenVBand="0" w:oddHBand="1" w:evenHBand="0" w:firstRowFirstColumn="0" w:firstRowLastColumn="0" w:lastRowFirstColumn="0" w:lastRowLastColumn="0"/>
-            </w:pPr>
-            <w:r>
-              <w:t>Either credits or -1 to indicate that ACADEMIC row can’t be found or illegal College Attend status.</w:t>
+              <w:cnfStyle w:val="000000000000" w:firstRow="0" w:lastRow="0" w:firstColumn="0" w:lastColumn="0" w:oddVBand="0" w:evenVBand="0" w:oddHBand="0" w:evenHBand="0" w:firstRowFirstColumn="0" w:firstRowLastColumn="0" w:lastRowFirstColumn="0" w:lastRowLastColumn="0"/>
+            </w:pPr>
+            <w:r>
+              <w:t>From rollup record.</w:t>
             </w:r>
           </w:p>
         </w:tc>
@@ -2672,7 +2794,7 @@
           </w:tcPr>
           <w:p>
             <w:pPr>
-              <w:cnfStyle w:val="000000100000" w:firstRow="0" w:lastRow="0" w:firstColumn="0" w:lastColumn="0" w:oddVBand="0" w:evenVBand="0" w:oddHBand="1" w:evenHBand="0" w:firstRowFirstColumn="0" w:firstRowLastColumn="0" w:lastRowFirstColumn="0" w:lastRowLastColumn="0"/>
+              <w:cnfStyle w:val="000000000000" w:firstRow="0" w:lastRow="0" w:firstColumn="0" w:lastColumn="0" w:oddVBand="0" w:evenVBand="0" w:oddHBand="0" w:evenHBand="0" w:firstRowFirstColumn="0" w:firstRowLastColumn="0" w:lastRowFirstColumn="0" w:lastRowLastColumn="0"/>
             </w:pPr>
           </w:p>
         </w:tc>
@@ -2682,7 +2804,230 @@
           </w:tcPr>
           <w:p>
             <w:pPr>
-              <w:cnfStyle w:val="000000100000" w:firstRow="0" w:lastRow="0" w:firstColumn="0" w:lastColumn="0" w:oddVBand="0" w:evenVBand="0" w:oddHBand="1" w:evenHBand="0" w:firstRowFirstColumn="0" w:firstRowLastColumn="0" w:lastRowFirstColumn="0" w:lastRowLastColumn="0"/>
+              <w:cnfStyle w:val="000000000000" w:firstRow="0" w:lastRow="0" w:firstColumn="0" w:lastColumn="0" w:oddVBand="0" w:evenVBand="0" w:oddHBand="0" w:evenHBand="0" w:firstRowFirstColumn="0" w:firstRowLastColumn="0" w:lastRowFirstColumn="0" w:lastRowLastColumn="0"/>
+            </w:pPr>
+            <w:r>
+              <w:t>SQL</w:t>
+            </w:r>
+          </w:p>
+        </w:tc>
+      </w:tr>
+      <w:tr>
+        <w:trPr>
+          <w:cnfStyle w:val="000000100000" w:firstRow="0" w:lastRow="0" w:firstColumn="0" w:lastColumn="0" w:oddVBand="0" w:evenVBand="0" w:oddHBand="1" w:evenHBand="0" w:firstRowFirstColumn="0" w:firstRowLastColumn="0" w:lastRowFirstColumn="0" w:lastRowLastColumn="0"/>
+        </w:trPr>
+        <w:tc>
+          <w:tcPr>
+            <w:cnfStyle w:val="001000000000" w:firstRow="0" w:lastRow="0" w:firstColumn="1" w:lastColumn="0" w:oddVBand="0" w:evenVBand="0" w:oddHBand="0" w:evenHBand="0" w:firstRowFirstColumn="0" w:firstRowLastColumn="0" w:lastRowFirstColumn="0" w:lastRowLastColumn="0"/>
+            <w:tcW w:w="3415" w:type="dxa"/>
+          </w:tcPr>
+          <w:p>
+            <w:r>
+              <w:t>Registered Date</w:t>
+            </w:r>
+          </w:p>
+        </w:tc>
+        <w:tc>
+          <w:tcPr>
+            <w:tcW w:w="5130" w:type="dxa"/>
+          </w:tcPr>
+          <w:p>
+            <w:pPr>
+              <w:tabs>
+                <w:tab w:val="left" w:pos="1233"/>
+              </w:tabs>
+              <w:cnfStyle w:val="000000100000" w:firstRow="0" w:lastRow="0" w:firstColumn="0" w:lastColumn="0" w:oddVBand="0" w:evenVBand="0" w:oddHBand="1" w:evenHBand="0" w:firstRowFirstColumn="0" w:firstRowLastColumn="0" w:lastRowFirstColumn="0" w:lastRowLastColumn="0"/>
+            </w:pPr>
+            <w:r>
+              <w:rPr>
+                <w:rStyle w:val="pl-c"/>
+              </w:rPr>
+              <w:t>PREREG_VAL_DATE</w:t>
+            </w:r>
+            <w:r>
+              <w:t xml:space="preserve"> </w:t>
+            </w:r>
+            <w:r>
+              <w:t xml:space="preserve">or </w:t>
+            </w:r>
+            <w:r>
+              <w:t>REG_VAL_DATE</w:t>
+            </w:r>
+          </w:p>
+        </w:tc>
+        <w:tc>
+          <w:tcPr>
+            <w:tcW w:w="1260" w:type="dxa"/>
+          </w:tcPr>
+          <w:p>
+            <w:pPr>
+              <w:cnfStyle w:val="000000100000" w:firstRow="0" w:lastRow="0" w:firstColumn="0" w:lastColumn="0" w:oddVBand="0" w:evenVBand="0" w:oddHBand="1" w:evenHBand="0" w:firstRowFirstColumn="0" w:firstRowLastColumn="0" w:lastRowFirstColumn="0" w:lastRowLastColumn="0"/>
+            </w:pPr>
+            <w:r>
+              <w:t>Routine</w:t>
+            </w:r>
+          </w:p>
+        </w:tc>
+        <w:tc>
+          <w:tcPr>
+            <w:tcW w:w="995" w:type="dxa"/>
+          </w:tcPr>
+          <w:p>
+            <w:pPr>
+              <w:cnfStyle w:val="000000100000" w:firstRow="0" w:lastRow="0" w:firstColumn="0" w:lastColumn="0" w:oddVBand="0" w:evenVBand="0" w:oddHBand="1" w:evenHBand="0" w:firstRowFirstColumn="0" w:firstRowLastColumn="0" w:lastRowFirstColumn="0" w:lastRowLastColumn="0"/>
+            </w:pPr>
+            <w:r>
+              <w:t>SQL</w:t>
+            </w:r>
+          </w:p>
+        </w:tc>
+      </w:tr>
+      <w:tr>
+        <w:tc>
+          <w:tcPr>
+            <w:cnfStyle w:val="001000000000" w:firstRow="0" w:lastRow="0" w:firstColumn="1" w:lastColumn="0" w:oddVBand="0" w:evenVBand="0" w:oddHBand="0" w:evenHBand="0" w:firstRowFirstColumn="0" w:firstRowLastColumn="0" w:lastRowFirstColumn="0" w:lastRowLastColumn="0"/>
+            <w:tcW w:w="3415" w:type="dxa"/>
+          </w:tcPr>
+          <w:p>
+            <w:r>
+              <w:t>Readmit</w:t>
+            </w:r>
+          </w:p>
+        </w:tc>
+        <w:tc>
+          <w:tcPr>
+            <w:tcW w:w="5130" w:type="dxa"/>
+          </w:tcPr>
+          <w:p>
+            <w:pPr>
+              <w:cnfStyle w:val="000000000000" w:firstRow="0" w:lastRow="0" w:firstColumn="0" w:lastColumn="0" w:oddVBand="0" w:evenVBand="0" w:oddHBand="0" w:evenHBand="0" w:firstRowFirstColumn="0" w:firstRowLastColumn="0" w:lastRowFirstColumn="0" w:lastRowLastColumn="0"/>
+            </w:pPr>
+            <w:r>
+              <w:t>Derived from COLLEGE_ATTEND.</w:t>
+            </w:r>
+          </w:p>
+        </w:tc>
+        <w:tc>
+          <w:tcPr>
+            <w:tcW w:w="1260" w:type="dxa"/>
+          </w:tcPr>
+          <w:p>
+            <w:pPr>
+              <w:cnfStyle w:val="000000000000" w:firstRow="0" w:lastRow="0" w:firstColumn="0" w:lastColumn="0" w:oddVBand="0" w:evenVBand="0" w:oddHBand="0" w:evenHBand="0" w:firstRowFirstColumn="0" w:firstRowLastColumn="0" w:lastRowFirstColumn="0" w:lastRowLastColumn="0"/>
+            </w:pPr>
+            <w:r>
+              <w:t>Routine</w:t>
+            </w:r>
+          </w:p>
+        </w:tc>
+        <w:tc>
+          <w:tcPr>
+            <w:tcW w:w="995" w:type="dxa"/>
+          </w:tcPr>
+          <w:p>
+            <w:pPr>
+              <w:cnfStyle w:val="000000000000" w:firstRow="0" w:lastRow="0" w:firstColumn="0" w:lastColumn="0" w:oddVBand="0" w:evenVBand="0" w:oddHBand="0" w:evenHBand="0" w:firstRowFirstColumn="0" w:firstRowLastColumn="0" w:lastRowFirstColumn="0" w:lastRowLastColumn="0"/>
+            </w:pPr>
+            <w:r>
+              <w:t>SQL</w:t>
+            </w:r>
+          </w:p>
+        </w:tc>
+      </w:tr>
+      <w:tr>
+        <w:trPr>
+          <w:cnfStyle w:val="000000100000" w:firstRow="0" w:lastRow="0" w:firstColumn="0" w:lastColumn="0" w:oddVBand="0" w:evenVBand="0" w:oddHBand="1" w:evenHBand="0" w:firstRowFirstColumn="0" w:firstRowLastColumn="0" w:lastRowFirstColumn="0" w:lastRowLastColumn="0"/>
+        </w:trPr>
+        <w:tc>
+          <w:tcPr>
+            <w:cnfStyle w:val="001000000000" w:firstRow="0" w:lastRow="0" w:firstColumn="1" w:lastColumn="0" w:oddVBand="0" w:evenVBand="0" w:oddHBand="0" w:evenHBand="0" w:firstRowFirstColumn="0" w:firstRowLastColumn="0" w:lastRowFirstColumn="0" w:lastRowLastColumn="0"/>
+            <w:tcW w:w="3415" w:type="dxa"/>
+          </w:tcPr>
+          <w:p>
+            <w:r>
+              <w:t>Withdrawn</w:t>
+            </w:r>
+          </w:p>
+        </w:tc>
+        <w:tc>
+          <w:tcPr>
+            <w:tcW w:w="5130" w:type="dxa"/>
+          </w:tcPr>
+          <w:p>
+            <w:pPr>
+              <w:cnfStyle w:val="000000100000" w:firstRow="0" w:lastRow="0" w:firstColumn="0" w:lastColumn="0" w:oddVBand="0" w:evenVBand="0" w:oddHBand="1" w:evenHBand="0" w:firstRowFirstColumn="0" w:firstRowLastColumn="0" w:lastRowFirstColumn="0" w:lastRowLastColumn="0"/>
+            </w:pPr>
+            <w:r>
+              <w:t>Derived from ENROLL_SEPARATION.</w:t>
+            </w:r>
+          </w:p>
+        </w:tc>
+        <w:tc>
+          <w:tcPr>
+            <w:tcW w:w="1260" w:type="dxa"/>
+          </w:tcPr>
+          <w:p>
+            <w:pPr>
+              <w:cnfStyle w:val="000000100000" w:firstRow="0" w:lastRow="0" w:firstColumn="0" w:lastColumn="0" w:oddVBand="0" w:evenVBand="0" w:oddHBand="1" w:evenHBand="0" w:firstRowFirstColumn="0" w:firstRowLastColumn="0" w:lastRowFirstColumn="0" w:lastRowLastColumn="0"/>
+            </w:pPr>
+            <w:r>
+              <w:t>Routine</w:t>
+            </w:r>
+          </w:p>
+        </w:tc>
+        <w:tc>
+          <w:tcPr>
+            <w:tcW w:w="995" w:type="dxa"/>
+          </w:tcPr>
+          <w:p>
+            <w:pPr>
+              <w:cnfStyle w:val="000000100000" w:firstRow="0" w:lastRow="0" w:firstColumn="0" w:lastColumn="0" w:oddVBand="0" w:evenVBand="0" w:oddHBand="1" w:evenHBand="0" w:firstRowFirstColumn="0" w:firstRowLastColumn="0" w:lastRowFirstColumn="0" w:lastRowLastColumn="0"/>
+            </w:pPr>
+            <w:r>
+              <w:t>SQL</w:t>
+            </w:r>
+          </w:p>
+        </w:tc>
+      </w:tr>
+      <w:tr>
+        <w:tc>
+          <w:tcPr>
+            <w:cnfStyle w:val="001000000000" w:firstRow="0" w:lastRow="0" w:firstColumn="1" w:lastColumn="0" w:oddVBand="0" w:evenVBand="0" w:oddHBand="0" w:evenHBand="0" w:firstRowFirstColumn="0" w:firstRowLastColumn="0" w:lastRowFirstColumn="0" w:lastRowLastColumn="0"/>
+            <w:tcW w:w="3415" w:type="dxa"/>
+          </w:tcPr>
+          <w:p>
+            <w:r>
+              <w:t>Campus Email</w:t>
+            </w:r>
+          </w:p>
+        </w:tc>
+        <w:tc>
+          <w:tcPr>
+            <w:tcW w:w="5130" w:type="dxa"/>
+          </w:tcPr>
+          <w:p>
+            <w:pPr>
+              <w:cnfStyle w:val="000000000000" w:firstRow="0" w:lastRow="0" w:firstColumn="0" w:lastColumn="0" w:oddVBand="0" w:evenVBand="0" w:oddHBand="0" w:evenHBand="0" w:firstRowFirstColumn="0" w:firstRowLastColumn="0" w:lastRowFirstColumn="0" w:lastRowLastColumn="0"/>
+            </w:pPr>
+          </w:p>
+        </w:tc>
+        <w:tc>
+          <w:tcPr>
+            <w:tcW w:w="1260" w:type="dxa"/>
+          </w:tcPr>
+          <w:p>
+            <w:pPr>
+              <w:cnfStyle w:val="000000000000" w:firstRow="0" w:lastRow="0" w:firstColumn="0" w:lastColumn="0" w:oddVBand="0" w:evenVBand="0" w:oddHBand="0" w:evenHBand="0" w:firstRowFirstColumn="0" w:firstRowLastColumn="0" w:lastRowFirstColumn="0" w:lastRowLastColumn="0"/>
+            </w:pPr>
+          </w:p>
+        </w:tc>
+        <w:tc>
+          <w:tcPr>
+            <w:tcW w:w="995" w:type="dxa"/>
+          </w:tcPr>
+          <w:p>
+            <w:pPr>
+              <w:cnfStyle w:val="000000000000" w:firstRow="0" w:lastRow="0" w:firstColumn="0" w:lastColumn="0" w:oddVBand="0" w:evenVBand="0" w:oddHBand="0" w:evenHBand="0" w:firstRowFirstColumn="0" w:firstRowLastColumn="0" w:lastRowFirstColumn="0" w:lastRowLastColumn="0"/>
             </w:pPr>
             <w:r>
               <w:t>SQL</w:t>
@@ -2710,7 +3055,7 @@
 </file>
 
 <file path=word/endnotes.xml><?xml version="1.0" encoding="utf-8"?>
-<w:endnotes xmlns:wpc="http://schemas.microsoft.com/office/word/2010/wordprocessingCanvas" xmlns:cx="http://schemas.microsoft.com/office/drawing/2014/chartex" xmlns:cx1="http://schemas.microsoft.com/office/drawing/2015/9/8/chartex" xmlns:cx2="http://schemas.microsoft.com/office/drawing/2015/10/21/chartex" xmlns:cx3="http://schemas.microsoft.com/office/drawing/2016/5/9/chartex" xmlns:cx4="http://schemas.microsoft.com/office/drawing/2016/5/10/chartex" xmlns:cx5="http://schemas.microsoft.com/office/drawing/2016/5/11/chartex" xmlns:cx6="http://schemas.microsoft.com/office/drawing/2016/5/12/chartex" xmlns:cx7="http://schemas.microsoft.com/office/drawing/2016/5/13/chartex" xmlns:cx8="http://schemas.microsoft.com/office/drawing/2016/5/14/chartex" xmlns:mc="http://schemas.openxmlformats.org/markup-compatibility/2006" xmlns:aink="http://schemas.microsoft.com/office/drawing/2016/ink" xmlns:am3d="http://schemas.microsoft.com/office/drawing/2017/model3d" xmlns:o="urn:schemas-microsoft-com:office:office" xmlns:r="http://schemas.openxmlformats.org/officeDocument/2006/relationships" xmlns:m="http://schemas.openxmlformats.org/officeDocument/2006/math" xmlns:v="urn:schemas-microsoft-com:vml" xmlns:wp14="http://schemas.microsoft.com/office/word/2010/wordprocessingDrawing" xmlns:wp="http://schemas.openxmlformats.org/drawingml/2006/wordprocessingDrawing" xmlns:w10="urn:schemas-microsoft-com:office:word" xmlns:w="http://schemas.openxmlformats.org/wordprocessingml/2006/main" xmlns:w14="http://schemas.microsoft.com/office/word/2010/wordml" xmlns:w15="http://schemas.microsoft.com/office/word/2012/wordml" xmlns:w16cid="http://schemas.microsoft.com/office/word/2016/wordml/cid" xmlns:w16se="http://schemas.microsoft.com/office/word/2015/wordml/symex" xmlns:wpg="http://schemas.microsoft.com/office/word/2010/wordprocessingGroup" xmlns:wpi="http://schemas.microsoft.com/office/word/2010/wordprocessingInk" xmlns:wne="http://schemas.microsoft.com/office/word/2006/wordml" xmlns:wps="http://schemas.microsoft.com/office/word/2010/wordprocessingShape" mc:Ignorable="w14 w15 w16se w16cid wp14">
+<w:endnotes xmlns:wpc="http://schemas.microsoft.com/office/word/2010/wordprocessingCanvas" xmlns:cx="http://schemas.microsoft.com/office/drawing/2014/chartex" xmlns:cx1="http://schemas.microsoft.com/office/drawing/2015/9/8/chartex" xmlns:cx2="http://schemas.microsoft.com/office/drawing/2015/10/21/chartex" xmlns:cx3="http://schemas.microsoft.com/office/drawing/2016/5/9/chartex" xmlns:cx4="http://schemas.microsoft.com/office/drawing/2016/5/10/chartex" xmlns:cx5="http://schemas.microsoft.com/office/drawing/2016/5/11/chartex" xmlns:cx6="http://schemas.microsoft.com/office/drawing/2016/5/12/chartex" xmlns:cx7="http://schemas.microsoft.com/office/drawing/2016/5/13/chartex" xmlns:cx8="http://schemas.microsoft.com/office/drawing/2016/5/14/chartex" xmlns:mc="http://schemas.openxmlformats.org/markup-compatibility/2006" xmlns:aink="http://schemas.microsoft.com/office/drawing/2016/ink" xmlns:am3d="http://schemas.microsoft.com/office/drawing/2017/model3d" xmlns:o="urn:schemas-microsoft-com:office:office" xmlns:r="http://schemas.openxmlformats.org/officeDocument/2006/relationships" xmlns:m="http://schemas.openxmlformats.org/officeDocument/2006/math" xmlns:v="urn:schemas-microsoft-com:vml" xmlns:wp14="http://schemas.microsoft.com/office/word/2010/wordprocessingDrawing" xmlns:wp="http://schemas.openxmlformats.org/drawingml/2006/wordprocessingDrawing" xmlns:w10="urn:schemas-microsoft-com:office:word" xmlns:w="http://schemas.openxmlformats.org/wordprocessingml/2006/main" xmlns:w14="http://schemas.microsoft.com/office/word/2010/wordml" xmlns:w15="http://schemas.microsoft.com/office/word/2012/wordml" xmlns:w16cex="http://schemas.microsoft.com/office/word/2018/wordml/cex" xmlns:w16cid="http://schemas.microsoft.com/office/word/2016/wordml/cid" xmlns:w16="http://schemas.microsoft.com/office/word/2018/wordml" xmlns:w16se="http://schemas.microsoft.com/office/word/2015/wordml/symex" xmlns:wpg="http://schemas.microsoft.com/office/word/2010/wordprocessingGroup" xmlns:wpi="http://schemas.microsoft.com/office/word/2010/wordprocessingInk" xmlns:wne="http://schemas.microsoft.com/office/word/2006/wordml" xmlns:wps="http://schemas.microsoft.com/office/word/2010/wordprocessingShape" mc:Ignorable="w14 w15 w16se w16cid w16 w16cex wp14">
   <w:endnote w:type="separator" w:id="-1">
     <w:p>
       <w:pPr>
@@ -2735,7 +3080,7 @@
 </file>
 
 <file path=word/footnotes.xml><?xml version="1.0" encoding="utf-8"?>
-<w:footnotes xmlns:wpc="http://schemas.microsoft.com/office/word/2010/wordprocessingCanvas" xmlns:cx="http://schemas.microsoft.com/office/drawing/2014/chartex" xmlns:cx1="http://schemas.microsoft.com/office/drawing/2015/9/8/chartex" xmlns:cx2="http://schemas.microsoft.com/office/drawing/2015/10/21/chartex" xmlns:cx3="http://schemas.microsoft.com/office/drawing/2016/5/9/chartex" xmlns:cx4="http://schemas.microsoft.com/office/drawing/2016/5/10/chartex" xmlns:cx5="http://schemas.microsoft.com/office/drawing/2016/5/11/chartex" xmlns:cx6="http://schemas.microsoft.com/office/drawing/2016/5/12/chartex" xmlns:cx7="http://schemas.microsoft.com/office/drawing/2016/5/13/chartex" xmlns:cx8="http://schemas.microsoft.com/office/drawing/2016/5/14/chartex" xmlns:mc="http://schemas.openxmlformats.org/markup-compatibility/2006" xmlns:aink="http://schemas.microsoft.com/office/drawing/2016/ink" xmlns:am3d="http://schemas.microsoft.com/office/drawing/2017/model3d" xmlns:o="urn:schemas-microsoft-com:office:office" xmlns:r="http://schemas.openxmlformats.org/officeDocument/2006/relationships" xmlns:m="http://schemas.openxmlformats.org/officeDocument/2006/math" xmlns:v="urn:schemas-microsoft-com:vml" xmlns:wp14="http://schemas.microsoft.com/office/word/2010/wordprocessingDrawing" xmlns:wp="http://schemas.openxmlformats.org/drawingml/2006/wordprocessingDrawing" xmlns:w10="urn:schemas-microsoft-com:office:word" xmlns:w="http://schemas.openxmlformats.org/wordprocessingml/2006/main" xmlns:w14="http://schemas.microsoft.com/office/word/2010/wordml" xmlns:w15="http://schemas.microsoft.com/office/word/2012/wordml" xmlns:w16cid="http://schemas.microsoft.com/office/word/2016/wordml/cid" xmlns:w16se="http://schemas.microsoft.com/office/word/2015/wordml/symex" xmlns:wpg="http://schemas.microsoft.com/office/word/2010/wordprocessingGroup" xmlns:wpi="http://schemas.microsoft.com/office/word/2010/wordprocessingInk" xmlns:wne="http://schemas.microsoft.com/office/word/2006/wordml" xmlns:wps="http://schemas.microsoft.com/office/word/2010/wordprocessingShape" mc:Ignorable="w14 w15 w16se w16cid wp14">
+<w:footnotes xmlns:wpc="http://schemas.microsoft.com/office/word/2010/wordprocessingCanvas" xmlns:cx="http://schemas.microsoft.com/office/drawing/2014/chartex" xmlns:cx1="http://schemas.microsoft.com/office/drawing/2015/9/8/chartex" xmlns:cx2="http://schemas.microsoft.com/office/drawing/2015/10/21/chartex" xmlns:cx3="http://schemas.microsoft.com/office/drawing/2016/5/9/chartex" xmlns:cx4="http://schemas.microsoft.com/office/drawing/2016/5/10/chartex" xmlns:cx5="http://schemas.microsoft.com/office/drawing/2016/5/11/chartex" xmlns:cx6="http://schemas.microsoft.com/office/drawing/2016/5/12/chartex" xmlns:cx7="http://schemas.microsoft.com/office/drawing/2016/5/13/chartex" xmlns:cx8="http://schemas.microsoft.com/office/drawing/2016/5/14/chartex" xmlns:mc="http://schemas.openxmlformats.org/markup-compatibility/2006" xmlns:aink="http://schemas.microsoft.com/office/drawing/2016/ink" xmlns:am3d="http://schemas.microsoft.com/office/drawing/2017/model3d" xmlns:o="urn:schemas-microsoft-com:office:office" xmlns:r="http://schemas.openxmlformats.org/officeDocument/2006/relationships" xmlns:m="http://schemas.openxmlformats.org/officeDocument/2006/math" xmlns:v="urn:schemas-microsoft-com:vml" xmlns:wp14="http://schemas.microsoft.com/office/word/2010/wordprocessingDrawing" xmlns:wp="http://schemas.openxmlformats.org/drawingml/2006/wordprocessingDrawing" xmlns:w10="urn:schemas-microsoft-com:office:word" xmlns:w="http://schemas.openxmlformats.org/wordprocessingml/2006/main" xmlns:w14="http://schemas.microsoft.com/office/word/2010/wordml" xmlns:w15="http://schemas.microsoft.com/office/word/2012/wordml" xmlns:w16cex="http://schemas.microsoft.com/office/word/2018/wordml/cex" xmlns:w16cid="http://schemas.microsoft.com/office/word/2016/wordml/cid" xmlns:w16="http://schemas.microsoft.com/office/word/2018/wordml" xmlns:w16se="http://schemas.microsoft.com/office/word/2015/wordml/symex" xmlns:wpg="http://schemas.microsoft.com/office/word/2010/wordprocessingGroup" xmlns:wpi="http://schemas.microsoft.com/office/word/2010/wordprocessingInk" xmlns:wne="http://schemas.microsoft.com/office/word/2006/wordml" xmlns:wps="http://schemas.microsoft.com/office/word/2010/wordprocessingShape" mc:Ignorable="w14 w15 w16se w16cid w16 w16cex wp14">
   <w:footnote w:type="separator" w:id="-1">
     <w:p>
       <w:pPr>
@@ -2760,21 +3105,27 @@
 </file>
 
 <file path=word/header1.xml><?xml version="1.0" encoding="utf-8"?>
-<w:hdr xmlns:wpc="http://schemas.microsoft.com/office/word/2010/wordprocessingCanvas" xmlns:cx="http://schemas.microsoft.com/office/drawing/2014/chartex" xmlns:cx1="http://schemas.microsoft.com/office/drawing/2015/9/8/chartex" xmlns:cx2="http://schemas.microsoft.com/office/drawing/2015/10/21/chartex" xmlns:cx3="http://schemas.microsoft.com/office/drawing/2016/5/9/chartex" xmlns:cx4="http://schemas.microsoft.com/office/drawing/2016/5/10/chartex" xmlns:cx5="http://schemas.microsoft.com/office/drawing/2016/5/11/chartex" xmlns:cx6="http://schemas.microsoft.com/office/drawing/2016/5/12/chartex" xmlns:cx7="http://schemas.microsoft.com/office/drawing/2016/5/13/chartex" xmlns:cx8="http://schemas.microsoft.com/office/drawing/2016/5/14/chartex" xmlns:mc="http://schemas.openxmlformats.org/markup-compatibility/2006" xmlns:aink="http://schemas.microsoft.com/office/drawing/2016/ink" xmlns:am3d="http://schemas.microsoft.com/office/drawing/2017/model3d" xmlns:o="urn:schemas-microsoft-com:office:office" xmlns:r="http://schemas.openxmlformats.org/officeDocument/2006/relationships" xmlns:m="http://schemas.openxmlformats.org/officeDocument/2006/math" xmlns:v="urn:schemas-microsoft-com:vml" xmlns:wp14="http://schemas.microsoft.com/office/word/2010/wordprocessingDrawing" xmlns:wp="http://schemas.openxmlformats.org/drawingml/2006/wordprocessingDrawing" xmlns:w10="urn:schemas-microsoft-com:office:word" xmlns:w="http://schemas.openxmlformats.org/wordprocessingml/2006/main" xmlns:w14="http://schemas.microsoft.com/office/word/2010/wordml" xmlns:w15="http://schemas.microsoft.com/office/word/2012/wordml" xmlns:w16cid="http://schemas.microsoft.com/office/word/2016/wordml/cid" xmlns:w16se="http://schemas.microsoft.com/office/word/2015/wordml/symex" xmlns:wpg="http://schemas.microsoft.com/office/word/2010/wordprocessingGroup" xmlns:wpi="http://schemas.microsoft.com/office/word/2010/wordprocessingInk" xmlns:wne="http://schemas.microsoft.com/office/word/2006/wordml" xmlns:wps="http://schemas.microsoft.com/office/word/2010/wordprocessingShape" mc:Ignorable="w14 w15 w16se w16cid wp14">
+<w:hdr xmlns:wpc="http://schemas.microsoft.com/office/word/2010/wordprocessingCanvas" xmlns:cx="http://schemas.microsoft.com/office/drawing/2014/chartex" xmlns:cx1="http://schemas.microsoft.com/office/drawing/2015/9/8/chartex" xmlns:cx2="http://schemas.microsoft.com/office/drawing/2015/10/21/chartex" xmlns:cx3="http://schemas.microsoft.com/office/drawing/2016/5/9/chartex" xmlns:cx4="http://schemas.microsoft.com/office/drawing/2016/5/10/chartex" xmlns:cx5="http://schemas.microsoft.com/office/drawing/2016/5/11/chartex" xmlns:cx6="http://schemas.microsoft.com/office/drawing/2016/5/12/chartex" xmlns:cx7="http://schemas.microsoft.com/office/drawing/2016/5/13/chartex" xmlns:cx8="http://schemas.microsoft.com/office/drawing/2016/5/14/chartex" xmlns:mc="http://schemas.openxmlformats.org/markup-compatibility/2006" xmlns:aink="http://schemas.microsoft.com/office/drawing/2016/ink" xmlns:am3d="http://schemas.microsoft.com/office/drawing/2017/model3d" xmlns:o="urn:schemas-microsoft-com:office:office" xmlns:r="http://schemas.openxmlformats.org/officeDocument/2006/relationships" xmlns:m="http://schemas.openxmlformats.org/officeDocument/2006/math" xmlns:v="urn:schemas-microsoft-com:vml" xmlns:wp14="http://schemas.microsoft.com/office/word/2010/wordprocessingDrawing" xmlns:wp="http://schemas.openxmlformats.org/drawingml/2006/wordprocessingDrawing" xmlns:w10="urn:schemas-microsoft-com:office:word" xmlns:w="http://schemas.openxmlformats.org/wordprocessingml/2006/main" xmlns:w14="http://schemas.microsoft.com/office/word/2010/wordml" xmlns:w15="http://schemas.microsoft.com/office/word/2012/wordml" xmlns:w16cex="http://schemas.microsoft.com/office/word/2018/wordml/cex" xmlns:w16cid="http://schemas.microsoft.com/office/word/2016/wordml/cid" xmlns:w16="http://schemas.microsoft.com/office/word/2018/wordml" xmlns:w16se="http://schemas.microsoft.com/office/word/2015/wordml/symex" xmlns:wpg="http://schemas.microsoft.com/office/word/2010/wordprocessingGroup" xmlns:wpi="http://schemas.microsoft.com/office/word/2010/wordprocessingInk" xmlns:wne="http://schemas.microsoft.com/office/word/2006/wordml" xmlns:wps="http://schemas.microsoft.com/office/word/2010/wordprocessingShape" mc:Ignorable="w14 w15 w16se w16cid w16 w16cex wp14">
   <w:p>
     <w:pPr>
       <w:pStyle w:val="Header"/>
       <w:jc w:val="right"/>
     </w:pPr>
     <w:r>
-      <w:t>Updated 2019-11-14 by Wyatt Best</w:t>
+      <w:t xml:space="preserve">Updated </w:t>
+    </w:r>
+    <w:r>
+      <w:t>2020-09-24</w:t>
+    </w:r>
+    <w:r>
+      <w:t xml:space="preserve"> by Wyatt Best</w:t>
     </w:r>
   </w:p>
 </w:hdr>
 </file>
 
 <file path=word/numbering.xml><?xml version="1.0" encoding="utf-8"?>
-<w:numbering xmlns:wpc="http://schemas.microsoft.com/office/word/2010/wordprocessingCanvas" xmlns:cx="http://schemas.microsoft.com/office/drawing/2014/chartex" xmlns:cx1="http://schemas.microsoft.com/office/drawing/2015/9/8/chartex" xmlns:cx2="http://schemas.microsoft.com/office/drawing/2015/10/21/chartex" xmlns:cx3="http://schemas.microsoft.com/office/drawing/2016/5/9/chartex" xmlns:cx4="http://schemas.microsoft.com/office/drawing/2016/5/10/chartex" xmlns:cx5="http://schemas.microsoft.com/office/drawing/2016/5/11/chartex" xmlns:cx6="http://schemas.microsoft.com/office/drawing/2016/5/12/chartex" xmlns:cx7="http://schemas.microsoft.com/office/drawing/2016/5/13/chartex" xmlns:cx8="http://schemas.microsoft.com/office/drawing/2016/5/14/chartex" xmlns:mc="http://schemas.openxmlformats.org/markup-compatibility/2006" xmlns:aink="http://schemas.microsoft.com/office/drawing/2016/ink" xmlns:am3d="http://schemas.microsoft.com/office/drawing/2017/model3d" xmlns:o="urn:schemas-microsoft-com:office:office" xmlns:r="http://schemas.openxmlformats.org/officeDocument/2006/relationships" xmlns:m="http://schemas.openxmlformats.org/officeDocument/2006/math" xmlns:v="urn:schemas-microsoft-com:vml" xmlns:wp14="http://schemas.microsoft.com/office/word/2010/wordprocessingDrawing" xmlns:wp="http://schemas.openxmlformats.org/drawingml/2006/wordprocessingDrawing" xmlns:w10="urn:schemas-microsoft-com:office:word" xmlns:w="http://schemas.openxmlformats.org/wordprocessingml/2006/main" xmlns:w14="http://schemas.microsoft.com/office/word/2010/wordml" xmlns:w15="http://schemas.microsoft.com/office/word/2012/wordml" xmlns:w16cid="http://schemas.microsoft.com/office/word/2016/wordml/cid" xmlns:w16se="http://schemas.microsoft.com/office/word/2015/wordml/symex" xmlns:wpg="http://schemas.microsoft.com/office/word/2010/wordprocessingGroup" xmlns:wpi="http://schemas.microsoft.com/office/word/2010/wordprocessingInk" xmlns:wne="http://schemas.microsoft.com/office/word/2006/wordml" xmlns:wps="http://schemas.microsoft.com/office/word/2010/wordprocessingShape" mc:Ignorable="w14 w15 w16se w16cid wp14">
+<w:numbering xmlns:wpc="http://schemas.microsoft.com/office/word/2010/wordprocessingCanvas" xmlns:cx="http://schemas.microsoft.com/office/drawing/2014/chartex" xmlns:cx1="http://schemas.microsoft.com/office/drawing/2015/9/8/chartex" xmlns:cx2="http://schemas.microsoft.com/office/drawing/2015/10/21/chartex" xmlns:cx3="http://schemas.microsoft.com/office/drawing/2016/5/9/chartex" xmlns:cx4="http://schemas.microsoft.com/office/drawing/2016/5/10/chartex" xmlns:cx5="http://schemas.microsoft.com/office/drawing/2016/5/11/chartex" xmlns:cx6="http://schemas.microsoft.com/office/drawing/2016/5/12/chartex" xmlns:cx7="http://schemas.microsoft.com/office/drawing/2016/5/13/chartex" xmlns:cx8="http://schemas.microsoft.com/office/drawing/2016/5/14/chartex" xmlns:mc="http://schemas.openxmlformats.org/markup-compatibility/2006" xmlns:aink="http://schemas.microsoft.com/office/drawing/2016/ink" xmlns:am3d="http://schemas.microsoft.com/office/drawing/2017/model3d" xmlns:o="urn:schemas-microsoft-com:office:office" xmlns:r="http://schemas.openxmlformats.org/officeDocument/2006/relationships" xmlns:m="http://schemas.openxmlformats.org/officeDocument/2006/math" xmlns:v="urn:schemas-microsoft-com:vml" xmlns:wp14="http://schemas.microsoft.com/office/word/2010/wordprocessingDrawing" xmlns:wp="http://schemas.openxmlformats.org/drawingml/2006/wordprocessingDrawing" xmlns:w10="urn:schemas-microsoft-com:office:word" xmlns:w="http://schemas.openxmlformats.org/wordprocessingml/2006/main" xmlns:w14="http://schemas.microsoft.com/office/word/2010/wordml" xmlns:w15="http://schemas.microsoft.com/office/word/2012/wordml" xmlns:w16cex="http://schemas.microsoft.com/office/word/2018/wordml/cex" xmlns:w16cid="http://schemas.microsoft.com/office/word/2016/wordml/cid" xmlns:w16="http://schemas.microsoft.com/office/word/2018/wordml" xmlns:w16se="http://schemas.microsoft.com/office/word/2015/wordml/symex" xmlns:wpg="http://schemas.microsoft.com/office/word/2010/wordprocessingGroup" xmlns:wpi="http://schemas.microsoft.com/office/word/2010/wordprocessingInk" xmlns:wne="http://schemas.microsoft.com/office/word/2006/wordml" xmlns:wps="http://schemas.microsoft.com/office/word/2010/wordprocessingShape" mc:Ignorable="w14 w15 w16se w16cid w16 w16cex wp14">
   <w:abstractNum w:abstractNumId="0" w15:restartNumberingAfterBreak="0">
     <w:nsid w:val="22EF64B4"/>
     <w:multiLevelType w:val="hybridMultilevel"/>
@@ -2895,7 +3246,7 @@
 </file>
 
 <file path=word/styles.xml><?xml version="1.0" encoding="utf-8"?>
-<w:styles xmlns:mc="http://schemas.openxmlformats.org/markup-compatibility/2006" xmlns:r="http://schemas.openxmlformats.org/officeDocument/2006/relationships" xmlns:w="http://schemas.openxmlformats.org/wordprocessingml/2006/main" xmlns:w14="http://schemas.microsoft.com/office/word/2010/wordml" xmlns:w15="http://schemas.microsoft.com/office/word/2012/wordml" xmlns:w16cid="http://schemas.microsoft.com/office/word/2016/wordml/cid" xmlns:w16se="http://schemas.microsoft.com/office/word/2015/wordml/symex" mc:Ignorable="w14 w15 w16se w16cid">
+<w:styles xmlns:mc="http://schemas.openxmlformats.org/markup-compatibility/2006" xmlns:r="http://schemas.openxmlformats.org/officeDocument/2006/relationships" xmlns:w="http://schemas.openxmlformats.org/wordprocessingml/2006/main" xmlns:w14="http://schemas.microsoft.com/office/word/2010/wordml" xmlns:w15="http://schemas.microsoft.com/office/word/2012/wordml" xmlns:w16cex="http://schemas.microsoft.com/office/word/2018/wordml/cex" xmlns:w16cid="http://schemas.microsoft.com/office/word/2016/wordml/cid" xmlns:w16="http://schemas.microsoft.com/office/word/2018/wordml" xmlns:w16se="http://schemas.microsoft.com/office/word/2015/wordml/symex" mc:Ignorable="w14 w15 w16se w16cid w16 w16cex">
   <w:docDefaults>
     <w:rPrDefault>
       <w:rPr>
@@ -3558,6 +3909,11 @@
       </w:tcPr>
     </w:tblStylePr>
   </w:style>
+  <w:style w:type="character" w:customStyle="1" w:styleId="pl-c">
+    <w:name w:val="pl-c"/>
+    <w:basedOn w:val="DefaultParagraphFont"/>
+    <w:rsid w:val="00DC3BC0"/>
+  </w:style>
 </w:styles>
 </file>
 

</xml_diff>

<commit_message>
Fixed a ton of bugs, updated documentation
There are still more bugs to fix.
</commit_message>
<xml_diff>
--- a/PowerSlate Integration Fields.docx
+++ b/PowerSlate Integration Fields.docx
@@ -165,6 +165,7 @@
               <w:tab w:val="right" w:leader="dot" w:pos="10790"/>
             </w:tabs>
             <w:rPr>
+              <w:rFonts w:eastAsiaTheme="minorEastAsia"/>
               <w:noProof/>
             </w:rPr>
           </w:pPr>
@@ -177,13 +178,13 @@
           <w:r>
             <w:fldChar w:fldCharType="separate"/>
           </w:r>
-          <w:hyperlink w:anchor="_Toc24619132" w:history="1">
+          <w:hyperlink w:anchor="_Toc52979893" w:history="1">
             <w:r>
               <w:rPr>
                 <w:rStyle w:val="Hyperlink"/>
                 <w:noProof/>
               </w:rPr>
-              <w:t>Fields Passed from Slate &gt; PowerCampus on Initial Application Submission</w:t>
+              <w:t>Fields Passed Once from Slate &gt; PowerCampus on Initial Sync</w:t>
             </w:r>
             <w:r>
               <w:rPr>
@@ -204,7 +205,7 @@
                 <w:noProof/>
                 <w:webHidden/>
               </w:rPr>
-              <w:instrText xml:space="preserve"> PAGEREF _Toc24619132 \h </w:instrText>
+              <w:instrText xml:space="preserve"> PAGEREF _Toc52979893 \h </w:instrText>
             </w:r>
             <w:r>
               <w:rPr>
@@ -242,16 +243,17 @@
               <w:tab w:val="right" w:leader="dot" w:pos="10790"/>
             </w:tabs>
             <w:rPr>
+              <w:rFonts w:eastAsiaTheme="minorEastAsia"/>
               <w:noProof/>
             </w:rPr>
           </w:pPr>
-          <w:hyperlink w:anchor="_Toc24619133" w:history="1">
+          <w:hyperlink w:anchor="_Toc52979894" w:history="1">
             <w:r>
               <w:rPr>
                 <w:rStyle w:val="Hyperlink"/>
                 <w:noProof/>
               </w:rPr>
-              <w:t>Fields Passed from PowerCampus &gt; Slate on Initial Application Submission</w:t>
+              <w:t>Fields Updated from Slate &gt; PowerCampus for Each Sync</w:t>
             </w:r>
             <w:r>
               <w:rPr>
@@ -272,7 +274,7 @@
                 <w:noProof/>
                 <w:webHidden/>
               </w:rPr>
-              <w:instrText xml:space="preserve"> PAGEREF _Toc24619133 \h </w:instrText>
+              <w:instrText xml:space="preserve"> PAGEREF _Toc52979894 \h </w:instrText>
             </w:r>
             <w:r>
               <w:rPr>
@@ -310,30 +312,17 @@
               <w:tab w:val="right" w:leader="dot" w:pos="10790"/>
             </w:tabs>
             <w:rPr>
+              <w:rFonts w:eastAsiaTheme="minorEastAsia"/>
               <w:noProof/>
             </w:rPr>
           </w:pPr>
-          <w:hyperlink w:anchor="_Toc24619134" w:history="1">
+          <w:hyperlink w:anchor="_Toc52979895" w:history="1">
             <w:r>
               <w:rPr>
                 <w:rStyle w:val="Hyperlink"/>
                 <w:noProof/>
               </w:rPr>
-              <w:t>Fields Passed from Slate &gt; PowerCa</w:t>
-            </w:r>
-            <w:r>
-              <w:rPr>
-                <w:rStyle w:val="Hyperlink"/>
-                <w:noProof/>
-              </w:rPr>
-              <w:t>m</w:t>
-            </w:r>
-            <w:r>
-              <w:rPr>
-                <w:rStyle w:val="Hyperlink"/>
-                <w:noProof/>
-              </w:rPr>
-              <w:t>pus on Subsequent Syncs</w:t>
+              <w:t>Fields Passed from PowerCampus &gt; Slate</w:t>
             </w:r>
             <w:r>
               <w:rPr>
@@ -354,75 +343,7 @@
                 <w:noProof/>
                 <w:webHidden/>
               </w:rPr>
-              <w:instrText xml:space="preserve"> PAGEREF _Toc24619134 \h </w:instrText>
-            </w:r>
-            <w:r>
-              <w:rPr>
-                <w:noProof/>
-                <w:webHidden/>
-              </w:rPr>
-            </w:r>
-            <w:r>
-              <w:rPr>
-                <w:noProof/>
-                <w:webHidden/>
-              </w:rPr>
-              <w:fldChar w:fldCharType="separate"/>
-            </w:r>
-            <w:r>
-              <w:rPr>
-                <w:noProof/>
-                <w:webHidden/>
-              </w:rPr>
-              <w:t>2</w:t>
-            </w:r>
-            <w:r>
-              <w:rPr>
-                <w:noProof/>
-                <w:webHidden/>
-              </w:rPr>
-              <w:fldChar w:fldCharType="end"/>
-            </w:r>
-          </w:hyperlink>
-        </w:p>
-        <w:p>
-          <w:pPr>
-            <w:pStyle w:val="TOC1"/>
-            <w:tabs>
-              <w:tab w:val="right" w:leader="dot" w:pos="10790"/>
-            </w:tabs>
-            <w:rPr>
-              <w:noProof/>
-            </w:rPr>
-          </w:pPr>
-          <w:hyperlink w:anchor="_Toc24619135" w:history="1">
-            <w:r>
-              <w:rPr>
-                <w:rStyle w:val="Hyperlink"/>
-                <w:noProof/>
-              </w:rPr>
-              <w:t>Fields Passed from PowerCampus &gt; Slate on Subsequent Syncs</w:t>
-            </w:r>
-            <w:r>
-              <w:rPr>
-                <w:noProof/>
-                <w:webHidden/>
-              </w:rPr>
-              <w:tab/>
-            </w:r>
-            <w:r>
-              <w:rPr>
-                <w:noProof/>
-                <w:webHidden/>
-              </w:rPr>
-              <w:fldChar w:fldCharType="begin"/>
-            </w:r>
-            <w:r>
-              <w:rPr>
-                <w:noProof/>
-                <w:webHidden/>
-              </w:rPr>
-              <w:instrText xml:space="preserve"> PAGEREF _Toc24619135 \h </w:instrText>
+              <w:instrText xml:space="preserve"> PAGEREF _Toc52979895 \h </w:instrText>
             </w:r>
             <w:r>
               <w:rPr>
@@ -469,15 +390,21 @@
       <w:pPr>
         <w:pStyle w:val="Heading1"/>
       </w:pPr>
-      <w:bookmarkStart w:id="0" w:name="_Toc24619132"/>
+      <w:bookmarkStart w:id="0" w:name="_Toc52979893"/>
       <w:r>
         <w:t xml:space="preserve">Fields </w:t>
       </w:r>
       <w:r>
-        <w:t xml:space="preserve">Passed from Slate &gt; PowerCampus </w:t>
+        <w:t xml:space="preserve">Passed </w:t>
       </w:r>
       <w:r>
-        <w:t>on Initial Application Submission</w:t>
+        <w:t xml:space="preserve">Once </w:t>
+      </w:r>
+      <w:r>
+        <w:t>from Slate &gt; PowerCampus</w:t>
+      </w:r>
+      <w:r>
+        <w:t xml:space="preserve"> on Initial Sync</w:t>
       </w:r>
       <w:bookmarkEnd w:id="0"/>
     </w:p>
@@ -1899,13 +1826,19 @@
       <w:pPr>
         <w:pStyle w:val="Heading1"/>
       </w:pPr>
-      <w:bookmarkStart w:id="1" w:name="_Toc24619133"/>
+      <w:bookmarkStart w:id="1" w:name="_Toc52979894"/>
       <w:r>
         <w:lastRenderedPageBreak/>
-        <w:t xml:space="preserve">Fields Passed from PowerCampus &gt; Slate </w:t>
+        <w:t xml:space="preserve">Fields </w:t>
       </w:r>
       <w:r>
-        <w:t>on Initial Application Submission</w:t>
+        <w:t xml:space="preserve">Updated </w:t>
+      </w:r>
+      <w:r>
+        <w:t>from Slate &gt; PowerCampus</w:t>
+      </w:r>
+      <w:r>
+        <w:t xml:space="preserve"> for Each Sync</w:t>
       </w:r>
       <w:bookmarkEnd w:id="1"/>
     </w:p>
@@ -2028,201 +1961,6 @@
           </w:tcPr>
           <w:p>
             <w:r>
-              <w:t>PEOPLE_CODE_ID</w:t>
-            </w:r>
-          </w:p>
-        </w:tc>
-        <w:tc>
-          <w:tcPr>
-            <w:tcW w:w="5130" w:type="dxa"/>
-          </w:tcPr>
-          <w:p>
-            <w:pPr>
-              <w:cnfStyle w:val="000000100000" w:firstRow="0" w:lastRow="0" w:firstColumn="0" w:lastColumn="0" w:oddVBand="0" w:evenVBand="0" w:oddHBand="1" w:evenHBand="0" w:firstRowFirstColumn="0" w:firstRowLastColumn="0" w:lastRowFirstColumn="0" w:lastRowLastColumn="0"/>
-            </w:pPr>
-            <w:r>
-              <w:t xml:space="preserve">Only if application </w:t>
-            </w:r>
-            <w:r>
-              <w:t>is automatically processed through</w:t>
-            </w:r>
-            <w:r>
-              <w:t xml:space="preserve"> Handle Applications.</w:t>
-            </w:r>
-          </w:p>
-        </w:tc>
-        <w:tc>
-          <w:tcPr>
-            <w:tcW w:w="1260" w:type="dxa"/>
-          </w:tcPr>
-          <w:p>
-            <w:pPr>
-              <w:cnfStyle w:val="000000100000" w:firstRow="0" w:lastRow="0" w:firstColumn="0" w:lastColumn="0" w:oddVBand="0" w:evenVBand="0" w:oddHBand="1" w:evenHBand="0" w:firstRowFirstColumn="0" w:firstRowLastColumn="0" w:lastRowFirstColumn="0" w:lastRowLastColumn="0"/>
-            </w:pPr>
-          </w:p>
-        </w:tc>
-        <w:tc>
-          <w:tcPr>
-            <w:tcW w:w="995" w:type="dxa"/>
-          </w:tcPr>
-          <w:p>
-            <w:pPr>
-              <w:cnfStyle w:val="000000100000" w:firstRow="0" w:lastRow="0" w:firstColumn="0" w:lastColumn="0" w:oddVBand="0" w:evenVBand="0" w:oddHBand="1" w:evenHBand="0" w:firstRowFirstColumn="0" w:firstRowLastColumn="0" w:lastRowFirstColumn="0" w:lastRowLastColumn="0"/>
-            </w:pPr>
-            <w:r>
-              <w:t>API</w:t>
-            </w:r>
-          </w:p>
-        </w:tc>
-      </w:tr>
-    </w:tbl>
-    <w:p>
-      <w:pPr>
-        <w:jc w:val="center"/>
-        <w:rPr>
-          <w:b/>
-          <w:bCs/>
-        </w:rPr>
-      </w:pPr>
-    </w:p>
-    <w:p>
-      <w:pPr>
-        <w:pStyle w:val="Heading1"/>
-      </w:pPr>
-      <w:bookmarkStart w:id="2" w:name="_Toc24619134"/>
-      <w:r>
-        <w:t xml:space="preserve">Fields </w:t>
-      </w:r>
-      <w:r>
-        <w:t xml:space="preserve">Passed from Slate &gt; PowerCampus </w:t>
-      </w:r>
-      <w:r>
-        <w:t xml:space="preserve">on </w:t>
-      </w:r>
-      <w:r>
-        <w:t>Subsequent Syncs</w:t>
-      </w:r>
-      <w:bookmarkEnd w:id="2"/>
-    </w:p>
-    <w:tbl>
-      <w:tblPr>
-        <w:tblStyle w:val="PlainTable1"/>
-        <w:tblW w:w="10800" w:type="dxa"/>
-        <w:tblLook w:val="04A0" w:firstRow="1" w:lastRow="0" w:firstColumn="1" w:lastColumn="0" w:noHBand="0" w:noVBand="1"/>
-      </w:tblPr>
-      <w:tblGrid>
-        <w:gridCol w:w="3415"/>
-        <w:gridCol w:w="5130"/>
-        <w:gridCol w:w="1260"/>
-        <w:gridCol w:w="995"/>
-      </w:tblGrid>
-      <w:tr>
-        <w:trPr>
-          <w:cnfStyle w:val="100000000000" w:firstRow="1" w:lastRow="0" w:firstColumn="0" w:lastColumn="0" w:oddVBand="0" w:evenVBand="0" w:oddHBand="0" w:evenHBand="0" w:firstRowFirstColumn="0" w:firstRowLastColumn="0" w:lastRowFirstColumn="0" w:lastRowLastColumn="0"/>
-        </w:trPr>
-        <w:tc>
-          <w:tcPr>
-            <w:cnfStyle w:val="001000000000" w:firstRow="0" w:lastRow="0" w:firstColumn="1" w:lastColumn="0" w:oddVBand="0" w:evenVBand="0" w:oddHBand="0" w:evenHBand="0" w:firstRowFirstColumn="0" w:firstRowLastColumn="0" w:lastRowFirstColumn="0" w:lastRowLastColumn="0"/>
-            <w:tcW w:w="3415" w:type="dxa"/>
-          </w:tcPr>
-          <w:p>
-            <w:pPr>
-              <w:rPr>
-                <w:i/>
-                <w:iCs/>
-              </w:rPr>
-            </w:pPr>
-            <w:r>
-              <w:rPr>
-                <w:i/>
-                <w:iCs/>
-              </w:rPr>
-              <w:t>Field Name</w:t>
-            </w:r>
-          </w:p>
-        </w:tc>
-        <w:tc>
-          <w:tcPr>
-            <w:tcW w:w="5130" w:type="dxa"/>
-          </w:tcPr>
-          <w:p>
-            <w:pPr>
-              <w:cnfStyle w:val="100000000000" w:firstRow="1" w:lastRow="0" w:firstColumn="0" w:lastColumn="0" w:oddVBand="0" w:evenVBand="0" w:oddHBand="0" w:evenHBand="0" w:firstRowFirstColumn="0" w:firstRowLastColumn="0" w:lastRowFirstColumn="0" w:lastRowLastColumn="0"/>
-              <w:rPr>
-                <w:i/>
-                <w:iCs/>
-              </w:rPr>
-            </w:pPr>
-            <w:r>
-              <w:rPr>
-                <w:i/>
-                <w:iCs/>
-              </w:rPr>
-              <w:t>Note</w:t>
-            </w:r>
-          </w:p>
-        </w:tc>
-        <w:tc>
-          <w:tcPr>
-            <w:tcW w:w="1260" w:type="dxa"/>
-          </w:tcPr>
-          <w:p>
-            <w:pPr>
-              <w:cnfStyle w:val="100000000000" w:firstRow="1" w:lastRow="0" w:firstColumn="0" w:lastColumn="0" w:oddVBand="0" w:evenVBand="0" w:oddHBand="0" w:evenHBand="0" w:firstRowFirstColumn="0" w:firstRowLastColumn="0" w:lastRowFirstColumn="0" w:lastRowLastColumn="0"/>
-              <w:rPr>
-                <w:i/>
-                <w:iCs/>
-              </w:rPr>
-            </w:pPr>
-            <w:r>
-              <w:rPr>
-                <w:i/>
-                <w:iCs/>
-              </w:rPr>
-              <w:t>Mapping</w:t>
-            </w:r>
-            <w:r>
-              <w:rPr>
-                <w:i/>
-                <w:iCs/>
-              </w:rPr>
-              <w:t xml:space="preserve"> Source</w:t>
-            </w:r>
-          </w:p>
-        </w:tc>
-        <w:tc>
-          <w:tcPr>
-            <w:tcW w:w="995" w:type="dxa"/>
-          </w:tcPr>
-          <w:p>
-            <w:pPr>
-              <w:cnfStyle w:val="100000000000" w:firstRow="1" w:lastRow="0" w:firstColumn="0" w:lastColumn="0" w:oddVBand="0" w:evenVBand="0" w:oddHBand="0" w:evenHBand="0" w:firstRowFirstColumn="0" w:firstRowLastColumn="0" w:lastRowFirstColumn="0" w:lastRowLastColumn="0"/>
-              <w:rPr>
-                <w:i/>
-                <w:iCs/>
-              </w:rPr>
-            </w:pPr>
-            <w:r>
-              <w:rPr>
-                <w:i/>
-                <w:iCs/>
-              </w:rPr>
-              <w:t>API/SQL</w:t>
-            </w:r>
-          </w:p>
-        </w:tc>
-      </w:tr>
-      <w:tr>
-        <w:trPr>
-          <w:cnfStyle w:val="000000100000" w:firstRow="0" w:lastRow="0" w:firstColumn="0" w:lastColumn="0" w:oddVBand="0" w:evenVBand="0" w:oddHBand="1" w:evenHBand="0" w:firstRowFirstColumn="0" w:firstRowLastColumn="0" w:lastRowFirstColumn="0" w:lastRowLastColumn="0"/>
-        </w:trPr>
-        <w:tc>
-          <w:tcPr>
-            <w:cnfStyle w:val="001000000000" w:firstRow="0" w:lastRow="0" w:firstColumn="1" w:lastColumn="0" w:oddVBand="0" w:evenVBand="0" w:oddHBand="0" w:evenHBand="0" w:firstRowFirstColumn="0" w:firstRowLastColumn="0" w:lastRowFirstColumn="0" w:lastRowLastColumn="0"/>
-            <w:tcW w:w="3415" w:type="dxa"/>
-          </w:tcPr>
-          <w:p>
-            <w:r>
               <w:t>IPEDS Federal Category</w:t>
             </w:r>
           </w:p>
@@ -2487,17 +2225,11 @@
       <w:pPr>
         <w:pStyle w:val="Heading1"/>
       </w:pPr>
-      <w:bookmarkStart w:id="3" w:name="_Toc24619135"/>
+      <w:bookmarkStart w:id="2" w:name="_Toc52979895"/>
       <w:r>
-        <w:t xml:space="preserve">Fields Passed from PowerCampus &gt; Slate </w:t>
+        <w:t>Fields Passed from PowerCampus &gt; Slate</w:t>
       </w:r>
-      <w:r>
-        <w:t xml:space="preserve">on </w:t>
-      </w:r>
-      <w:r>
-        <w:t>Subsequent Syncs</w:t>
-      </w:r>
-      <w:bookmarkEnd w:id="3"/>
+      <w:bookmarkEnd w:id="2"/>
     </w:p>
     <w:tbl>
       <w:tblPr>
@@ -3115,7 +2847,10 @@
       <w:t xml:space="preserve">Updated </w:t>
     </w:r>
     <w:r>
-      <w:t>2020-09-24</w:t>
+      <w:t>2020-</w:t>
+    </w:r>
+    <w:r>
+      <w:t>10-07</w:t>
     </w:r>
     <w:r>
       <w:t xml:space="preserve"> by Wyatt Best</w:t>

</xml_diff>

<commit_message>
Setup information for PowerCampus Mapper
</commit_message>
<xml_diff>
--- a/PowerSlate Integration Fields.docx
+++ b/PowerSlate Integration Fields.docx
@@ -2882,16 +2882,7 @@
       </w:r>
       <w:proofErr w:type="spellEnd"/>
       <w:r>
-        <w:t xml:space="preserve"> and uploaded to Slate. </w:t>
-      </w:r>
-      <w:r>
-        <w:t xml:space="preserve">Students are </w:t>
-      </w:r>
-      <w:r>
-        <w:t xml:space="preserve">selected from </w:t>
-      </w:r>
-      <w:r>
-        <w:t>PowerFAIDS by both PEOPLE_CODE_ID and GOVERNMENT_ID.</w:t>
+        <w:t xml:space="preserve"> and uploaded to Slate. Students are selected from PowerFAIDS by both PEOPLE_CODE_ID and GOVERNMENT_ID.</w:t>
       </w:r>
     </w:p>
     <w:p>
@@ -2909,6 +2900,291 @@
       <w:r>
         <w:t>. Only applications in active Slate rounds will have their FA checklist updated.</w:t>
       </w:r>
+    </w:p>
+    <w:p>
+      <w:pPr>
+        <w:pStyle w:val="Heading1"/>
+      </w:pPr>
+      <w:r>
+        <w:t>Tabs Mapped in PowerCampus Mapper</w:t>
+      </w:r>
+    </w:p>
+    <w:p>
+      <w:r>
+        <w:t>To achieve the above field integrations, please make sure the following tabs are mapped in recruiterMapping.xml (via the PowerCampus Mapper tool).</w:t>
+      </w:r>
+    </w:p>
+    <w:p>
+      <w:r>
+        <w:t xml:space="preserve">Mappings that </w:t>
+      </w:r>
+      <w:r>
+        <w:rPr>
+          <w:i/>
+          <w:iCs/>
+        </w:rPr>
+        <w:t>might</w:t>
+      </w:r>
+      <w:r>
+        <w:t xml:space="preserve"> be optional are italic.</w:t>
+      </w:r>
+    </w:p>
+    <w:p>
+      <w:pPr>
+        <w:pStyle w:val="ListParagraph"/>
+        <w:numPr>
+          <w:ilvl w:val="0"/>
+          <w:numId w:val="2"/>
+        </w:numPr>
+      </w:pPr>
+      <w:r>
+        <w:t>Country</w:t>
+      </w:r>
+    </w:p>
+    <w:p>
+      <w:pPr>
+        <w:pStyle w:val="ListParagraph"/>
+        <w:numPr>
+          <w:ilvl w:val="0"/>
+          <w:numId w:val="2"/>
+        </w:numPr>
+      </w:pPr>
+      <w:r>
+        <w:t>State</w:t>
+      </w:r>
+    </w:p>
+    <w:p>
+      <w:pPr>
+        <w:pStyle w:val="ListParagraph"/>
+        <w:numPr>
+          <w:ilvl w:val="0"/>
+          <w:numId w:val="2"/>
+        </w:numPr>
+      </w:pPr>
+      <w:proofErr w:type="spellStart"/>
+      <w:r>
+        <w:t>AcademicTerm</w:t>
+      </w:r>
+      <w:proofErr w:type="spellEnd"/>
+    </w:p>
+    <w:p>
+      <w:pPr>
+        <w:pStyle w:val="ListParagraph"/>
+        <w:numPr>
+          <w:ilvl w:val="0"/>
+          <w:numId w:val="2"/>
+        </w:numPr>
+      </w:pPr>
+      <w:proofErr w:type="spellStart"/>
+      <w:r>
+        <w:t>AcademicLevel</w:t>
+      </w:r>
+      <w:proofErr w:type="spellEnd"/>
+    </w:p>
+    <w:p>
+      <w:pPr>
+        <w:pStyle w:val="ListParagraph"/>
+        <w:numPr>
+          <w:ilvl w:val="0"/>
+          <w:numId w:val="2"/>
+        </w:numPr>
+      </w:pPr>
+      <w:proofErr w:type="spellStart"/>
+      <w:r>
+        <w:t>AcademicProgram</w:t>
+      </w:r>
+      <w:proofErr w:type="spellEnd"/>
+    </w:p>
+    <w:p>
+      <w:pPr>
+        <w:pStyle w:val="ListParagraph"/>
+        <w:numPr>
+          <w:ilvl w:val="0"/>
+          <w:numId w:val="2"/>
+        </w:numPr>
+      </w:pPr>
+      <w:r>
+        <w:t>Prefix</w:t>
+      </w:r>
+    </w:p>
+    <w:p>
+      <w:pPr>
+        <w:pStyle w:val="ListParagraph"/>
+        <w:numPr>
+          <w:ilvl w:val="0"/>
+          <w:numId w:val="2"/>
+        </w:numPr>
+      </w:pPr>
+      <w:r>
+        <w:t>Suffix</w:t>
+      </w:r>
+    </w:p>
+    <w:p>
+      <w:pPr>
+        <w:pStyle w:val="ListParagraph"/>
+        <w:numPr>
+          <w:ilvl w:val="0"/>
+          <w:numId w:val="2"/>
+        </w:numPr>
+        <w:rPr>
+          <w:i/>
+          <w:iCs/>
+        </w:rPr>
+      </w:pPr>
+      <w:proofErr w:type="spellStart"/>
+      <w:r>
+        <w:rPr>
+          <w:i/>
+          <w:iCs/>
+        </w:rPr>
+        <w:t>MaritalStatus</w:t>
+      </w:r>
+      <w:proofErr w:type="spellEnd"/>
+    </w:p>
+    <w:p>
+      <w:pPr>
+        <w:pStyle w:val="ListParagraph"/>
+        <w:numPr>
+          <w:ilvl w:val="0"/>
+          <w:numId w:val="2"/>
+        </w:numPr>
+      </w:pPr>
+      <w:r>
+        <w:lastRenderedPageBreak/>
+        <w:t>Visa</w:t>
+      </w:r>
+    </w:p>
+    <w:p>
+      <w:pPr>
+        <w:pStyle w:val="ListParagraph"/>
+        <w:numPr>
+          <w:ilvl w:val="0"/>
+          <w:numId w:val="2"/>
+        </w:numPr>
+        <w:rPr>
+          <w:i/>
+          <w:iCs/>
+        </w:rPr>
+      </w:pPr>
+      <w:proofErr w:type="spellStart"/>
+      <w:r>
+        <w:rPr>
+          <w:i/>
+          <w:iCs/>
+        </w:rPr>
+        <w:t>RelationshipType</w:t>
+      </w:r>
+      <w:proofErr w:type="spellEnd"/>
+    </w:p>
+    <w:p>
+      <w:pPr>
+        <w:pStyle w:val="ListParagraph"/>
+        <w:numPr>
+          <w:ilvl w:val="0"/>
+          <w:numId w:val="2"/>
+        </w:numPr>
+        <w:rPr>
+          <w:i/>
+          <w:iCs/>
+        </w:rPr>
+      </w:pPr>
+      <w:r>
+        <w:rPr>
+          <w:i/>
+          <w:iCs/>
+        </w:rPr>
+        <w:t>Campus</w:t>
+      </w:r>
+    </w:p>
+    <w:p>
+      <w:pPr>
+        <w:pStyle w:val="ListParagraph"/>
+        <w:numPr>
+          <w:ilvl w:val="0"/>
+          <w:numId w:val="2"/>
+        </w:numPr>
+      </w:pPr>
+      <w:proofErr w:type="spellStart"/>
+      <w:r>
+        <w:t>AddressType</w:t>
+      </w:r>
+      <w:proofErr w:type="spellEnd"/>
+    </w:p>
+    <w:p>
+      <w:pPr>
+        <w:pStyle w:val="ListParagraph"/>
+        <w:numPr>
+          <w:ilvl w:val="0"/>
+          <w:numId w:val="2"/>
+        </w:numPr>
+      </w:pPr>
+      <w:r>
+        <w:t>Veteran</w:t>
+      </w:r>
+    </w:p>
+    <w:p>
+      <w:pPr>
+        <w:pStyle w:val="ListParagraph"/>
+        <w:numPr>
+          <w:ilvl w:val="0"/>
+          <w:numId w:val="2"/>
+        </w:numPr>
+      </w:pPr>
+      <w:proofErr w:type="spellStart"/>
+      <w:r>
+        <w:t>PersonPhoneType</w:t>
+      </w:r>
+      <w:proofErr w:type="spellEnd"/>
+    </w:p>
+    <w:p>
+      <w:pPr>
+        <w:pStyle w:val="ListParagraph"/>
+        <w:numPr>
+          <w:ilvl w:val="0"/>
+          <w:numId w:val="2"/>
+        </w:numPr>
+        <w:rPr>
+          <w:i/>
+          <w:iCs/>
+        </w:rPr>
+      </w:pPr>
+      <w:proofErr w:type="spellStart"/>
+      <w:r>
+        <w:rPr>
+          <w:i/>
+          <w:iCs/>
+        </w:rPr>
+        <w:t>FullPartStatus</w:t>
+      </w:r>
+      <w:proofErr w:type="spellEnd"/>
+    </w:p>
+    <w:p>
+      <w:pPr>
+        <w:pStyle w:val="ListParagraph"/>
+        <w:numPr>
+          <w:ilvl w:val="0"/>
+          <w:numId w:val="2"/>
+        </w:numPr>
+      </w:pPr>
+      <w:proofErr w:type="spellStart"/>
+      <w:r>
+        <w:t>CitizenShipStatus</w:t>
+      </w:r>
+      <w:proofErr w:type="spellEnd"/>
+    </w:p>
+    <w:p>
+      <w:pPr>
+        <w:pStyle w:val="ListParagraph"/>
+        <w:numPr>
+          <w:ilvl w:val="0"/>
+          <w:numId w:val="2"/>
+        </w:numPr>
+      </w:pPr>
+      <w:proofErr w:type="spellStart"/>
+      <w:r>
+        <w:t>ProposedDecision</w:t>
+      </w:r>
+      <w:proofErr w:type="spellEnd"/>
     </w:p>
     <w:sectPr>
       <w:headerReference w:type="default" r:id="rId9"/>
@@ -2985,7 +3261,10 @@
       <w:t>2020-</w:t>
     </w:r>
     <w:r>
-      <w:t>11-24</w:t>
+      <w:t>1</w:t>
+    </w:r>
+    <w:r>
+      <w:t>2-14</w:t>
     </w:r>
     <w:r>
       <w:t xml:space="preserve"> by Wyatt Best</w:t>
@@ -2997,6 +3276,119 @@
 <file path=word/numbering.xml><?xml version="1.0" encoding="utf-8"?>
 <w:numbering xmlns:wpc="http://schemas.microsoft.com/office/word/2010/wordprocessingCanvas" xmlns:cx="http://schemas.microsoft.com/office/drawing/2014/chartex" xmlns:cx1="http://schemas.microsoft.com/office/drawing/2015/9/8/chartex" xmlns:cx2="http://schemas.microsoft.com/office/drawing/2015/10/21/chartex" xmlns:cx3="http://schemas.microsoft.com/office/drawing/2016/5/9/chartex" xmlns:cx4="http://schemas.microsoft.com/office/drawing/2016/5/10/chartex" xmlns:cx5="http://schemas.microsoft.com/office/drawing/2016/5/11/chartex" xmlns:cx6="http://schemas.microsoft.com/office/drawing/2016/5/12/chartex" xmlns:cx7="http://schemas.microsoft.com/office/drawing/2016/5/13/chartex" xmlns:cx8="http://schemas.microsoft.com/office/drawing/2016/5/14/chartex" xmlns:mc="http://schemas.openxmlformats.org/markup-compatibility/2006" xmlns:aink="http://schemas.microsoft.com/office/drawing/2016/ink" xmlns:am3d="http://schemas.microsoft.com/office/drawing/2017/model3d" xmlns:o="urn:schemas-microsoft-com:office:office" xmlns:r="http://schemas.openxmlformats.org/officeDocument/2006/relationships" xmlns:m="http://schemas.openxmlformats.org/officeDocument/2006/math" xmlns:v="urn:schemas-microsoft-com:vml" xmlns:wp14="http://schemas.microsoft.com/office/word/2010/wordprocessingDrawing" xmlns:wp="http://schemas.openxmlformats.org/drawingml/2006/wordprocessingDrawing" xmlns:w10="urn:schemas-microsoft-com:office:word" xmlns:w="http://schemas.openxmlformats.org/wordprocessingml/2006/main" xmlns:w14="http://schemas.microsoft.com/office/word/2010/wordml" xmlns:w15="http://schemas.microsoft.com/office/word/2012/wordml" xmlns:w16cex="http://schemas.microsoft.com/office/word/2018/wordml/cex" xmlns:w16cid="http://schemas.microsoft.com/office/word/2016/wordml/cid" xmlns:w16="http://schemas.microsoft.com/office/word/2018/wordml" xmlns:w16se="http://schemas.microsoft.com/office/word/2015/wordml/symex" xmlns:wpg="http://schemas.microsoft.com/office/word/2010/wordprocessingGroup" xmlns:wpi="http://schemas.microsoft.com/office/word/2010/wordprocessingInk" xmlns:wne="http://schemas.microsoft.com/office/word/2006/wordml" xmlns:wps="http://schemas.microsoft.com/office/word/2010/wordprocessingShape" mc:Ignorable="w14 w15 w16se w16cid w16 w16cex wp14">
   <w:abstractNum w:abstractNumId="0" w15:restartNumberingAfterBreak="0">
+    <w:nsid w:val="00882258"/>
+    <w:multiLevelType w:val="hybridMultilevel"/>
+    <w:tmpl w:val="9EF0EB76"/>
+    <w:lvl w:ilvl="0" w:tplc="04090001">
+      <w:start w:val="1"/>
+      <w:numFmt w:val="bullet"/>
+      <w:lvlText w:val=""/>
+      <w:lvlJc w:val="left"/>
+      <w:pPr>
+        <w:ind w:left="720" w:hanging="360"/>
+      </w:pPr>
+      <w:rPr>
+        <w:rFonts w:ascii="Symbol" w:hAnsi="Symbol" w:hint="default"/>
+      </w:rPr>
+    </w:lvl>
+    <w:lvl w:ilvl="1" w:tplc="04090003" w:tentative="1">
+      <w:start w:val="1"/>
+      <w:numFmt w:val="bullet"/>
+      <w:lvlText w:val="o"/>
+      <w:lvlJc w:val="left"/>
+      <w:pPr>
+        <w:ind w:left="1440" w:hanging="360"/>
+      </w:pPr>
+      <w:rPr>
+        <w:rFonts w:ascii="Courier New" w:hAnsi="Courier New" w:cs="Courier New" w:hint="default"/>
+      </w:rPr>
+    </w:lvl>
+    <w:lvl w:ilvl="2" w:tplc="04090005" w:tentative="1">
+      <w:start w:val="1"/>
+      <w:numFmt w:val="bullet"/>
+      <w:lvlText w:val=""/>
+      <w:lvlJc w:val="left"/>
+      <w:pPr>
+        <w:ind w:left="2160" w:hanging="360"/>
+      </w:pPr>
+      <w:rPr>
+        <w:rFonts w:ascii="Wingdings" w:hAnsi="Wingdings" w:hint="default"/>
+      </w:rPr>
+    </w:lvl>
+    <w:lvl w:ilvl="3" w:tplc="04090001" w:tentative="1">
+      <w:start w:val="1"/>
+      <w:numFmt w:val="bullet"/>
+      <w:lvlText w:val=""/>
+      <w:lvlJc w:val="left"/>
+      <w:pPr>
+        <w:ind w:left="2880" w:hanging="360"/>
+      </w:pPr>
+      <w:rPr>
+        <w:rFonts w:ascii="Symbol" w:hAnsi="Symbol" w:hint="default"/>
+      </w:rPr>
+    </w:lvl>
+    <w:lvl w:ilvl="4" w:tplc="04090003" w:tentative="1">
+      <w:start w:val="1"/>
+      <w:numFmt w:val="bullet"/>
+      <w:lvlText w:val="o"/>
+      <w:lvlJc w:val="left"/>
+      <w:pPr>
+        <w:ind w:left="3600" w:hanging="360"/>
+      </w:pPr>
+      <w:rPr>
+        <w:rFonts w:ascii="Courier New" w:hAnsi="Courier New" w:cs="Courier New" w:hint="default"/>
+      </w:rPr>
+    </w:lvl>
+    <w:lvl w:ilvl="5" w:tplc="04090005" w:tentative="1">
+      <w:start w:val="1"/>
+      <w:numFmt w:val="bullet"/>
+      <w:lvlText w:val=""/>
+      <w:lvlJc w:val="left"/>
+      <w:pPr>
+        <w:ind w:left="4320" w:hanging="360"/>
+      </w:pPr>
+      <w:rPr>
+        <w:rFonts w:ascii="Wingdings" w:hAnsi="Wingdings" w:hint="default"/>
+      </w:rPr>
+    </w:lvl>
+    <w:lvl w:ilvl="6" w:tplc="04090001" w:tentative="1">
+      <w:start w:val="1"/>
+      <w:numFmt w:val="bullet"/>
+      <w:lvlText w:val=""/>
+      <w:lvlJc w:val="left"/>
+      <w:pPr>
+        <w:ind w:left="5040" w:hanging="360"/>
+      </w:pPr>
+      <w:rPr>
+        <w:rFonts w:ascii="Symbol" w:hAnsi="Symbol" w:hint="default"/>
+      </w:rPr>
+    </w:lvl>
+    <w:lvl w:ilvl="7" w:tplc="04090003" w:tentative="1">
+      <w:start w:val="1"/>
+      <w:numFmt w:val="bullet"/>
+      <w:lvlText w:val="o"/>
+      <w:lvlJc w:val="left"/>
+      <w:pPr>
+        <w:ind w:left="5760" w:hanging="360"/>
+      </w:pPr>
+      <w:rPr>
+        <w:rFonts w:ascii="Courier New" w:hAnsi="Courier New" w:cs="Courier New" w:hint="default"/>
+      </w:rPr>
+    </w:lvl>
+    <w:lvl w:ilvl="8" w:tplc="04090005" w:tentative="1">
+      <w:start w:val="1"/>
+      <w:numFmt w:val="bullet"/>
+      <w:lvlText w:val=""/>
+      <w:lvlJc w:val="left"/>
+      <w:pPr>
+        <w:ind w:left="6480" w:hanging="360"/>
+      </w:pPr>
+      <w:rPr>
+        <w:rFonts w:ascii="Wingdings" w:hAnsi="Wingdings" w:hint="default"/>
+      </w:rPr>
+    </w:lvl>
+  </w:abstractNum>
+  <w:abstractNum w:abstractNumId="1" w15:restartNumberingAfterBreak="0">
     <w:nsid w:val="22EF64B4"/>
     <w:multiLevelType w:val="hybridMultilevel"/>
     <w:tmpl w:val="2A8A7616"/>
@@ -3110,6 +3502,9 @@
     </w:lvl>
   </w:abstractNum>
   <w:num w:numId="1">
+    <w:abstractNumId w:val="1"/>
+  </w:num>
+  <w:num w:numId="2">
     <w:abstractNumId w:val="0"/>
   </w:num>
 </w:numbering>

</xml_diff>

<commit_message>
Added PrimaryLanguage and HomeLanguage fields.
</commit_message>
<xml_diff>
--- a/PowerSlate Integration Fields.docx
+++ b/PowerSlate Integration Fields.docx
@@ -1559,14 +1559,11 @@
             <w:tcW w:w="3415" w:type="dxa"/>
           </w:tcPr>
           <w:p>
-            <w:pPr>
-              <w:tabs>
-                <w:tab w:val="left" w:pos="1522"/>
-              </w:tabs>
-            </w:pPr>
-            <w:r>
-              <w:t>DOB</w:t>
-            </w:r>
+            <w:proofErr w:type="spellStart"/>
+            <w:r>
+              <w:t>PrimaryLanguage</w:t>
+            </w:r>
+            <w:proofErr w:type="spellEnd"/>
           </w:p>
         </w:tc>
         <w:tc>
@@ -1577,6 +1574,9 @@
             <w:pPr>
               <w:cnfStyle w:val="000000000000" w:firstRow="0" w:lastRow="0" w:firstColumn="0" w:lastColumn="0" w:oddVBand="0" w:evenVBand="0" w:oddHBand="0" w:evenHBand="0" w:firstRowFirstColumn="0" w:firstRowLastColumn="0" w:lastRowFirstColumn="0" w:lastRowLastColumn="0"/>
             </w:pPr>
+            <w:r>
+              <w:t>Language tab in PowerCampus Mapper.</w:t>
+            </w:r>
           </w:p>
         </w:tc>
         <w:tc>
@@ -1587,6 +1587,9 @@
             <w:pPr>
               <w:cnfStyle w:val="000000000000" w:firstRow="0" w:lastRow="0" w:firstColumn="0" w:lastColumn="0" w:oddVBand="0" w:evenVBand="0" w:oddHBand="0" w:evenHBand="0" w:firstRowFirstColumn="0" w:firstRowLastColumn="0" w:lastRowFirstColumn="0" w:lastRowLastColumn="0"/>
             </w:pPr>
+            <w:r>
+              <w:t>XML</w:t>
+            </w:r>
           </w:p>
         </w:tc>
         <w:tc>
@@ -1598,7 +1601,7 @@
               <w:cnfStyle w:val="000000000000" w:firstRow="0" w:lastRow="0" w:firstColumn="0" w:lastColumn="0" w:oddVBand="0" w:evenVBand="0" w:oddHBand="0" w:evenHBand="0" w:firstRowFirstColumn="0" w:firstRowLastColumn="0" w:lastRowFirstColumn="0" w:lastRowLastColumn="0"/>
             </w:pPr>
             <w:r>
-              <w:t>API</w:t>
+              <w:t>SQL</w:t>
             </w:r>
           </w:p>
         </w:tc>
@@ -1619,7 +1622,7 @@
               </w:tabs>
             </w:pPr>
             <w:r>
-              <w:t>Campus</w:t>
+              <w:t>DOB</w:t>
             </w:r>
           </w:p>
         </w:tc>
@@ -1641,9 +1644,6 @@
             <w:pPr>
               <w:cnfStyle w:val="000000100000" w:firstRow="0" w:lastRow="0" w:firstColumn="0" w:lastColumn="0" w:oddVBand="0" w:evenVBand="0" w:oddHBand="1" w:evenHBand="0" w:firstRowFirstColumn="0" w:firstRowLastColumn="0" w:lastRowFirstColumn="0" w:lastRowLastColumn="0"/>
             </w:pPr>
-            <w:r>
-              <w:t>XML</w:t>
-            </w:r>
           </w:p>
         </w:tc>
         <w:tc>
@@ -1673,7 +1673,7 @@
               </w:tabs>
             </w:pPr>
             <w:r>
-              <w:t>Program/Degree/Curriculum</w:t>
+              <w:t>Campus</w:t>
             </w:r>
           </w:p>
         </w:tc>
@@ -1730,7 +1730,7 @@
               </w:tabs>
             </w:pPr>
             <w:r>
-              <w:t>Academic Year/Term</w:t>
+              <w:t>Program/Degree/Curriculum</w:t>
             </w:r>
           </w:p>
         </w:tc>
@@ -1783,21 +1783,8 @@
                 <w:tab w:val="left" w:pos="1522"/>
               </w:tabs>
             </w:pPr>
-            <w:proofErr w:type="spellStart"/>
-            <w:r>
-              <w:t>ProposedDecision</w:t>
-            </w:r>
-            <w:proofErr w:type="spellEnd"/>
-            <w:r>
-              <w:t xml:space="preserve"> (1:2 mapping to </w:t>
-            </w:r>
-            <w:proofErr w:type="spellStart"/>
-            <w:r>
-              <w:t>AppStatus</w:t>
-            </w:r>
-            <w:proofErr w:type="spellEnd"/>
-            <w:r>
-              <w:t xml:space="preserve"> + App Decision)</w:t>
+            <w:r>
+              <w:t>Academic Year/Term</w:t>
             </w:r>
           </w:p>
         </w:tc>
@@ -1809,28 +1796,6 @@
             <w:pPr>
               <w:cnfStyle w:val="000000000000" w:firstRow="0" w:lastRow="0" w:firstColumn="0" w:lastColumn="0" w:oddVBand="0" w:evenVBand="0" w:oddHBand="0" w:evenHBand="0" w:firstRowFirstColumn="0" w:firstRowLastColumn="0" w:lastRowFirstColumn="0" w:lastRowLastColumn="0"/>
             </w:pPr>
-            <w:r>
-              <w:t xml:space="preserve">Recommended </w:t>
-            </w:r>
-            <w:r>
-              <w:t xml:space="preserve">to set a default (Incomplete/Pending) and use </w:t>
-            </w:r>
-            <w:proofErr w:type="spellStart"/>
-            <w:r>
-              <w:t>AppStatus</w:t>
-            </w:r>
-            <w:proofErr w:type="spellEnd"/>
-            <w:r>
-              <w:t xml:space="preserve"> and </w:t>
-            </w:r>
-            <w:proofErr w:type="spellStart"/>
-            <w:r>
-              <w:t>AppDecision</w:t>
-            </w:r>
-            <w:proofErr w:type="spellEnd"/>
-            <w:r>
-              <w:t xml:space="preserve"> instead. Avoids complex mappings in XML.</w:t>
-            </w:r>
           </w:p>
         </w:tc>
         <w:tc>
@@ -1875,7 +1840,97 @@
                 <w:tab w:val="left" w:pos="1522"/>
               </w:tabs>
             </w:pPr>
-            <w:r>
+            <w:proofErr w:type="spellStart"/>
+            <w:r>
+              <w:t>ProposedDecision</w:t>
+            </w:r>
+            <w:proofErr w:type="spellEnd"/>
+            <w:r>
+              <w:t xml:space="preserve"> (1:2 mapping to </w:t>
+            </w:r>
+            <w:proofErr w:type="spellStart"/>
+            <w:r>
+              <w:t>AppStatus</w:t>
+            </w:r>
+            <w:proofErr w:type="spellEnd"/>
+            <w:r>
+              <w:t xml:space="preserve"> + App Decision)</w:t>
+            </w:r>
+          </w:p>
+        </w:tc>
+        <w:tc>
+          <w:tcPr>
+            <w:tcW w:w="5130" w:type="dxa"/>
+          </w:tcPr>
+          <w:p>
+            <w:pPr>
+              <w:cnfStyle w:val="000000100000" w:firstRow="0" w:lastRow="0" w:firstColumn="0" w:lastColumn="0" w:oddVBand="0" w:evenVBand="0" w:oddHBand="1" w:evenHBand="0" w:firstRowFirstColumn="0" w:firstRowLastColumn="0" w:lastRowFirstColumn="0" w:lastRowLastColumn="0"/>
+            </w:pPr>
+            <w:r>
+              <w:t xml:space="preserve">Recommended </w:t>
+            </w:r>
+            <w:r>
+              <w:t xml:space="preserve">to set a default (Incomplete/Pending) and use </w:t>
+            </w:r>
+            <w:proofErr w:type="spellStart"/>
+            <w:r>
+              <w:t>AppStatus</w:t>
+            </w:r>
+            <w:proofErr w:type="spellEnd"/>
+            <w:r>
+              <w:t xml:space="preserve"> and </w:t>
+            </w:r>
+            <w:proofErr w:type="spellStart"/>
+            <w:r>
+              <w:t>AppDecision</w:t>
+            </w:r>
+            <w:proofErr w:type="spellEnd"/>
+            <w:r>
+              <w:t xml:space="preserve"> instead. Avoids complex mappings in XML.</w:t>
+            </w:r>
+          </w:p>
+        </w:tc>
+        <w:tc>
+          <w:tcPr>
+            <w:tcW w:w="1260" w:type="dxa"/>
+          </w:tcPr>
+          <w:p>
+            <w:pPr>
+              <w:cnfStyle w:val="000000100000" w:firstRow="0" w:lastRow="0" w:firstColumn="0" w:lastColumn="0" w:oddVBand="0" w:evenVBand="0" w:oddHBand="1" w:evenHBand="0" w:firstRowFirstColumn="0" w:firstRowLastColumn="0" w:lastRowFirstColumn="0" w:lastRowLastColumn="0"/>
+            </w:pPr>
+            <w:r>
+              <w:t>XML</w:t>
+            </w:r>
+          </w:p>
+        </w:tc>
+        <w:tc>
+          <w:tcPr>
+            <w:tcW w:w="995" w:type="dxa"/>
+          </w:tcPr>
+          <w:p>
+            <w:pPr>
+              <w:cnfStyle w:val="000000100000" w:firstRow="0" w:lastRow="0" w:firstColumn="0" w:lastColumn="0" w:oddVBand="0" w:evenVBand="0" w:oddHBand="1" w:evenHBand="0" w:firstRowFirstColumn="0" w:firstRowLastColumn="0" w:lastRowFirstColumn="0" w:lastRowLastColumn="0"/>
+            </w:pPr>
+            <w:r>
+              <w:t>API</w:t>
+            </w:r>
+          </w:p>
+        </w:tc>
+      </w:tr>
+      <w:tr>
+        <w:tc>
+          <w:tcPr>
+            <w:cnfStyle w:val="001000000000" w:firstRow="0" w:lastRow="0" w:firstColumn="1" w:lastColumn="0" w:oddVBand="0" w:evenVBand="0" w:oddHBand="0" w:evenHBand="0" w:firstRowFirstColumn="0" w:firstRowLastColumn="0" w:lastRowFirstColumn="0" w:lastRowLastColumn="0"/>
+            <w:tcW w:w="3415" w:type="dxa"/>
+          </w:tcPr>
+          <w:p>
+            <w:pPr>
+              <w:tabs>
+                <w:tab w:val="left" w:pos="1522"/>
+              </w:tabs>
+            </w:pPr>
+            <w:r>
+              <w:lastRenderedPageBreak/>
               <w:t>Application Submission Timestamp</w:t>
             </w:r>
           </w:p>
@@ -1886,7 +1941,7 @@
           </w:tcPr>
           <w:p>
             <w:pPr>
-              <w:cnfStyle w:val="000000100000" w:firstRow="0" w:lastRow="0" w:firstColumn="0" w:lastColumn="0" w:oddVBand="0" w:evenVBand="0" w:oddHBand="1" w:evenHBand="0" w:firstRowFirstColumn="0" w:firstRowLastColumn="0" w:lastRowFirstColumn="0" w:lastRowLastColumn="0"/>
+              <w:cnfStyle w:val="000000000000" w:firstRow="0" w:lastRow="0" w:firstColumn="0" w:lastColumn="0" w:oddVBand="0" w:evenVBand="0" w:oddHBand="0" w:evenHBand="0" w:firstRowFirstColumn="0" w:firstRowLastColumn="0" w:lastRowFirstColumn="0" w:lastRowLastColumn="0"/>
             </w:pPr>
             <w:r>
               <w:t xml:space="preserve">CreateDateTime </w:t>
@@ -1902,7 +1957,7 @@
           </w:tcPr>
           <w:p>
             <w:pPr>
-              <w:cnfStyle w:val="000000100000" w:firstRow="0" w:lastRow="0" w:firstColumn="0" w:lastColumn="0" w:oddVBand="0" w:evenVBand="0" w:oddHBand="1" w:evenHBand="0" w:firstRowFirstColumn="0" w:firstRowLastColumn="0" w:lastRowFirstColumn="0" w:lastRowLastColumn="0"/>
+              <w:cnfStyle w:val="000000000000" w:firstRow="0" w:lastRow="0" w:firstColumn="0" w:lastColumn="0" w:oddVBand="0" w:evenVBand="0" w:oddHBand="0" w:evenHBand="0" w:firstRowFirstColumn="0" w:firstRowLastColumn="0" w:lastRowFirstColumn="0" w:lastRowLastColumn="0"/>
             </w:pPr>
           </w:p>
         </w:tc>
@@ -1912,7 +1967,7 @@
           </w:tcPr>
           <w:p>
             <w:pPr>
-              <w:cnfStyle w:val="000000100000" w:firstRow="0" w:lastRow="0" w:firstColumn="0" w:lastColumn="0" w:oddVBand="0" w:evenVBand="0" w:oddHBand="1" w:evenHBand="0" w:firstRowFirstColumn="0" w:firstRowLastColumn="0" w:lastRowFirstColumn="0" w:lastRowLastColumn="0"/>
+              <w:cnfStyle w:val="000000000000" w:firstRow="0" w:lastRow="0" w:firstColumn="0" w:lastColumn="0" w:oddVBand="0" w:evenVBand="0" w:oddHBand="0" w:evenHBand="0" w:firstRowFirstColumn="0" w:firstRowLastColumn="0" w:lastRowFirstColumn="0" w:lastRowLastColumn="0"/>
             </w:pPr>
             <w:r>
               <w:t>API</w:t>
@@ -3056,6 +3111,117 @@
             <w:tcW w:w="3415" w:type="dxa"/>
           </w:tcPr>
           <w:p>
+            <w:proofErr w:type="spellStart"/>
+            <w:r>
+              <w:t>PrimaryLanguage</w:t>
+            </w:r>
+            <w:proofErr w:type="spellEnd"/>
+          </w:p>
+        </w:tc>
+        <w:tc>
+          <w:tcPr>
+            <w:tcW w:w="5130" w:type="dxa"/>
+          </w:tcPr>
+          <w:p>
+            <w:pPr>
+              <w:cnfStyle w:val="000000000000" w:firstRow="0" w:lastRow="0" w:firstColumn="0" w:lastColumn="0" w:oddVBand="0" w:evenVBand="0" w:oddHBand="0" w:evenHBand="0" w:firstRowFirstColumn="0" w:firstRowLastColumn="0" w:lastRowFirstColumn="0" w:lastRowLastColumn="0"/>
+            </w:pPr>
+            <w:r>
+              <w:t>Language tab in PowerCampus Mapper.</w:t>
+            </w:r>
+          </w:p>
+        </w:tc>
+        <w:tc>
+          <w:tcPr>
+            <w:tcW w:w="1260" w:type="dxa"/>
+          </w:tcPr>
+          <w:p>
+            <w:pPr>
+              <w:cnfStyle w:val="000000000000" w:firstRow="0" w:lastRow="0" w:firstColumn="0" w:lastColumn="0" w:oddVBand="0" w:evenVBand="0" w:oddHBand="0" w:evenHBand="0" w:firstRowFirstColumn="0" w:firstRowLastColumn="0" w:lastRowFirstColumn="0" w:lastRowLastColumn="0"/>
+            </w:pPr>
+            <w:r>
+              <w:t>XML</w:t>
+            </w:r>
+          </w:p>
+        </w:tc>
+        <w:tc>
+          <w:tcPr>
+            <w:tcW w:w="995" w:type="dxa"/>
+          </w:tcPr>
+          <w:p>
+            <w:pPr>
+              <w:cnfStyle w:val="000000000000" w:firstRow="0" w:lastRow="0" w:firstColumn="0" w:lastColumn="0" w:oddVBand="0" w:evenVBand="0" w:oddHBand="0" w:evenHBand="0" w:firstRowFirstColumn="0" w:firstRowLastColumn="0" w:lastRowFirstColumn="0" w:lastRowLastColumn="0"/>
+            </w:pPr>
+            <w:r>
+              <w:t>SQL</w:t>
+            </w:r>
+          </w:p>
+        </w:tc>
+      </w:tr>
+      <w:tr>
+        <w:trPr>
+          <w:cnfStyle w:val="000000100000" w:firstRow="0" w:lastRow="0" w:firstColumn="0" w:lastColumn="0" w:oddVBand="0" w:evenVBand="0" w:oddHBand="1" w:evenHBand="0" w:firstRowFirstColumn="0" w:firstRowLastColumn="0" w:lastRowFirstColumn="0" w:lastRowLastColumn="0"/>
+        </w:trPr>
+        <w:tc>
+          <w:tcPr>
+            <w:cnfStyle w:val="001000000000" w:firstRow="0" w:lastRow="0" w:firstColumn="1" w:lastColumn="0" w:oddVBand="0" w:evenVBand="0" w:oddHBand="0" w:evenHBand="0" w:firstRowFirstColumn="0" w:firstRowLastColumn="0" w:lastRowFirstColumn="0" w:lastRowLastColumn="0"/>
+            <w:tcW w:w="3415" w:type="dxa"/>
+          </w:tcPr>
+          <w:p>
+            <w:proofErr w:type="spellStart"/>
+            <w:r>
+              <w:t>HomeLanguage</w:t>
+            </w:r>
+            <w:proofErr w:type="spellEnd"/>
+          </w:p>
+        </w:tc>
+        <w:tc>
+          <w:tcPr>
+            <w:tcW w:w="5130" w:type="dxa"/>
+          </w:tcPr>
+          <w:p>
+            <w:pPr>
+              <w:cnfStyle w:val="000000100000" w:firstRow="0" w:lastRow="0" w:firstColumn="0" w:lastColumn="0" w:oddVBand="0" w:evenVBand="0" w:oddHBand="1" w:evenHBand="0" w:firstRowFirstColumn="0" w:firstRowLastColumn="0" w:lastRowFirstColumn="0" w:lastRowLastColumn="0"/>
+            </w:pPr>
+            <w:r>
+              <w:t>Language tab in PowerCampus Mapper.</w:t>
+            </w:r>
+          </w:p>
+        </w:tc>
+        <w:tc>
+          <w:tcPr>
+            <w:tcW w:w="1260" w:type="dxa"/>
+          </w:tcPr>
+          <w:p>
+            <w:pPr>
+              <w:cnfStyle w:val="000000100000" w:firstRow="0" w:lastRow="0" w:firstColumn="0" w:lastColumn="0" w:oddVBand="0" w:evenVBand="0" w:oddHBand="1" w:evenHBand="0" w:firstRowFirstColumn="0" w:firstRowLastColumn="0" w:lastRowFirstColumn="0" w:lastRowLastColumn="0"/>
+            </w:pPr>
+            <w:r>
+              <w:t>XML</w:t>
+            </w:r>
+          </w:p>
+        </w:tc>
+        <w:tc>
+          <w:tcPr>
+            <w:tcW w:w="995" w:type="dxa"/>
+          </w:tcPr>
+          <w:p>
+            <w:pPr>
+              <w:cnfStyle w:val="000000100000" w:firstRow="0" w:lastRow="0" w:firstColumn="0" w:lastColumn="0" w:oddVBand="0" w:evenVBand="0" w:oddHBand="1" w:evenHBand="0" w:firstRowFirstColumn="0" w:firstRowLastColumn="0" w:lastRowFirstColumn="0" w:lastRowLastColumn="0"/>
+            </w:pPr>
+            <w:r>
+              <w:t>SQL</w:t>
+            </w:r>
+          </w:p>
+        </w:tc>
+      </w:tr>
+      <w:tr>
+        <w:tc>
+          <w:tcPr>
+            <w:cnfStyle w:val="001000000000" w:firstRow="0" w:lastRow="0" w:firstColumn="1" w:lastColumn="0" w:oddVBand="0" w:evenVBand="0" w:oddHBand="0" w:evenHBand="0" w:firstRowFirstColumn="0" w:firstRowLastColumn="0" w:lastRowFirstColumn="0" w:lastRowLastColumn="0"/>
+            <w:tcW w:w="3415" w:type="dxa"/>
+          </w:tcPr>
+          <w:p>
             <w:r>
               <w:t>SMS Opt-In</w:t>
             </w:r>
@@ -3755,7 +3921,11 @@
       </w:r>
       <w:proofErr w:type="spellEnd"/>
       <w:r>
-        <w:t xml:space="preserve">. Python code will compare the values and only send changed values to Slate. If you do not return </w:t>
+        <w:t xml:space="preserve">. Python code will </w:t>
+      </w:r>
+      <w:r>
+        <w:lastRenderedPageBreak/>
+        <w:t xml:space="preserve">compare the values and only send changed values to Slate. If you do not return </w:t>
       </w:r>
       <w:r>
         <w:rPr>
@@ -3774,7 +3944,6 @@
       </w:pPr>
       <w:bookmarkStart w:id="3" w:name="_Toc57123100"/>
       <w:r>
-        <w:lastRenderedPageBreak/>
         <w:t>Financial Aid Checklist from PowerFAIDS -&gt; Slate</w:t>
       </w:r>
       <w:bookmarkEnd w:id="3"/>
@@ -4201,7 +4370,10 @@
       <w:t>1-0</w:t>
     </w:r>
     <w:r>
-      <w:t>3-03</w:t>
+      <w:t>3-</w:t>
+    </w:r>
+    <w:r>
+      <w:t>07</w:t>
     </w:r>
     <w:r>
       <w:t xml:space="preserve"> by Wyatt Best</w:t>
@@ -4845,7 +5017,7 @@
   <w:style w:type="paragraph" w:default="1" w:styleId="Normal">
     <w:name w:val="Normal"/>
     <w:qFormat/>
-    <w:rsid w:val="00556F5D"/>
+    <w:rsid w:val="002746CF"/>
   </w:style>
   <w:style w:type="paragraph" w:styleId="Heading1">
     <w:name w:val="heading 1"/>

</xml_diff>

<commit_message>
Update GovernmentId on subsequent syncs
GovernmentId is now updated on all syncs, not just the first one.
</commit_message>
<xml_diff>
--- a/PowerSlate Integration Fields.docx
+++ b/PowerSlate Integration Fields.docx
@@ -4,7 +4,15 @@
   <w:body>
     <w:p>
       <w:r>
-        <w:t>An overview of fields synced between PowerCampus and Slate by PowerSlate integration.</w:t>
+        <w:t xml:space="preserve">An overview of fields synced between PowerCampus and Slate by </w:t>
+      </w:r>
+      <w:proofErr w:type="spellStart"/>
+      <w:r>
+        <w:t>PowerSlate</w:t>
+      </w:r>
+      <w:proofErr w:type="spellEnd"/>
+      <w:r>
+        <w:t xml:space="preserve"> integration.</w:t>
       </w:r>
     </w:p>
     <w:p>
@@ -1494,7 +1502,15 @@
               <w:t xml:space="preserve">; </w:t>
             </w:r>
             <w:r>
-              <w:t>passing in 1 will write 2 into [Application].[VeteranStatus]</w:t>
+              <w:t>passing in 1 will write 2 into [Application].[</w:t>
+            </w:r>
+            <w:proofErr w:type="spellStart"/>
+            <w:r>
+              <w:t>VeteranStatus</w:t>
+            </w:r>
+            <w:proofErr w:type="spellEnd"/>
+            <w:r>
+              <w:t>]</w:t>
             </w:r>
             <w:r>
               <w:t>.</w:t>
@@ -1538,9 +1554,11 @@
             <w:tcW w:w="3415" w:type="dxa"/>
           </w:tcPr>
           <w:p>
+            <w:proofErr w:type="spellStart"/>
             <w:r>
               <w:t>PrimaryLanguage</w:t>
             </w:r>
+            <w:proofErr w:type="spellEnd"/>
           </w:p>
         </w:tc>
         <w:tc>
@@ -1817,8 +1835,21 @@
                 <w:tab w:val="left" w:pos="1522"/>
               </w:tabs>
             </w:pPr>
-            <w:r>
-              <w:t>ProposedDecision (1:2 mapping to AppStatus + App Decision)</w:t>
+            <w:proofErr w:type="spellStart"/>
+            <w:r>
+              <w:t>ProposedDecision</w:t>
+            </w:r>
+            <w:proofErr w:type="spellEnd"/>
+            <w:r>
+              <w:t xml:space="preserve"> (1:2 mapping to </w:t>
+            </w:r>
+            <w:proofErr w:type="spellStart"/>
+            <w:r>
+              <w:t>AppStatus</w:t>
+            </w:r>
+            <w:proofErr w:type="spellEnd"/>
+            <w:r>
+              <w:t xml:space="preserve"> + App Decision)</w:t>
             </w:r>
           </w:p>
         </w:tc>
@@ -1834,7 +1865,23 @@
               <w:t xml:space="preserve">Recommended </w:t>
             </w:r>
             <w:r>
-              <w:t>to set a default (Incomplete/Pending) and use AppStatus and AppDecision instead. Avoids complex mappings in XML.</w:t>
+              <w:t xml:space="preserve">to set a default (Incomplete/Pending) and use </w:t>
+            </w:r>
+            <w:proofErr w:type="spellStart"/>
+            <w:r>
+              <w:t>AppStatus</w:t>
+            </w:r>
+            <w:proofErr w:type="spellEnd"/>
+            <w:r>
+              <w:t xml:space="preserve"> and </w:t>
+            </w:r>
+            <w:proofErr w:type="spellStart"/>
+            <w:r>
+              <w:t>AppDecision</w:t>
+            </w:r>
+            <w:proofErr w:type="spellEnd"/>
+            <w:r>
+              <w:t xml:space="preserve"> instead. Avoids complex mappings in XML.</w:t>
             </w:r>
           </w:p>
         </w:tc>
@@ -1891,8 +1938,13 @@
             <w:pPr>
               <w:cnfStyle w:val="000000000000" w:firstRow="0" w:lastRow="0" w:firstColumn="0" w:lastColumn="0" w:oddVBand="0" w:evenVBand="0" w:oddHBand="0" w:evenHBand="0" w:firstRowFirstColumn="0" w:firstRowLastColumn="0" w:lastRowFirstColumn="0" w:lastRowLastColumn="0"/>
             </w:pPr>
-            <w:r>
-              <w:t xml:space="preserve">CreateDateTime </w:t>
+            <w:proofErr w:type="spellStart"/>
+            <w:r>
+              <w:t>CreateDateTime</w:t>
+            </w:r>
+            <w:proofErr w:type="spellEnd"/>
+            <w:r>
+              <w:t xml:space="preserve"> </w:t>
             </w:r>
             <w:r>
               <w:t>in API. Unsure exactly what this does.</w:t>
@@ -3056,9 +3108,11 @@
             <w:tcW w:w="3415" w:type="dxa"/>
           </w:tcPr>
           <w:p>
+            <w:proofErr w:type="spellStart"/>
             <w:r>
               <w:t>PrimaryLanguage</w:t>
             </w:r>
+            <w:proofErr w:type="spellEnd"/>
           </w:p>
         </w:tc>
         <w:tc>
@@ -3111,9 +3165,11 @@
             <w:tcW w:w="3415" w:type="dxa"/>
           </w:tcPr>
           <w:p>
+            <w:proofErr w:type="spellStart"/>
             <w:r>
               <w:t>HomeLanguage</w:t>
             </w:r>
+            <w:proofErr w:type="spellEnd"/>
           </w:p>
         </w:tc>
         <w:tc>
@@ -3164,34 +3220,31 @@
           </w:tcPr>
           <w:p>
             <w:r>
-              <w:t>Checklist/Scheduled Actions</w:t>
-            </w:r>
-          </w:p>
-        </w:tc>
-        <w:tc>
-          <w:tcPr>
-            <w:tcW w:w="5130" w:type="dxa"/>
-          </w:tcPr>
-          <w:p>
-            <w:pPr>
-              <w:cnfStyle w:val="000000000000" w:firstRow="0" w:lastRow="0" w:firstColumn="0" w:lastColumn="0" w:oddVBand="0" w:evenVBand="0" w:oddHBand="0" w:evenHBand="0" w:firstRowFirstColumn="0" w:firstRowLastColumn="0" w:lastRowFirstColumn="0" w:lastRowLastColumn="0"/>
-            </w:pPr>
-            <w:r>
-              <w:t>Requires custom SQL</w:t>
-            </w:r>
-          </w:p>
-        </w:tc>
-        <w:tc>
-          <w:tcPr>
-            <w:tcW w:w="1260" w:type="dxa"/>
-          </w:tcPr>
-          <w:p>
-            <w:pPr>
-              <w:cnfStyle w:val="000000000000" w:firstRow="0" w:lastRow="0" w:firstColumn="0" w:lastColumn="0" w:oddVBand="0" w:evenVBand="0" w:oddHBand="0" w:evenHBand="0" w:firstRowFirstColumn="0" w:firstRowLastColumn="0" w:lastRowFirstColumn="0" w:lastRowLastColumn="0"/>
-            </w:pPr>
-            <w:r>
-              <w:t>Slate</w:t>
-            </w:r>
+              <w:t>Government ID</w:t>
+            </w:r>
+          </w:p>
+        </w:tc>
+        <w:tc>
+          <w:tcPr>
+            <w:tcW w:w="5130" w:type="dxa"/>
+          </w:tcPr>
+          <w:p>
+            <w:pPr>
+              <w:cnfStyle w:val="000000000000" w:firstRow="0" w:lastRow="0" w:firstColumn="0" w:lastColumn="0" w:oddVBand="0" w:evenVBand="0" w:oddHBand="0" w:evenHBand="0" w:firstRowFirstColumn="0" w:firstRowLastColumn="0" w:lastRowFirstColumn="0" w:lastRowLastColumn="0"/>
+            </w:pPr>
+            <w:r>
+              <w:t>Will throw error if different value already exists in PowerCampus.</w:t>
+            </w:r>
+          </w:p>
+        </w:tc>
+        <w:tc>
+          <w:tcPr>
+            <w:tcW w:w="1260" w:type="dxa"/>
+          </w:tcPr>
+          <w:p>
+            <w:pPr>
+              <w:cnfStyle w:val="000000000000" w:firstRow="0" w:lastRow="0" w:firstColumn="0" w:lastColumn="0" w:oddVBand="0" w:evenVBand="0" w:oddHBand="0" w:evenHBand="0" w:firstRowFirstColumn="0" w:firstRowLastColumn="0" w:lastRowFirstColumn="0" w:lastRowLastColumn="0"/>
+            </w:pPr>
           </w:p>
         </w:tc>
         <w:tc>
@@ -3219,6 +3272,58 @@
           </w:tcPr>
           <w:p>
             <w:r>
+              <w:t>Checklist/Scheduled Actions</w:t>
+            </w:r>
+          </w:p>
+        </w:tc>
+        <w:tc>
+          <w:tcPr>
+            <w:tcW w:w="5130" w:type="dxa"/>
+          </w:tcPr>
+          <w:p>
+            <w:pPr>
+              <w:cnfStyle w:val="000000100000" w:firstRow="0" w:lastRow="0" w:firstColumn="0" w:lastColumn="0" w:oddVBand="0" w:evenVBand="0" w:oddHBand="1" w:evenHBand="0" w:firstRowFirstColumn="0" w:firstRowLastColumn="0" w:lastRowFirstColumn="0" w:lastRowLastColumn="0"/>
+            </w:pPr>
+            <w:r>
+              <w:t>Requires custom SQL</w:t>
+            </w:r>
+          </w:p>
+        </w:tc>
+        <w:tc>
+          <w:tcPr>
+            <w:tcW w:w="1260" w:type="dxa"/>
+          </w:tcPr>
+          <w:p>
+            <w:pPr>
+              <w:cnfStyle w:val="000000100000" w:firstRow="0" w:lastRow="0" w:firstColumn="0" w:lastColumn="0" w:oddVBand="0" w:evenVBand="0" w:oddHBand="1" w:evenHBand="0" w:firstRowFirstColumn="0" w:firstRowLastColumn="0" w:lastRowFirstColumn="0" w:lastRowLastColumn="0"/>
+            </w:pPr>
+            <w:r>
+              <w:t>Slate</w:t>
+            </w:r>
+          </w:p>
+        </w:tc>
+        <w:tc>
+          <w:tcPr>
+            <w:tcW w:w="995" w:type="dxa"/>
+          </w:tcPr>
+          <w:p>
+            <w:pPr>
+              <w:cnfStyle w:val="000000100000" w:firstRow="0" w:lastRow="0" w:firstColumn="0" w:lastColumn="0" w:oddVBand="0" w:evenVBand="0" w:oddHBand="1" w:evenHBand="0" w:firstRowFirstColumn="0" w:firstRowLastColumn="0" w:lastRowFirstColumn="0" w:lastRowLastColumn="0"/>
+            </w:pPr>
+            <w:r>
+              <w:t>SQL</w:t>
+            </w:r>
+          </w:p>
+        </w:tc>
+      </w:tr>
+      <w:tr>
+        <w:tc>
+          <w:tcPr>
+            <w:cnfStyle w:val="001000000000" w:firstRow="0" w:lastRow="0" w:firstColumn="1" w:lastColumn="0" w:oddVBand="0" w:evenVBand="0" w:oddHBand="0" w:evenHBand="0" w:firstRowFirstColumn="0" w:firstRowLastColumn="0" w:lastRowFirstColumn="0" w:lastRowLastColumn="0"/>
+            <w:tcW w:w="3415" w:type="dxa"/>
+          </w:tcPr>
+          <w:p>
+            <w:r>
               <w:t>SMS Opt-In</w:t>
             </w:r>
           </w:p>
@@ -3229,7 +3334,7 @@
           </w:tcPr>
           <w:p>
             <w:pPr>
-              <w:cnfStyle w:val="000000100000" w:firstRow="0" w:lastRow="0" w:firstColumn="0" w:lastColumn="0" w:oddVBand="0" w:evenVBand="0" w:oddHBand="1" w:evenHBand="0" w:firstRowFirstColumn="0" w:firstRowLastColumn="0" w:lastRowFirstColumn="0" w:lastRowLastColumn="0"/>
+              <w:cnfStyle w:val="000000000000" w:firstRow="0" w:lastRow="0" w:firstColumn="0" w:lastColumn="0" w:oddVBand="0" w:evenVBand="0" w:oddHBand="0" w:evenHBand="0" w:firstRowFirstColumn="0" w:firstRowLastColumn="0" w:lastRowFirstColumn="0" w:lastRowLastColumn="0"/>
             </w:pPr>
             <w:r>
               <w:t>Admissions Dept opt-in on Telecommunications tab is updated.</w:t>
@@ -3242,7 +3347,7 @@
           </w:tcPr>
           <w:p>
             <w:pPr>
-              <w:cnfStyle w:val="000000100000" w:firstRow="0" w:lastRow="0" w:firstColumn="0" w:lastColumn="0" w:oddVBand="0" w:evenVBand="0" w:oddHBand="1" w:evenHBand="0" w:firstRowFirstColumn="0" w:firstRowLastColumn="0" w:lastRowFirstColumn="0" w:lastRowLastColumn="0"/>
+              <w:cnfStyle w:val="000000000000" w:firstRow="0" w:lastRow="0" w:firstColumn="0" w:lastColumn="0" w:oddVBand="0" w:evenVBand="0" w:oddHBand="0" w:evenHBand="0" w:firstRowFirstColumn="0" w:firstRowLastColumn="0" w:lastRowFirstColumn="0" w:lastRowLastColumn="0"/>
             </w:pPr>
             <w:r>
               <w:t>Routine</w:t>
@@ -3255,7 +3360,7 @@
           </w:tcPr>
           <w:p>
             <w:pPr>
-              <w:cnfStyle w:val="000000100000" w:firstRow="0" w:lastRow="0" w:firstColumn="0" w:lastColumn="0" w:oddVBand="0" w:evenVBand="0" w:oddHBand="1" w:evenHBand="0" w:firstRowFirstColumn="0" w:firstRowLastColumn="0" w:lastRowFirstColumn="0" w:lastRowLastColumn="0"/>
+              <w:cnfStyle w:val="000000000000" w:firstRow="0" w:lastRow="0" w:firstColumn="0" w:lastColumn="0" w:oddVBand="0" w:evenVBand="0" w:oddHBand="0" w:evenHBand="0" w:firstRowFirstColumn="0" w:firstRowLastColumn="0" w:lastRowFirstColumn="0" w:lastRowLastColumn="0"/>
             </w:pPr>
             <w:r>
               <w:t>SQL</w:t>
@@ -3703,7 +3808,15 @@
               <w:t>COLLEGE_ATTEND</w:t>
             </w:r>
             <w:r>
-              <w:t xml:space="preserve"> matches pc_readmit_code defined in config.</w:t>
+              <w:t xml:space="preserve"> matches </w:t>
+            </w:r>
+            <w:proofErr w:type="spellStart"/>
+            <w:r>
+              <w:t>pc_readmit_code</w:t>
+            </w:r>
+            <w:proofErr w:type="spellEnd"/>
+            <w:r>
+              <w:t xml:space="preserve"> defined in config.</w:t>
             </w:r>
           </w:p>
         </w:tc>
@@ -3848,7 +3961,15 @@
       </w:pPr>
       <w:r>
         <w:lastRenderedPageBreak/>
-        <w:t xml:space="preserve">If you want PowerSlate to send changed values to Slate, each field defined in the Active source format needs to be in the Slate applications query with the </w:t>
+        <w:t xml:space="preserve">If you want </w:t>
+      </w:r>
+      <w:proofErr w:type="spellStart"/>
+      <w:r>
+        <w:t>PowerSlate</w:t>
+      </w:r>
+      <w:proofErr w:type="spellEnd"/>
+      <w:r>
+        <w:t xml:space="preserve"> to send changed values to Slate, each field defined in the Active source format needs to be in the Slate applications query with the </w:t>
       </w:r>
       <w:r>
         <w:rPr>
@@ -3866,16 +3987,26 @@
       <w:r>
         <w:t xml:space="preserve"> prefix. For example, </w:t>
       </w:r>
+      <w:proofErr w:type="spellStart"/>
       <w:r>
         <w:rPr>
           <w:i/>
           <w:iCs/>
         </w:rPr>
-        <w:t xml:space="preserve">reg_date </w:t>
+        <w:t>reg_date</w:t>
+      </w:r>
+      <w:proofErr w:type="spellEnd"/>
+      <w:r>
+        <w:rPr>
+          <w:i/>
+          <w:iCs/>
+        </w:rPr>
+        <w:t xml:space="preserve"> </w:t>
       </w:r>
       <w:r>
         <w:t xml:space="preserve">and </w:t>
       </w:r>
+      <w:proofErr w:type="spellStart"/>
       <w:r>
         <w:rPr>
           <w:i/>
@@ -3890,6 +4021,7 @@
         </w:rPr>
         <w:t>reg_date</w:t>
       </w:r>
+      <w:proofErr w:type="spellEnd"/>
       <w:r>
         <w:t xml:space="preserve">. Python code will compare the values and only send changed values to Slate. If you do not return </w:t>
       </w:r>
@@ -3927,9 +4059,11 @@
       <w:r>
         <w:t xml:space="preserve">, a list of PowerFAIDS missing documents is pulled via SQL stored procedure from PowerFAIDS table </w:t>
       </w:r>
+      <w:proofErr w:type="spellStart"/>
       <w:r>
         <w:t>student_required_documents</w:t>
       </w:r>
+      <w:proofErr w:type="spellEnd"/>
       <w:r>
         <w:t xml:space="preserve"> and uploaded to Slate. Students are selected from PowerFAIDS by both PEOPLE_CODE_ID and GOVERNMENT_ID.</w:t>
       </w:r>
@@ -4010,9 +4144,11 @@
           <w:numId w:val="2"/>
         </w:numPr>
       </w:pPr>
+      <w:proofErr w:type="spellStart"/>
       <w:r>
         <w:t>AcademicTerm</w:t>
       </w:r>
+      <w:proofErr w:type="spellEnd"/>
     </w:p>
     <w:p>
       <w:pPr>
@@ -4022,9 +4158,11 @@
           <w:numId w:val="2"/>
         </w:numPr>
       </w:pPr>
+      <w:proofErr w:type="spellStart"/>
       <w:r>
         <w:t>AcademicLevel</w:t>
       </w:r>
+      <w:proofErr w:type="spellEnd"/>
     </w:p>
     <w:p>
       <w:pPr>
@@ -4034,9 +4172,11 @@
           <w:numId w:val="2"/>
         </w:numPr>
       </w:pPr>
+      <w:proofErr w:type="spellStart"/>
       <w:r>
         <w:t>AcademicProgram</w:t>
       </w:r>
+      <w:proofErr w:type="spellEnd"/>
     </w:p>
     <w:p>
       <w:pPr>
@@ -4074,6 +4214,7 @@
           <w:iCs/>
         </w:rPr>
       </w:pPr>
+      <w:proofErr w:type="spellStart"/>
       <w:r>
         <w:rPr>
           <w:i/>
@@ -4081,6 +4222,7 @@
         </w:rPr>
         <w:t>MaritalStatus</w:t>
       </w:r>
+      <w:proofErr w:type="spellEnd"/>
     </w:p>
     <w:p>
       <w:pPr>
@@ -4114,6 +4256,7 @@
           <w:iCs/>
         </w:rPr>
       </w:pPr>
+      <w:proofErr w:type="spellStart"/>
       <w:r>
         <w:rPr>
           <w:i/>
@@ -4121,6 +4264,7 @@
         </w:rPr>
         <w:t>RelationshipType</w:t>
       </w:r>
+      <w:proofErr w:type="spellEnd"/>
     </w:p>
     <w:p>
       <w:pPr>
@@ -4150,9 +4294,11 @@
           <w:numId w:val="2"/>
         </w:numPr>
       </w:pPr>
+      <w:proofErr w:type="spellStart"/>
       <w:r>
         <w:t>AddressType</w:t>
       </w:r>
+      <w:proofErr w:type="spellEnd"/>
     </w:p>
     <w:p>
       <w:pPr>
@@ -4182,9 +4328,11 @@
           <w:numId w:val="2"/>
         </w:numPr>
       </w:pPr>
+      <w:proofErr w:type="spellStart"/>
       <w:r>
         <w:t>PersonPhoneType</w:t>
       </w:r>
+      <w:proofErr w:type="spellEnd"/>
     </w:p>
     <w:p>
       <w:pPr>
@@ -4198,6 +4346,7 @@
           <w:iCs/>
         </w:rPr>
       </w:pPr>
+      <w:proofErr w:type="spellStart"/>
       <w:r>
         <w:rPr>
           <w:i/>
@@ -4205,6 +4354,7 @@
         </w:rPr>
         <w:t>FullPartStatus</w:t>
       </w:r>
+      <w:proofErr w:type="spellEnd"/>
     </w:p>
     <w:p>
       <w:pPr>
@@ -4214,6 +4364,7 @@
           <w:numId w:val="2"/>
         </w:numPr>
       </w:pPr>
+      <w:proofErr w:type="spellStart"/>
       <w:r>
         <w:t>Citizen</w:t>
       </w:r>
@@ -4223,6 +4374,7 @@
       <w:r>
         <w:t>hipStatus</w:t>
       </w:r>
+      <w:proofErr w:type="spellEnd"/>
     </w:p>
     <w:p>
       <w:pPr>
@@ -4232,9 +4384,11 @@
           <w:numId w:val="2"/>
         </w:numPr>
       </w:pPr>
+      <w:proofErr w:type="spellStart"/>
       <w:r>
         <w:t>ProposedDecision</w:t>
       </w:r>
+      <w:proofErr w:type="spellEnd"/>
     </w:p>
     <w:sectPr>
       <w:headerReference w:type="default" r:id="rId9"/>
@@ -4317,10 +4471,7 @@
       <w:t>3-</w:t>
     </w:r>
     <w:r>
-      <w:t>0</w:t>
-    </w:r>
-    <w:r>
-      <w:t>9</w:t>
+      <w:t>16</w:t>
     </w:r>
     <w:r>
       <w:t xml:space="preserve"> by Wyatt Best</w:t>

</xml_diff>

<commit_message>
Add Admit and Matric fields groups. Bugfixes.
Add AdmitDate and Matriculated fields. Used by PS_updAcademicAppInfo to update ADMIT and MATRIC field groups.

Fixed potential bugs in PS_updAcademicAppInfo from lacking PDC filters.
</commit_message>
<xml_diff>
--- a/PowerSlate Integration Fields.docx
+++ b/PowerSlate Integration Fields.docx
@@ -1502,9 +1502,14 @@
               <w:t xml:space="preserve">; </w:t>
             </w:r>
             <w:r>
-              <w:t>passing in 1 will write 2 into [Application].[</w:t>
+              <w:t>passing in 1 will write 2 into [Application</w:t>
+            </w:r>
+            <w:proofErr w:type="gramStart"/>
+            <w:r>
+              <w:t>].[</w:t>
             </w:r>
             <w:proofErr w:type="spellStart"/>
+            <w:proofErr w:type="gramEnd"/>
             <w:r>
               <w:t>VeteranStatus</w:t>
             </w:r>
@@ -2573,6 +2578,119 @@
           </w:tcPr>
           <w:p>
             <w:r>
+              <w:t>Admit Date</w:t>
+            </w:r>
+            <w:r>
+              <w:t>, Year, Term, Session</w:t>
+            </w:r>
+          </w:p>
+        </w:tc>
+        <w:tc>
+          <w:tcPr>
+            <w:tcW w:w="5130" w:type="dxa"/>
+          </w:tcPr>
+          <w:p>
+            <w:pPr>
+              <w:cnfStyle w:val="000000000000" w:firstRow="0" w:lastRow="0" w:firstColumn="0" w:lastColumn="0" w:oddVBand="0" w:evenVBand="0" w:oddHBand="0" w:evenHBand="0" w:firstRowFirstColumn="0" w:firstRowLastColumn="0" w:lastRowFirstColumn="0" w:lastRowLastColumn="0"/>
+            </w:pPr>
+            <w:r>
+              <w:t xml:space="preserve">Only populates if </w:t>
+            </w:r>
+            <w:r>
+              <w:t>App Decision is an acceptance value. Admit Date sent from Slate.</w:t>
+            </w:r>
+          </w:p>
+        </w:tc>
+        <w:tc>
+          <w:tcPr>
+            <w:tcW w:w="1260" w:type="dxa"/>
+          </w:tcPr>
+          <w:p>
+            <w:pPr>
+              <w:cnfStyle w:val="000000000000" w:firstRow="0" w:lastRow="0" w:firstColumn="0" w:lastColumn="0" w:oddVBand="0" w:evenVBand="0" w:oddHBand="0" w:evenHBand="0" w:firstRowFirstColumn="0" w:firstRowLastColumn="0" w:lastRowFirstColumn="0" w:lastRowLastColumn="0"/>
+            </w:pPr>
+            <w:r>
+              <w:t>Slate</w:t>
+            </w:r>
+          </w:p>
+        </w:tc>
+        <w:tc>
+          <w:tcPr>
+            <w:tcW w:w="995" w:type="dxa"/>
+          </w:tcPr>
+          <w:p>
+            <w:pPr>
+              <w:cnfStyle w:val="000000000000" w:firstRow="0" w:lastRow="0" w:firstColumn="0" w:lastColumn="0" w:oddVBand="0" w:evenVBand="0" w:oddHBand="0" w:evenHBand="0" w:firstRowFirstColumn="0" w:firstRowLastColumn="0" w:lastRowFirstColumn="0" w:lastRowLastColumn="0"/>
+            </w:pPr>
+            <w:r>
+              <w:t>SQL</w:t>
+            </w:r>
+          </w:p>
+        </w:tc>
+      </w:tr>
+      <w:tr>
+        <w:trPr>
+          <w:cnfStyle w:val="000000100000" w:firstRow="0" w:lastRow="0" w:firstColumn="0" w:lastColumn="0" w:oddVBand="0" w:evenVBand="0" w:oddHBand="1" w:evenHBand="0" w:firstRowFirstColumn="0" w:firstRowLastColumn="0" w:lastRowFirstColumn="0" w:lastRowLastColumn="0"/>
+        </w:trPr>
+        <w:tc>
+          <w:tcPr>
+            <w:cnfStyle w:val="001000000000" w:firstRow="0" w:lastRow="0" w:firstColumn="1" w:lastColumn="0" w:oddVBand="0" w:evenVBand="0" w:oddHBand="0" w:evenHBand="0" w:firstRowFirstColumn="0" w:firstRowLastColumn="0" w:lastRowFirstColumn="0" w:lastRowLastColumn="0"/>
+            <w:tcW w:w="3415" w:type="dxa"/>
+          </w:tcPr>
+          <w:p>
+            <w:r>
+              <w:t>Matric, Date, Year, Term, Session</w:t>
+            </w:r>
+          </w:p>
+        </w:tc>
+        <w:tc>
+          <w:tcPr>
+            <w:tcW w:w="5130" w:type="dxa"/>
+          </w:tcPr>
+          <w:p>
+            <w:pPr>
+              <w:cnfStyle w:val="000000100000" w:firstRow="0" w:lastRow="0" w:firstColumn="0" w:lastColumn="0" w:oddVBand="0" w:evenVBand="0" w:oddHBand="1" w:evenHBand="0" w:firstRowFirstColumn="0" w:firstRowLastColumn="0" w:lastRowFirstColumn="0" w:lastRowLastColumn="0"/>
+            </w:pPr>
+            <w:r>
+              <w:t>Matric flag sent from Slate. Date is start date from academic calendar.</w:t>
+            </w:r>
+          </w:p>
+        </w:tc>
+        <w:tc>
+          <w:tcPr>
+            <w:tcW w:w="1260" w:type="dxa"/>
+          </w:tcPr>
+          <w:p>
+            <w:pPr>
+              <w:cnfStyle w:val="000000100000" w:firstRow="0" w:lastRow="0" w:firstColumn="0" w:lastColumn="0" w:oddVBand="0" w:evenVBand="0" w:oddHBand="1" w:evenHBand="0" w:firstRowFirstColumn="0" w:firstRowLastColumn="0" w:lastRowFirstColumn="0" w:lastRowLastColumn="0"/>
+            </w:pPr>
+            <w:r>
+              <w:t>Slate</w:t>
+            </w:r>
+          </w:p>
+        </w:tc>
+        <w:tc>
+          <w:tcPr>
+            <w:tcW w:w="995" w:type="dxa"/>
+          </w:tcPr>
+          <w:p>
+            <w:pPr>
+              <w:cnfStyle w:val="000000100000" w:firstRow="0" w:lastRow="0" w:firstColumn="0" w:lastColumn="0" w:oddVBand="0" w:evenVBand="0" w:oddHBand="1" w:evenHBand="0" w:firstRowFirstColumn="0" w:firstRowLastColumn="0" w:lastRowFirstColumn="0" w:lastRowLastColumn="0"/>
+            </w:pPr>
+            <w:r>
+              <w:t>SQL</w:t>
+            </w:r>
+          </w:p>
+        </w:tc>
+      </w:tr>
+      <w:tr>
+        <w:tc>
+          <w:tcPr>
+            <w:cnfStyle w:val="001000000000" w:firstRow="0" w:lastRow="0" w:firstColumn="1" w:lastColumn="0" w:oddVBand="0" w:evenVBand="0" w:oddHBand="0" w:evenHBand="0" w:firstRowFirstColumn="0" w:firstRowLastColumn="0" w:lastRowFirstColumn="0" w:lastRowLastColumn="0"/>
+            <w:tcW w:w="3415" w:type="dxa"/>
+          </w:tcPr>
+          <w:p>
+            <w:r>
               <w:t>College Attend</w:t>
             </w:r>
           </w:p>
@@ -3388,9 +3506,14 @@
         <w:t>-</w:t>
       </w:r>
       <w:r>
-        <w:t>&gt; Slate</w:t>
+        <w:t xml:space="preserve">&gt; </w:t>
+      </w:r>
+      <w:proofErr w:type="gramStart"/>
+      <w:r>
+        <w:t>Slate</w:t>
       </w:r>
       <w:bookmarkEnd w:id="2"/>
+      <w:proofErr w:type="gramEnd"/>
     </w:p>
     <w:tbl>
       <w:tblPr>
@@ -3789,6 +3912,7 @@
           </w:tcPr>
           <w:p>
             <w:r>
+              <w:lastRenderedPageBreak/>
               <w:t>Readmit</w:t>
             </w:r>
           </w:p>
@@ -3960,7 +4084,6 @@
         </w:tabs>
       </w:pPr>
       <w:r>
-        <w:lastRenderedPageBreak/>
         <w:t xml:space="preserve">If you want </w:t>
       </w:r>
       <w:proofErr w:type="spellStart"/>
@@ -4468,14 +4591,19 @@
       <w:t>1-0</w:t>
     </w:r>
     <w:r>
-      <w:t>3-</w:t>
+      <w:t>4-0</w:t>
     </w:r>
     <w:r>
-      <w:t>16</w:t>
+      <w:t>3</w:t>
     </w:r>
     <w:r>
-      <w:t xml:space="preserve"> by Wyatt Best</w:t>
+      <w:t xml:space="preserve"> by Wyatt </w:t>
     </w:r>
+    <w:proofErr w:type="gramStart"/>
+    <w:r>
+      <w:t>Best</w:t>
+    </w:r>
+    <w:proofErr w:type="gramEnd"/>
   </w:p>
 </w:hdr>
 </file>

</xml_diff>

<commit_message>
Attempt to use a class in ps_models for arrays
All test score code drafted but untested. Full of bugs.
</commit_message>
<xml_diff>
--- a/PowerSlate Integration Fields.docx
+++ b/PowerSlate Integration Fields.docx
@@ -1,10 +1,16 @@
 
 <file path=word/document.xml><?xml version="1.0" encoding="utf-8"?>
-<w:document xmlns:wpc="http://schemas.microsoft.com/office/word/2010/wordprocessingCanvas" xmlns:cx="http://schemas.microsoft.com/office/drawing/2014/chartex" xmlns:cx1="http://schemas.microsoft.com/office/drawing/2015/9/8/chartex" xmlns:cx2="http://schemas.microsoft.com/office/drawing/2015/10/21/chartex" xmlns:cx3="http://schemas.microsoft.com/office/drawing/2016/5/9/chartex" xmlns:cx4="http://schemas.microsoft.com/office/drawing/2016/5/10/chartex" xmlns:cx5="http://schemas.microsoft.com/office/drawing/2016/5/11/chartex" xmlns:cx6="http://schemas.microsoft.com/office/drawing/2016/5/12/chartex" xmlns:cx7="http://schemas.microsoft.com/office/drawing/2016/5/13/chartex" xmlns:cx8="http://schemas.microsoft.com/office/drawing/2016/5/14/chartex" xmlns:mc="http://schemas.openxmlformats.org/markup-compatibility/2006" xmlns:aink="http://schemas.microsoft.com/office/drawing/2016/ink" xmlns:am3d="http://schemas.microsoft.com/office/drawing/2017/model3d" xmlns:o="urn:schemas-microsoft-com:office:office" xmlns:r="http://schemas.openxmlformats.org/officeDocument/2006/relationships" xmlns:m="http://schemas.openxmlformats.org/officeDocument/2006/math" xmlns:v="urn:schemas-microsoft-com:vml" xmlns:wp14="http://schemas.microsoft.com/office/word/2010/wordprocessingDrawing" xmlns:wp="http://schemas.openxmlformats.org/drawingml/2006/wordprocessingDrawing" xmlns:w10="urn:schemas-microsoft-com:office:word" xmlns:w="http://schemas.openxmlformats.org/wordprocessingml/2006/main" xmlns:w14="http://schemas.microsoft.com/office/word/2010/wordml" xmlns:w15="http://schemas.microsoft.com/office/word/2012/wordml" xmlns:w16cex="http://schemas.microsoft.com/office/word/2018/wordml/cex" xmlns:w16cid="http://schemas.microsoft.com/office/word/2016/wordml/cid" xmlns:w16="http://schemas.microsoft.com/office/word/2018/wordml" xmlns:w16se="http://schemas.microsoft.com/office/word/2015/wordml/symex" xmlns:wpg="http://schemas.microsoft.com/office/word/2010/wordprocessingGroup" xmlns:wpi="http://schemas.microsoft.com/office/word/2010/wordprocessingInk" xmlns:wne="http://schemas.microsoft.com/office/word/2006/wordml" xmlns:wps="http://schemas.microsoft.com/office/word/2010/wordprocessingShape" mc:Ignorable="w14 w15 w16se w16cid w16 w16cex wp14">
+<w:document xmlns:wpc="http://schemas.microsoft.com/office/word/2010/wordprocessingCanvas" xmlns:cx="http://schemas.microsoft.com/office/drawing/2014/chartex" xmlns:cx1="http://schemas.microsoft.com/office/drawing/2015/9/8/chartex" xmlns:cx2="http://schemas.microsoft.com/office/drawing/2015/10/21/chartex" xmlns:cx3="http://schemas.microsoft.com/office/drawing/2016/5/9/chartex" xmlns:cx4="http://schemas.microsoft.com/office/drawing/2016/5/10/chartex" xmlns:cx5="http://schemas.microsoft.com/office/drawing/2016/5/11/chartex" xmlns:cx6="http://schemas.microsoft.com/office/drawing/2016/5/12/chartex" xmlns:cx7="http://schemas.microsoft.com/office/drawing/2016/5/13/chartex" xmlns:cx8="http://schemas.microsoft.com/office/drawing/2016/5/14/chartex" xmlns:mc="http://schemas.openxmlformats.org/markup-compatibility/2006" xmlns:aink="http://schemas.microsoft.com/office/drawing/2016/ink" xmlns:am3d="http://schemas.microsoft.com/office/drawing/2017/model3d" xmlns:o="urn:schemas-microsoft-com:office:office" xmlns:r="http://schemas.openxmlformats.org/officeDocument/2006/relationships" xmlns:m="http://schemas.openxmlformats.org/officeDocument/2006/math" xmlns:v="urn:schemas-microsoft-com:vml" xmlns:wp14="http://schemas.microsoft.com/office/word/2010/wordprocessingDrawing" xmlns:wp="http://schemas.openxmlformats.org/drawingml/2006/wordprocessingDrawing" xmlns:w10="urn:schemas-microsoft-com:office:word" xmlns:w="http://schemas.openxmlformats.org/wordprocessingml/2006/main" xmlns:w14="http://schemas.microsoft.com/office/word/2010/wordml" xmlns:w15="http://schemas.microsoft.com/office/word/2012/wordml" xmlns:w16cex="http://schemas.microsoft.com/office/word/2018/wordml/cex" xmlns:w16cid="http://schemas.microsoft.com/office/word/2016/wordml/cid" xmlns:w16="http://schemas.microsoft.com/office/word/2018/wordml" xmlns:w16sdtdh="http://schemas.microsoft.com/office/word/2020/wordml/sdtdatahash" xmlns:w16se="http://schemas.microsoft.com/office/word/2015/wordml/symex" xmlns:wpg="http://schemas.microsoft.com/office/word/2010/wordprocessingGroup" xmlns:wpi="http://schemas.microsoft.com/office/word/2010/wordprocessingInk" xmlns:wne="http://schemas.microsoft.com/office/word/2006/wordml" xmlns:wps="http://schemas.microsoft.com/office/word/2010/wordprocessingShape" mc:Ignorable="w14 w15 w16se w16cid w16 w16cex w16sdtdh wp14">
   <w:body>
     <w:p>
       <w:r>
-        <w:t xml:space="preserve">An overview of fields synced between PowerCampus and Slate by </w:t>
+        <w:t>A</w:t>
+      </w:r>
+      <w:r>
+        <w:t xml:space="preserve"> high-level</w:t>
+      </w:r>
+      <w:r>
+        <w:t xml:space="preserve"> overview of fields synced between PowerCampus and Slate by </w:t>
       </w:r>
       <w:proofErr w:type="spellStart"/>
       <w:r>
@@ -13,6 +19,19 @@
       <w:proofErr w:type="spellEnd"/>
       <w:r>
         <w:t xml:space="preserve"> integration.</w:t>
+      </w:r>
+      <w:r>
+        <w:t xml:space="preserve"> For exact field names, see </w:t>
+      </w:r>
+      <w:r>
+        <w:rPr>
+          <w:i/>
+          <w:iCs/>
+        </w:rPr>
+        <w:t>ps_models.py</w:t>
+      </w:r>
+      <w:r>
+        <w:t>.</w:t>
       </w:r>
     </w:p>
     <w:p>
@@ -259,7 +278,21 @@
                 <w:rStyle w:val="Hyperlink"/>
                 <w:noProof/>
               </w:rPr>
-              <w:t>Fields Updated from Slate -&gt; PowerCampus for Each Sync</w:t>
+              <w:t>Fields Updated from Slate -&gt; PowerCam</w:t>
+            </w:r>
+            <w:r>
+              <w:rPr>
+                <w:rStyle w:val="Hyperlink"/>
+                <w:noProof/>
+              </w:rPr>
+              <w:t>p</w:t>
+            </w:r>
+            <w:r>
+              <w:rPr>
+                <w:rStyle w:val="Hyperlink"/>
+                <w:noProof/>
+              </w:rPr>
+              <w:t>us for Each Sync</w:t>
             </w:r>
             <w:r>
               <w:rPr>
@@ -3486,6 +3519,194 @@
           </w:p>
         </w:tc>
       </w:tr>
+      <w:tr>
+        <w:trPr>
+          <w:cnfStyle w:val="000000100000" w:firstRow="0" w:lastRow="0" w:firstColumn="0" w:lastColumn="0" w:oddVBand="0" w:evenVBand="0" w:oddHBand="1" w:evenHBand="0" w:firstRowFirstColumn="0" w:firstRowLastColumn="0" w:lastRowFirstColumn="0" w:lastRowLastColumn="0"/>
+        </w:trPr>
+        <w:tc>
+          <w:tcPr>
+            <w:cnfStyle w:val="001000000000" w:firstRow="0" w:lastRow="0" w:firstColumn="1" w:lastColumn="0" w:oddVBand="0" w:evenVBand="0" w:oddHBand="0" w:evenHBand="0" w:firstRowFirstColumn="0" w:firstRowLastColumn="0" w:lastRowFirstColumn="0" w:lastRowLastColumn="0"/>
+            <w:tcW w:w="3415" w:type="dxa"/>
+          </w:tcPr>
+          <w:p>
+            <w:r>
+              <w:t>Education Row</w:t>
+            </w:r>
+          </w:p>
+        </w:tc>
+        <w:tc>
+          <w:tcPr>
+            <w:tcW w:w="5130" w:type="dxa"/>
+          </w:tcPr>
+          <w:p>
+            <w:pPr>
+              <w:cnfStyle w:val="000000100000" w:firstRow="0" w:lastRow="0" w:firstColumn="0" w:lastColumn="0" w:oddVBand="0" w:evenVBand="0" w:oddHBand="1" w:evenHBand="0" w:firstRowFirstColumn="0" w:firstRowLastColumn="0" w:lastRowFirstColumn="0" w:lastRowLastColumn="0"/>
+            </w:pPr>
+            <w:r>
+              <w:t>Slate export should be nested JSON. A Slate source format can mark School records that were not matched with an org in PowerCampus. Will insert or update; matched by org, degree, and curriculum. Degree and curriculum default to blank.</w:t>
+            </w:r>
+          </w:p>
+        </w:tc>
+        <w:tc>
+          <w:tcPr>
+            <w:tcW w:w="1260" w:type="dxa"/>
+          </w:tcPr>
+          <w:p>
+            <w:pPr>
+              <w:cnfStyle w:val="000000100000" w:firstRow="0" w:lastRow="0" w:firstColumn="0" w:lastColumn="0" w:oddVBand="0" w:evenVBand="0" w:oddHBand="1" w:evenHBand="0" w:firstRowFirstColumn="0" w:firstRowLastColumn="0" w:lastRowFirstColumn="0" w:lastRowLastColumn="0"/>
+            </w:pPr>
+            <w:r>
+              <w:t>Routine</w:t>
+            </w:r>
+          </w:p>
+        </w:tc>
+        <w:tc>
+          <w:tcPr>
+            <w:tcW w:w="995" w:type="dxa"/>
+          </w:tcPr>
+          <w:p>
+            <w:pPr>
+              <w:cnfStyle w:val="000000100000" w:firstRow="0" w:lastRow="0" w:firstColumn="0" w:lastColumn="0" w:oddVBand="0" w:evenVBand="0" w:oddHBand="1" w:evenHBand="0" w:firstRowFirstColumn="0" w:firstRowLastColumn="0" w:lastRowFirstColumn="0" w:lastRowLastColumn="0"/>
+            </w:pPr>
+            <w:r>
+              <w:t>SQL</w:t>
+            </w:r>
+          </w:p>
+        </w:tc>
+      </w:tr>
+      <w:tr>
+        <w:tc>
+          <w:tcPr>
+            <w:cnfStyle w:val="001000000000" w:firstRow="0" w:lastRow="0" w:firstColumn="1" w:lastColumn="0" w:oddVBand="0" w:evenVBand="0" w:oddHBand="0" w:evenHBand="0" w:firstRowFirstColumn="0" w:firstRowLastColumn="0" w:lastRowFirstColumn="0" w:lastRowLastColumn="0"/>
+            <w:tcW w:w="3415" w:type="dxa"/>
+          </w:tcPr>
+          <w:p>
+            <w:r>
+              <w:t>Test Scores (Numeric)</w:t>
+            </w:r>
+          </w:p>
+        </w:tc>
+        <w:tc>
+          <w:tcPr>
+            <w:tcW w:w="5130" w:type="dxa"/>
+          </w:tcPr>
+          <w:p>
+            <w:pPr>
+              <w:cnfStyle w:val="000000000000" w:firstRow="0" w:lastRow="0" w:firstColumn="0" w:lastColumn="0" w:oddVBand="0" w:evenVBand="0" w:oddHBand="0" w:evenHBand="0" w:firstRowFirstColumn="0" w:firstRowLastColumn="0" w:lastRowFirstColumn="0" w:lastRowLastColumn="0"/>
+            </w:pPr>
+            <w:r>
+              <w:t>Slate export should be nested JSON.</w:t>
+            </w:r>
+            <w:r>
+              <w:t xml:space="preserve"> Will insert or update; matched by test, test type, and test year/month only.</w:t>
+            </w:r>
+          </w:p>
+          <w:p>
+            <w:pPr>
+              <w:cnfStyle w:val="000000000000" w:firstRow="0" w:lastRow="0" w:firstColumn="0" w:lastColumn="0" w:oddVBand="0" w:evenVBand="0" w:oddHBand="0" w:evenHBand="0" w:firstRowFirstColumn="0" w:firstRowLastColumn="0" w:lastRowFirstColumn="0" w:lastRowLastColumn="0"/>
+            </w:pPr>
+            <w:r>
+              <w:t>Set of numeric scores can be accompanied by single alpha score. Alpha score will be stored with whichever numeric score has matching test type.</w:t>
+            </w:r>
+          </w:p>
+        </w:tc>
+        <w:tc>
+          <w:tcPr>
+            <w:tcW w:w="1260" w:type="dxa"/>
+          </w:tcPr>
+          <w:p>
+            <w:pPr>
+              <w:cnfStyle w:val="000000000000" w:firstRow="0" w:lastRow="0" w:firstColumn="0" w:lastColumn="0" w:oddVBand="0" w:evenVBand="0" w:oddHBand="0" w:evenHBand="0" w:firstRowFirstColumn="0" w:firstRowLastColumn="0" w:lastRowFirstColumn="0" w:lastRowLastColumn="0"/>
+            </w:pPr>
+            <w:r>
+              <w:t>Routine</w:t>
+            </w:r>
+          </w:p>
+        </w:tc>
+        <w:tc>
+          <w:tcPr>
+            <w:tcW w:w="995" w:type="dxa"/>
+          </w:tcPr>
+          <w:p>
+            <w:pPr>
+              <w:cnfStyle w:val="000000000000" w:firstRow="0" w:lastRow="0" w:firstColumn="0" w:lastColumn="0" w:oddVBand="0" w:evenVBand="0" w:oddHBand="0" w:evenHBand="0" w:firstRowFirstColumn="0" w:firstRowLastColumn="0" w:lastRowFirstColumn="0" w:lastRowLastColumn="0"/>
+            </w:pPr>
+            <w:r>
+              <w:t>SQL</w:t>
+            </w:r>
+          </w:p>
+        </w:tc>
+      </w:tr>
+      <w:tr>
+        <w:trPr>
+          <w:cnfStyle w:val="000000100000" w:firstRow="0" w:lastRow="0" w:firstColumn="0" w:lastColumn="0" w:oddVBand="0" w:evenVBand="0" w:oddHBand="1" w:evenHBand="0" w:firstRowFirstColumn="0" w:firstRowLastColumn="0" w:lastRowFirstColumn="0" w:lastRowLastColumn="0"/>
+        </w:trPr>
+        <w:tc>
+          <w:tcPr>
+            <w:cnfStyle w:val="001000000000" w:firstRow="0" w:lastRow="0" w:firstColumn="1" w:lastColumn="0" w:oddVBand="0" w:evenVBand="0" w:oddHBand="0" w:evenHBand="0" w:firstRowFirstColumn="0" w:firstRowLastColumn="0" w:lastRowFirstColumn="0" w:lastRowLastColumn="0"/>
+            <w:tcW w:w="3415" w:type="dxa"/>
+          </w:tcPr>
+          <w:p>
+            <w:r>
+              <w:t>Test Scores (Alpha)</w:t>
+            </w:r>
+          </w:p>
+        </w:tc>
+        <w:tc>
+          <w:tcPr>
+            <w:tcW w:w="5130" w:type="dxa"/>
+          </w:tcPr>
+          <w:p>
+            <w:pPr>
+              <w:cnfStyle w:val="000000100000" w:firstRow="0" w:lastRow="0" w:firstColumn="0" w:lastColumn="0" w:oddVBand="0" w:evenVBand="0" w:oddHBand="1" w:evenHBand="0" w:firstRowFirstColumn="0" w:firstRowLastColumn="0" w:lastRowFirstColumn="0" w:lastRowLastColumn="0"/>
+            </w:pPr>
+            <w:r>
+              <w:t xml:space="preserve">Not </w:t>
+            </w:r>
+            <w:r>
+              <w:t xml:space="preserve">yet </w:t>
+            </w:r>
+            <w:r>
+              <w:t>implemented</w:t>
+            </w:r>
+            <w:r>
+              <w:t xml:space="preserve"> in Python, although </w:t>
+            </w:r>
+            <w:r>
+              <w:t>SQL is ready</w:t>
+            </w:r>
+            <w:r>
+              <w:t>.</w:t>
+            </w:r>
+          </w:p>
+        </w:tc>
+        <w:tc>
+          <w:tcPr>
+            <w:tcW w:w="1260" w:type="dxa"/>
+          </w:tcPr>
+          <w:p>
+            <w:pPr>
+              <w:cnfStyle w:val="000000100000" w:firstRow="0" w:lastRow="0" w:firstColumn="0" w:lastColumn="0" w:oddVBand="0" w:evenVBand="0" w:oddHBand="1" w:evenHBand="0" w:firstRowFirstColumn="0" w:firstRowLastColumn="0" w:lastRowFirstColumn="0" w:lastRowLastColumn="0"/>
+            </w:pPr>
+            <w:r>
+              <w:t>Routine</w:t>
+            </w:r>
+          </w:p>
+        </w:tc>
+        <w:tc>
+          <w:tcPr>
+            <w:tcW w:w="995" w:type="dxa"/>
+          </w:tcPr>
+          <w:p>
+            <w:pPr>
+              <w:cnfStyle w:val="000000100000" w:firstRow="0" w:lastRow="0" w:firstColumn="0" w:lastColumn="0" w:oddVBand="0" w:evenVBand="0" w:oddHBand="1" w:evenHBand="0" w:firstRowFirstColumn="0" w:firstRowLastColumn="0" w:lastRowFirstColumn="0" w:lastRowLastColumn="0"/>
+            </w:pPr>
+            <w:r>
+              <w:t>SQL</w:t>
+            </w:r>
+          </w:p>
+        </w:tc>
+      </w:tr>
     </w:tbl>
     <w:p>
       <w:pPr>
@@ -3500,6 +3721,7 @@
       </w:pPr>
       <w:bookmarkStart w:id="2" w:name="_Toc57123099"/>
       <w:r>
+        <w:lastRenderedPageBreak/>
         <w:t xml:space="preserve">Fields Passed from PowerCampus </w:t>
       </w:r>
       <w:r>
@@ -3912,7 +4134,6 @@
           </w:tcPr>
           <w:p>
             <w:r>
-              <w:lastRenderedPageBreak/>
               <w:t>Readmit</w:t>
             </w:r>
           </w:p>
@@ -4475,6 +4696,7 @@
           <w:i/>
           <w:iCs/>
         </w:rPr>
+        <w:lastRenderedPageBreak/>
         <w:t>FullPartStatus</w:t>
       </w:r>
       <w:proofErr w:type="spellEnd"/>
@@ -4525,7 +4747,7 @@
 </file>
 
 <file path=word/endnotes.xml><?xml version="1.0" encoding="utf-8"?>
-<w:endnotes xmlns:wpc="http://schemas.microsoft.com/office/word/2010/wordprocessingCanvas" xmlns:cx="http://schemas.microsoft.com/office/drawing/2014/chartex" xmlns:cx1="http://schemas.microsoft.com/office/drawing/2015/9/8/chartex" xmlns:cx2="http://schemas.microsoft.com/office/drawing/2015/10/21/chartex" xmlns:cx3="http://schemas.microsoft.com/office/drawing/2016/5/9/chartex" xmlns:cx4="http://schemas.microsoft.com/office/drawing/2016/5/10/chartex" xmlns:cx5="http://schemas.microsoft.com/office/drawing/2016/5/11/chartex" xmlns:cx6="http://schemas.microsoft.com/office/drawing/2016/5/12/chartex" xmlns:cx7="http://schemas.microsoft.com/office/drawing/2016/5/13/chartex" xmlns:cx8="http://schemas.microsoft.com/office/drawing/2016/5/14/chartex" xmlns:mc="http://schemas.openxmlformats.org/markup-compatibility/2006" xmlns:aink="http://schemas.microsoft.com/office/drawing/2016/ink" xmlns:am3d="http://schemas.microsoft.com/office/drawing/2017/model3d" xmlns:o="urn:schemas-microsoft-com:office:office" xmlns:r="http://schemas.openxmlformats.org/officeDocument/2006/relationships" xmlns:m="http://schemas.openxmlformats.org/officeDocument/2006/math" xmlns:v="urn:schemas-microsoft-com:vml" xmlns:wp14="http://schemas.microsoft.com/office/word/2010/wordprocessingDrawing" xmlns:wp="http://schemas.openxmlformats.org/drawingml/2006/wordprocessingDrawing" xmlns:w10="urn:schemas-microsoft-com:office:word" xmlns:w="http://schemas.openxmlformats.org/wordprocessingml/2006/main" xmlns:w14="http://schemas.microsoft.com/office/word/2010/wordml" xmlns:w15="http://schemas.microsoft.com/office/word/2012/wordml" xmlns:w16cex="http://schemas.microsoft.com/office/word/2018/wordml/cex" xmlns:w16cid="http://schemas.microsoft.com/office/word/2016/wordml/cid" xmlns:w16="http://schemas.microsoft.com/office/word/2018/wordml" xmlns:w16se="http://schemas.microsoft.com/office/word/2015/wordml/symex" xmlns:wpg="http://schemas.microsoft.com/office/word/2010/wordprocessingGroup" xmlns:wpi="http://schemas.microsoft.com/office/word/2010/wordprocessingInk" xmlns:wne="http://schemas.microsoft.com/office/word/2006/wordml" xmlns:wps="http://schemas.microsoft.com/office/word/2010/wordprocessingShape" mc:Ignorable="w14 w15 w16se w16cid w16 w16cex wp14">
+<w:endnotes xmlns:wpc="http://schemas.microsoft.com/office/word/2010/wordprocessingCanvas" xmlns:cx="http://schemas.microsoft.com/office/drawing/2014/chartex" xmlns:cx1="http://schemas.microsoft.com/office/drawing/2015/9/8/chartex" xmlns:cx2="http://schemas.microsoft.com/office/drawing/2015/10/21/chartex" xmlns:cx3="http://schemas.microsoft.com/office/drawing/2016/5/9/chartex" xmlns:cx4="http://schemas.microsoft.com/office/drawing/2016/5/10/chartex" xmlns:cx5="http://schemas.microsoft.com/office/drawing/2016/5/11/chartex" xmlns:cx6="http://schemas.microsoft.com/office/drawing/2016/5/12/chartex" xmlns:cx7="http://schemas.microsoft.com/office/drawing/2016/5/13/chartex" xmlns:cx8="http://schemas.microsoft.com/office/drawing/2016/5/14/chartex" xmlns:mc="http://schemas.openxmlformats.org/markup-compatibility/2006" xmlns:aink="http://schemas.microsoft.com/office/drawing/2016/ink" xmlns:am3d="http://schemas.microsoft.com/office/drawing/2017/model3d" xmlns:o="urn:schemas-microsoft-com:office:office" xmlns:r="http://schemas.openxmlformats.org/officeDocument/2006/relationships" xmlns:m="http://schemas.openxmlformats.org/officeDocument/2006/math" xmlns:v="urn:schemas-microsoft-com:vml" xmlns:wp14="http://schemas.microsoft.com/office/word/2010/wordprocessingDrawing" xmlns:wp="http://schemas.openxmlformats.org/drawingml/2006/wordprocessingDrawing" xmlns:w10="urn:schemas-microsoft-com:office:word" xmlns:w="http://schemas.openxmlformats.org/wordprocessingml/2006/main" xmlns:w14="http://schemas.microsoft.com/office/word/2010/wordml" xmlns:w15="http://schemas.microsoft.com/office/word/2012/wordml" xmlns:w16cex="http://schemas.microsoft.com/office/word/2018/wordml/cex" xmlns:w16cid="http://schemas.microsoft.com/office/word/2016/wordml/cid" xmlns:w16="http://schemas.microsoft.com/office/word/2018/wordml" xmlns:w16sdtdh="http://schemas.microsoft.com/office/word/2020/wordml/sdtdatahash" xmlns:w16se="http://schemas.microsoft.com/office/word/2015/wordml/symex" xmlns:wpg="http://schemas.microsoft.com/office/word/2010/wordprocessingGroup" xmlns:wpi="http://schemas.microsoft.com/office/word/2010/wordprocessingInk" xmlns:wne="http://schemas.microsoft.com/office/word/2006/wordml" xmlns:wps="http://schemas.microsoft.com/office/word/2010/wordprocessingShape" mc:Ignorable="w14 w15 w16se w16cid w16 w16cex w16sdtdh wp14">
   <w:endnote w:type="separator" w:id="-1">
     <w:p>
       <w:pPr>
@@ -4550,7 +4772,7 @@
 </file>
 
 <file path=word/footnotes.xml><?xml version="1.0" encoding="utf-8"?>
-<w:footnotes xmlns:wpc="http://schemas.microsoft.com/office/word/2010/wordprocessingCanvas" xmlns:cx="http://schemas.microsoft.com/office/drawing/2014/chartex" xmlns:cx1="http://schemas.microsoft.com/office/drawing/2015/9/8/chartex" xmlns:cx2="http://schemas.microsoft.com/office/drawing/2015/10/21/chartex" xmlns:cx3="http://schemas.microsoft.com/office/drawing/2016/5/9/chartex" xmlns:cx4="http://schemas.microsoft.com/office/drawing/2016/5/10/chartex" xmlns:cx5="http://schemas.microsoft.com/office/drawing/2016/5/11/chartex" xmlns:cx6="http://schemas.microsoft.com/office/drawing/2016/5/12/chartex" xmlns:cx7="http://schemas.microsoft.com/office/drawing/2016/5/13/chartex" xmlns:cx8="http://schemas.microsoft.com/office/drawing/2016/5/14/chartex" xmlns:mc="http://schemas.openxmlformats.org/markup-compatibility/2006" xmlns:aink="http://schemas.microsoft.com/office/drawing/2016/ink" xmlns:am3d="http://schemas.microsoft.com/office/drawing/2017/model3d" xmlns:o="urn:schemas-microsoft-com:office:office" xmlns:r="http://schemas.openxmlformats.org/officeDocument/2006/relationships" xmlns:m="http://schemas.openxmlformats.org/officeDocument/2006/math" xmlns:v="urn:schemas-microsoft-com:vml" xmlns:wp14="http://schemas.microsoft.com/office/word/2010/wordprocessingDrawing" xmlns:wp="http://schemas.openxmlformats.org/drawingml/2006/wordprocessingDrawing" xmlns:w10="urn:schemas-microsoft-com:office:word" xmlns:w="http://schemas.openxmlformats.org/wordprocessingml/2006/main" xmlns:w14="http://schemas.microsoft.com/office/word/2010/wordml" xmlns:w15="http://schemas.microsoft.com/office/word/2012/wordml" xmlns:w16cex="http://schemas.microsoft.com/office/word/2018/wordml/cex" xmlns:w16cid="http://schemas.microsoft.com/office/word/2016/wordml/cid" xmlns:w16="http://schemas.microsoft.com/office/word/2018/wordml" xmlns:w16se="http://schemas.microsoft.com/office/word/2015/wordml/symex" xmlns:wpg="http://schemas.microsoft.com/office/word/2010/wordprocessingGroup" xmlns:wpi="http://schemas.microsoft.com/office/word/2010/wordprocessingInk" xmlns:wne="http://schemas.microsoft.com/office/word/2006/wordml" xmlns:wps="http://schemas.microsoft.com/office/word/2010/wordprocessingShape" mc:Ignorable="w14 w15 w16se w16cid w16 w16cex wp14">
+<w:footnotes xmlns:wpc="http://schemas.microsoft.com/office/word/2010/wordprocessingCanvas" xmlns:cx="http://schemas.microsoft.com/office/drawing/2014/chartex" xmlns:cx1="http://schemas.microsoft.com/office/drawing/2015/9/8/chartex" xmlns:cx2="http://schemas.microsoft.com/office/drawing/2015/10/21/chartex" xmlns:cx3="http://schemas.microsoft.com/office/drawing/2016/5/9/chartex" xmlns:cx4="http://schemas.microsoft.com/office/drawing/2016/5/10/chartex" xmlns:cx5="http://schemas.microsoft.com/office/drawing/2016/5/11/chartex" xmlns:cx6="http://schemas.microsoft.com/office/drawing/2016/5/12/chartex" xmlns:cx7="http://schemas.microsoft.com/office/drawing/2016/5/13/chartex" xmlns:cx8="http://schemas.microsoft.com/office/drawing/2016/5/14/chartex" xmlns:mc="http://schemas.openxmlformats.org/markup-compatibility/2006" xmlns:aink="http://schemas.microsoft.com/office/drawing/2016/ink" xmlns:am3d="http://schemas.microsoft.com/office/drawing/2017/model3d" xmlns:o="urn:schemas-microsoft-com:office:office" xmlns:r="http://schemas.openxmlformats.org/officeDocument/2006/relationships" xmlns:m="http://schemas.openxmlformats.org/officeDocument/2006/math" xmlns:v="urn:schemas-microsoft-com:vml" xmlns:wp14="http://schemas.microsoft.com/office/word/2010/wordprocessingDrawing" xmlns:wp="http://schemas.openxmlformats.org/drawingml/2006/wordprocessingDrawing" xmlns:w10="urn:schemas-microsoft-com:office:word" xmlns:w="http://schemas.openxmlformats.org/wordprocessingml/2006/main" xmlns:w14="http://schemas.microsoft.com/office/word/2010/wordml" xmlns:w15="http://schemas.microsoft.com/office/word/2012/wordml" xmlns:w16cex="http://schemas.microsoft.com/office/word/2018/wordml/cex" xmlns:w16cid="http://schemas.microsoft.com/office/word/2016/wordml/cid" xmlns:w16="http://schemas.microsoft.com/office/word/2018/wordml" xmlns:w16sdtdh="http://schemas.microsoft.com/office/word/2020/wordml/sdtdatahash" xmlns:w16se="http://schemas.microsoft.com/office/word/2015/wordml/symex" xmlns:wpg="http://schemas.microsoft.com/office/word/2010/wordprocessingGroup" xmlns:wpi="http://schemas.microsoft.com/office/word/2010/wordprocessingInk" xmlns:wne="http://schemas.microsoft.com/office/word/2006/wordml" xmlns:wps="http://schemas.microsoft.com/office/word/2010/wordprocessingShape" mc:Ignorable="w14 w15 w16se w16cid w16 w16cex w16sdtdh wp14">
   <w:footnote w:type="separator" w:id="-1">
     <w:p>
       <w:pPr>
@@ -4575,7 +4797,7 @@
 </file>
 
 <file path=word/header1.xml><?xml version="1.0" encoding="utf-8"?>
-<w:hdr xmlns:wpc="http://schemas.microsoft.com/office/word/2010/wordprocessingCanvas" xmlns:cx="http://schemas.microsoft.com/office/drawing/2014/chartex" xmlns:cx1="http://schemas.microsoft.com/office/drawing/2015/9/8/chartex" xmlns:cx2="http://schemas.microsoft.com/office/drawing/2015/10/21/chartex" xmlns:cx3="http://schemas.microsoft.com/office/drawing/2016/5/9/chartex" xmlns:cx4="http://schemas.microsoft.com/office/drawing/2016/5/10/chartex" xmlns:cx5="http://schemas.microsoft.com/office/drawing/2016/5/11/chartex" xmlns:cx6="http://schemas.microsoft.com/office/drawing/2016/5/12/chartex" xmlns:cx7="http://schemas.microsoft.com/office/drawing/2016/5/13/chartex" xmlns:cx8="http://schemas.microsoft.com/office/drawing/2016/5/14/chartex" xmlns:mc="http://schemas.openxmlformats.org/markup-compatibility/2006" xmlns:aink="http://schemas.microsoft.com/office/drawing/2016/ink" xmlns:am3d="http://schemas.microsoft.com/office/drawing/2017/model3d" xmlns:o="urn:schemas-microsoft-com:office:office" xmlns:r="http://schemas.openxmlformats.org/officeDocument/2006/relationships" xmlns:m="http://schemas.openxmlformats.org/officeDocument/2006/math" xmlns:v="urn:schemas-microsoft-com:vml" xmlns:wp14="http://schemas.microsoft.com/office/word/2010/wordprocessingDrawing" xmlns:wp="http://schemas.openxmlformats.org/drawingml/2006/wordprocessingDrawing" xmlns:w10="urn:schemas-microsoft-com:office:word" xmlns:w="http://schemas.openxmlformats.org/wordprocessingml/2006/main" xmlns:w14="http://schemas.microsoft.com/office/word/2010/wordml" xmlns:w15="http://schemas.microsoft.com/office/word/2012/wordml" xmlns:w16cex="http://schemas.microsoft.com/office/word/2018/wordml/cex" xmlns:w16cid="http://schemas.microsoft.com/office/word/2016/wordml/cid" xmlns:w16="http://schemas.microsoft.com/office/word/2018/wordml" xmlns:w16se="http://schemas.microsoft.com/office/word/2015/wordml/symex" xmlns:wpg="http://schemas.microsoft.com/office/word/2010/wordprocessingGroup" xmlns:wpi="http://schemas.microsoft.com/office/word/2010/wordprocessingInk" xmlns:wne="http://schemas.microsoft.com/office/word/2006/wordml" xmlns:wps="http://schemas.microsoft.com/office/word/2010/wordprocessingShape" mc:Ignorable="w14 w15 w16se w16cid w16 w16cex wp14">
+<w:hdr xmlns:wpc="http://schemas.microsoft.com/office/word/2010/wordprocessingCanvas" xmlns:cx="http://schemas.microsoft.com/office/drawing/2014/chartex" xmlns:cx1="http://schemas.microsoft.com/office/drawing/2015/9/8/chartex" xmlns:cx2="http://schemas.microsoft.com/office/drawing/2015/10/21/chartex" xmlns:cx3="http://schemas.microsoft.com/office/drawing/2016/5/9/chartex" xmlns:cx4="http://schemas.microsoft.com/office/drawing/2016/5/10/chartex" xmlns:cx5="http://schemas.microsoft.com/office/drawing/2016/5/11/chartex" xmlns:cx6="http://schemas.microsoft.com/office/drawing/2016/5/12/chartex" xmlns:cx7="http://schemas.microsoft.com/office/drawing/2016/5/13/chartex" xmlns:cx8="http://schemas.microsoft.com/office/drawing/2016/5/14/chartex" xmlns:mc="http://schemas.openxmlformats.org/markup-compatibility/2006" xmlns:aink="http://schemas.microsoft.com/office/drawing/2016/ink" xmlns:am3d="http://schemas.microsoft.com/office/drawing/2017/model3d" xmlns:o="urn:schemas-microsoft-com:office:office" xmlns:r="http://schemas.openxmlformats.org/officeDocument/2006/relationships" xmlns:m="http://schemas.openxmlformats.org/officeDocument/2006/math" xmlns:v="urn:schemas-microsoft-com:vml" xmlns:wp14="http://schemas.microsoft.com/office/word/2010/wordprocessingDrawing" xmlns:wp="http://schemas.openxmlformats.org/drawingml/2006/wordprocessingDrawing" xmlns:w10="urn:schemas-microsoft-com:office:word" xmlns:w="http://schemas.openxmlformats.org/wordprocessingml/2006/main" xmlns:w14="http://schemas.microsoft.com/office/word/2010/wordml" xmlns:w15="http://schemas.microsoft.com/office/word/2012/wordml" xmlns:w16cex="http://schemas.microsoft.com/office/word/2018/wordml/cex" xmlns:w16cid="http://schemas.microsoft.com/office/word/2016/wordml/cid" xmlns:w16="http://schemas.microsoft.com/office/word/2018/wordml" xmlns:w16sdtdh="http://schemas.microsoft.com/office/word/2020/wordml/sdtdatahash" xmlns:w16se="http://schemas.microsoft.com/office/word/2015/wordml/symex" xmlns:wpg="http://schemas.microsoft.com/office/word/2010/wordprocessingGroup" xmlns:wpi="http://schemas.microsoft.com/office/word/2010/wordprocessingInk" xmlns:wne="http://schemas.microsoft.com/office/word/2006/wordml" xmlns:wps="http://schemas.microsoft.com/office/word/2010/wordprocessingShape" mc:Ignorable="w14 w15 w16se w16cid w16 w16cex w16sdtdh wp14">
   <w:p>
     <w:pPr>
       <w:pStyle w:val="Header"/>
@@ -4591,10 +4813,7 @@
       <w:t>1-0</w:t>
     </w:r>
     <w:r>
-      <w:t>4-0</w:t>
-    </w:r>
-    <w:r>
-      <w:t>3</w:t>
+      <w:t>5-08</w:t>
     </w:r>
     <w:r>
       <w:t xml:space="preserve"> by Wyatt </w:t>
@@ -4609,7 +4828,7 @@
 </file>
 
 <file path=word/numbering.xml><?xml version="1.0" encoding="utf-8"?>
-<w:numbering xmlns:wpc="http://schemas.microsoft.com/office/word/2010/wordprocessingCanvas" xmlns:cx="http://schemas.microsoft.com/office/drawing/2014/chartex" xmlns:cx1="http://schemas.microsoft.com/office/drawing/2015/9/8/chartex" xmlns:cx2="http://schemas.microsoft.com/office/drawing/2015/10/21/chartex" xmlns:cx3="http://schemas.microsoft.com/office/drawing/2016/5/9/chartex" xmlns:cx4="http://schemas.microsoft.com/office/drawing/2016/5/10/chartex" xmlns:cx5="http://schemas.microsoft.com/office/drawing/2016/5/11/chartex" xmlns:cx6="http://schemas.microsoft.com/office/drawing/2016/5/12/chartex" xmlns:cx7="http://schemas.microsoft.com/office/drawing/2016/5/13/chartex" xmlns:cx8="http://schemas.microsoft.com/office/drawing/2016/5/14/chartex" xmlns:mc="http://schemas.openxmlformats.org/markup-compatibility/2006" xmlns:aink="http://schemas.microsoft.com/office/drawing/2016/ink" xmlns:am3d="http://schemas.microsoft.com/office/drawing/2017/model3d" xmlns:o="urn:schemas-microsoft-com:office:office" xmlns:r="http://schemas.openxmlformats.org/officeDocument/2006/relationships" xmlns:m="http://schemas.openxmlformats.org/officeDocument/2006/math" xmlns:v="urn:schemas-microsoft-com:vml" xmlns:wp14="http://schemas.microsoft.com/office/word/2010/wordprocessingDrawing" xmlns:wp="http://schemas.openxmlformats.org/drawingml/2006/wordprocessingDrawing" xmlns:w10="urn:schemas-microsoft-com:office:word" xmlns:w="http://schemas.openxmlformats.org/wordprocessingml/2006/main" xmlns:w14="http://schemas.microsoft.com/office/word/2010/wordml" xmlns:w15="http://schemas.microsoft.com/office/word/2012/wordml" xmlns:w16cex="http://schemas.microsoft.com/office/word/2018/wordml/cex" xmlns:w16cid="http://schemas.microsoft.com/office/word/2016/wordml/cid" xmlns:w16="http://schemas.microsoft.com/office/word/2018/wordml" xmlns:w16se="http://schemas.microsoft.com/office/word/2015/wordml/symex" xmlns:wpg="http://schemas.microsoft.com/office/word/2010/wordprocessingGroup" xmlns:wpi="http://schemas.microsoft.com/office/word/2010/wordprocessingInk" xmlns:wne="http://schemas.microsoft.com/office/word/2006/wordml" xmlns:wps="http://schemas.microsoft.com/office/word/2010/wordprocessingShape" mc:Ignorable="w14 w15 w16se w16cid w16 w16cex wp14">
+<w:numbering xmlns:wpc="http://schemas.microsoft.com/office/word/2010/wordprocessingCanvas" xmlns:cx="http://schemas.microsoft.com/office/drawing/2014/chartex" xmlns:cx1="http://schemas.microsoft.com/office/drawing/2015/9/8/chartex" xmlns:cx2="http://schemas.microsoft.com/office/drawing/2015/10/21/chartex" xmlns:cx3="http://schemas.microsoft.com/office/drawing/2016/5/9/chartex" xmlns:cx4="http://schemas.microsoft.com/office/drawing/2016/5/10/chartex" xmlns:cx5="http://schemas.microsoft.com/office/drawing/2016/5/11/chartex" xmlns:cx6="http://schemas.microsoft.com/office/drawing/2016/5/12/chartex" xmlns:cx7="http://schemas.microsoft.com/office/drawing/2016/5/13/chartex" xmlns:cx8="http://schemas.microsoft.com/office/drawing/2016/5/14/chartex" xmlns:mc="http://schemas.openxmlformats.org/markup-compatibility/2006" xmlns:aink="http://schemas.microsoft.com/office/drawing/2016/ink" xmlns:am3d="http://schemas.microsoft.com/office/drawing/2017/model3d" xmlns:o="urn:schemas-microsoft-com:office:office" xmlns:r="http://schemas.openxmlformats.org/officeDocument/2006/relationships" xmlns:m="http://schemas.openxmlformats.org/officeDocument/2006/math" xmlns:v="urn:schemas-microsoft-com:vml" xmlns:wp14="http://schemas.microsoft.com/office/word/2010/wordprocessingDrawing" xmlns:wp="http://schemas.openxmlformats.org/drawingml/2006/wordprocessingDrawing" xmlns:w10="urn:schemas-microsoft-com:office:word" xmlns:w="http://schemas.openxmlformats.org/wordprocessingml/2006/main" xmlns:w14="http://schemas.microsoft.com/office/word/2010/wordml" xmlns:w15="http://schemas.microsoft.com/office/word/2012/wordml" xmlns:w16cex="http://schemas.microsoft.com/office/word/2018/wordml/cex" xmlns:w16cid="http://schemas.microsoft.com/office/word/2016/wordml/cid" xmlns:w16="http://schemas.microsoft.com/office/word/2018/wordml" xmlns:w16sdtdh="http://schemas.microsoft.com/office/word/2020/wordml/sdtdatahash" xmlns:w16se="http://schemas.microsoft.com/office/word/2015/wordml/symex" xmlns:wpg="http://schemas.microsoft.com/office/word/2010/wordprocessingGroup" xmlns:wpi="http://schemas.microsoft.com/office/word/2010/wordprocessingInk" xmlns:wne="http://schemas.microsoft.com/office/word/2006/wordml" xmlns:wps="http://schemas.microsoft.com/office/word/2010/wordprocessingShape" mc:Ignorable="w14 w15 w16se w16cid w16 w16cex w16sdtdh wp14">
   <w:abstractNum w:abstractNumId="0" w15:restartNumberingAfterBreak="0">
     <w:nsid w:val="00882258"/>
     <w:multiLevelType w:val="hybridMultilevel"/>
@@ -4846,7 +5065,7 @@
 </file>
 
 <file path=word/styles.xml><?xml version="1.0" encoding="utf-8"?>
-<w:styles xmlns:mc="http://schemas.openxmlformats.org/markup-compatibility/2006" xmlns:r="http://schemas.openxmlformats.org/officeDocument/2006/relationships" xmlns:w="http://schemas.openxmlformats.org/wordprocessingml/2006/main" xmlns:w14="http://schemas.microsoft.com/office/word/2010/wordml" xmlns:w15="http://schemas.microsoft.com/office/word/2012/wordml" xmlns:w16cex="http://schemas.microsoft.com/office/word/2018/wordml/cex" xmlns:w16cid="http://schemas.microsoft.com/office/word/2016/wordml/cid" xmlns:w16="http://schemas.microsoft.com/office/word/2018/wordml" xmlns:w16se="http://schemas.microsoft.com/office/word/2015/wordml/symex" mc:Ignorable="w14 w15 w16se w16cid w16 w16cex">
+<w:styles xmlns:mc="http://schemas.openxmlformats.org/markup-compatibility/2006" xmlns:r="http://schemas.openxmlformats.org/officeDocument/2006/relationships" xmlns:w="http://schemas.openxmlformats.org/wordprocessingml/2006/main" xmlns:w14="http://schemas.microsoft.com/office/word/2010/wordml" xmlns:w15="http://schemas.microsoft.com/office/word/2012/wordml" xmlns:w16cex="http://schemas.microsoft.com/office/word/2018/wordml/cex" xmlns:w16cid="http://schemas.microsoft.com/office/word/2016/wordml/cid" xmlns:w16="http://schemas.microsoft.com/office/word/2018/wordml" xmlns:w16sdtdh="http://schemas.microsoft.com/office/word/2020/wordml/sdtdatahash" xmlns:w16se="http://schemas.microsoft.com/office/word/2015/wordml/symex" mc:Ignorable="w14 w15 w16se w16cid w16 w16cex w16sdtdh">
   <w:docDefaults>
     <w:rPrDefault>
       <w:rPr>

</xml_diff>

<commit_message>
Fix net awards; update docs and briefcases
</commit_message>
<xml_diff>
--- a/PowerSlate Integration Fields.docx
+++ b/PowerSlate Integration Fields.docx
@@ -195,7 +195,7 @@
           <w:r>
             <w:fldChar w:fldCharType="separate"/>
           </w:r>
-          <w:hyperlink w:anchor="_Toc57123097" w:history="1">
+          <w:hyperlink w:anchor="_Toc98947936" w:history="1">
             <w:r>
               <w:rPr>
                 <w:rStyle w:val="Hyperlink"/>
@@ -222,7 +222,7 @@
                 <w:noProof/>
                 <w:webHidden/>
               </w:rPr>
-              <w:instrText xml:space="preserve"> PAGEREF _Toc57123097 \h </w:instrText>
+              <w:instrText xml:space="preserve"> PAGEREF _Toc98947936 \h </w:instrText>
             </w:r>
             <w:r>
               <w:rPr>
@@ -264,27 +264,13 @@
               <w:noProof/>
             </w:rPr>
           </w:pPr>
-          <w:hyperlink w:anchor="_Toc57123098" w:history="1">
+          <w:hyperlink w:anchor="_Toc98947937" w:history="1">
             <w:r>
               <w:rPr>
                 <w:rStyle w:val="Hyperlink"/>
                 <w:noProof/>
               </w:rPr>
-              <w:t>Fields Updated fro</w:t>
-            </w:r>
-            <w:r>
-              <w:rPr>
-                <w:rStyle w:val="Hyperlink"/>
-                <w:noProof/>
-              </w:rPr>
-              <w:t>m</w:t>
-            </w:r>
-            <w:r>
-              <w:rPr>
-                <w:rStyle w:val="Hyperlink"/>
-                <w:noProof/>
-              </w:rPr>
-              <w:t xml:space="preserve"> Slate -&gt; PowerCampus for Each Sync</w:t>
+              <w:t>Fields Updated from Slate -&gt; PowerCampus for Each Sync</w:t>
             </w:r>
             <w:r>
               <w:rPr>
@@ -305,7 +291,7 @@
                 <w:noProof/>
                 <w:webHidden/>
               </w:rPr>
-              <w:instrText xml:space="preserve"> PAGEREF _Toc57123098 \h </w:instrText>
+              <w:instrText xml:space="preserve"> PAGEREF _Toc98947937 \h </w:instrText>
             </w:r>
             <w:r>
               <w:rPr>
@@ -347,7 +333,7 @@
               <w:noProof/>
             </w:rPr>
           </w:pPr>
-          <w:hyperlink w:anchor="_Toc57123099" w:history="1">
+          <w:hyperlink w:anchor="_Toc98947938" w:history="1">
             <w:r>
               <w:rPr>
                 <w:rStyle w:val="Hyperlink"/>
@@ -374,7 +360,7 @@
                 <w:noProof/>
                 <w:webHidden/>
               </w:rPr>
-              <w:instrText xml:space="preserve"> PAGEREF _Toc57123099 \h </w:instrText>
+              <w:instrText xml:space="preserve"> PAGEREF _Toc98947938 \h </w:instrText>
             </w:r>
             <w:r>
               <w:rPr>
@@ -394,7 +380,7 @@
                 <w:noProof/>
                 <w:webHidden/>
               </w:rPr>
-              <w:t>2</w:t>
+              <w:t>3</w:t>
             </w:r>
             <w:r>
               <w:rPr>
@@ -416,7 +402,7 @@
               <w:noProof/>
             </w:rPr>
           </w:pPr>
-          <w:hyperlink w:anchor="_Toc57123100" w:history="1">
+          <w:hyperlink w:anchor="_Toc98947939" w:history="1">
             <w:r>
               <w:rPr>
                 <w:rStyle w:val="Hyperlink"/>
@@ -443,7 +429,7 @@
                 <w:noProof/>
                 <w:webHidden/>
               </w:rPr>
-              <w:instrText xml:space="preserve"> PAGEREF _Toc57123100 \h </w:instrText>
+              <w:instrText xml:space="preserve"> PAGEREF _Toc98947939 \h </w:instrText>
             </w:r>
             <w:r>
               <w:rPr>
@@ -463,7 +449,76 @@
                 <w:noProof/>
                 <w:webHidden/>
               </w:rPr>
-              <w:t>2</w:t>
+              <w:t>3</w:t>
+            </w:r>
+            <w:r>
+              <w:rPr>
+                <w:noProof/>
+                <w:webHidden/>
+              </w:rPr>
+              <w:fldChar w:fldCharType="end"/>
+            </w:r>
+          </w:hyperlink>
+        </w:p>
+        <w:p>
+          <w:pPr>
+            <w:pStyle w:val="TOC1"/>
+            <w:tabs>
+              <w:tab w:val="right" w:leader="dot" w:pos="10790"/>
+            </w:tabs>
+            <w:rPr>
+              <w:rFonts w:eastAsiaTheme="minorEastAsia"/>
+              <w:noProof/>
+            </w:rPr>
+          </w:pPr>
+          <w:hyperlink w:anchor="_Toc98947940" w:history="1">
+            <w:r>
+              <w:rPr>
+                <w:rStyle w:val="Hyperlink"/>
+                <w:noProof/>
+              </w:rPr>
+              <w:t>Tabs Mapped in PowerCampus Mapper</w:t>
+            </w:r>
+            <w:r>
+              <w:rPr>
+                <w:noProof/>
+                <w:webHidden/>
+              </w:rPr>
+              <w:tab/>
+            </w:r>
+            <w:r>
+              <w:rPr>
+                <w:noProof/>
+                <w:webHidden/>
+              </w:rPr>
+              <w:fldChar w:fldCharType="begin"/>
+            </w:r>
+            <w:r>
+              <w:rPr>
+                <w:noProof/>
+                <w:webHidden/>
+              </w:rPr>
+              <w:instrText xml:space="preserve"> PAGEREF _Toc98947940 \h </w:instrText>
+            </w:r>
+            <w:r>
+              <w:rPr>
+                <w:noProof/>
+                <w:webHidden/>
+              </w:rPr>
+            </w:r>
+            <w:r>
+              <w:rPr>
+                <w:noProof/>
+                <w:webHidden/>
+              </w:rPr>
+              <w:fldChar w:fldCharType="separate"/>
+            </w:r>
+            <w:r>
+              <w:rPr>
+                <w:noProof/>
+                <w:webHidden/>
+              </w:rPr>
+              <w:t>4</w:t>
             </w:r>
             <w:r>
               <w:rPr>
@@ -490,7 +545,7 @@
       <w:pPr>
         <w:pStyle w:val="Heading1"/>
       </w:pPr>
-      <w:bookmarkStart w:id="0" w:name="_Toc57123097"/>
+      <w:bookmarkStart w:id="0" w:name="_Toc98947936"/>
       <w:r>
         <w:t xml:space="preserve">Fields </w:t>
       </w:r>
@@ -1022,7 +1077,15 @@
               <w:cnfStyle w:val="000000000000" w:firstRow="0" w:lastRow="0" w:firstColumn="0" w:lastColumn="0" w:oddVBand="0" w:evenVBand="0" w:oddHBand="0" w:evenHBand="0" w:firstRowFirstColumn="0" w:firstRowLastColumn="0" w:lastRowFirstColumn="0" w:lastRowLastColumn="0"/>
             </w:pPr>
             <w:r>
-              <w:t>Adds new primary Home address in PC.</w:t>
+              <w:t xml:space="preserve">Adds new primary </w:t>
+            </w:r>
+            <w:proofErr w:type="gramStart"/>
+            <w:r>
+              <w:t>Home</w:t>
+            </w:r>
+            <w:proofErr w:type="gramEnd"/>
+            <w:r>
+              <w:t xml:space="preserve"> address in PC.</w:t>
             </w:r>
           </w:p>
         </w:tc>
@@ -1527,7 +1590,20 @@
               <w:t xml:space="preserve">; </w:t>
             </w:r>
             <w:r>
-              <w:t>passing in 1 will write 2 into [Application].[VeteranStatus]</w:t>
+              <w:t>passing in 1 will write 2 into [Application</w:t>
+            </w:r>
+            <w:proofErr w:type="gramStart"/>
+            <w:r>
+              <w:t>].[</w:t>
+            </w:r>
+            <w:proofErr w:type="spellStart"/>
+            <w:proofErr w:type="gramEnd"/>
+            <w:r>
+              <w:t>VeteranStatus</w:t>
+            </w:r>
+            <w:proofErr w:type="spellEnd"/>
+            <w:r>
+              <w:t>]</w:t>
             </w:r>
             <w:r>
               <w:t>.</w:t>
@@ -1571,9 +1647,11 @@
             <w:tcW w:w="3415" w:type="dxa"/>
           </w:tcPr>
           <w:p>
+            <w:proofErr w:type="spellStart"/>
             <w:r>
               <w:t>PrimaryLanguage</w:t>
             </w:r>
+            <w:proofErr w:type="spellEnd"/>
           </w:p>
         </w:tc>
         <w:tc>
@@ -1850,8 +1928,22 @@
                 <w:tab w:val="left" w:pos="1522"/>
               </w:tabs>
             </w:pPr>
-            <w:r>
-              <w:t>ProposedDecision (1:2 mapping to AppStatus + App Decision)</w:t>
+            <w:proofErr w:type="spellStart"/>
+            <w:r>
+              <w:lastRenderedPageBreak/>
+              <w:t>ProposedDecision</w:t>
+            </w:r>
+            <w:proofErr w:type="spellEnd"/>
+            <w:r>
+              <w:t xml:space="preserve"> (1:2 mapping to </w:t>
+            </w:r>
+            <w:proofErr w:type="spellStart"/>
+            <w:r>
+              <w:t>AppStatus</w:t>
+            </w:r>
+            <w:proofErr w:type="spellEnd"/>
+            <w:r>
+              <w:t xml:space="preserve"> + App Decision)</w:t>
             </w:r>
           </w:p>
         </w:tc>
@@ -1867,7 +1959,23 @@
               <w:t xml:space="preserve">Recommended </w:t>
             </w:r>
             <w:r>
-              <w:t>to set a default (Incomplete/Pending) and use AppStatus and AppDecision instead. Avoids complex mappings in XML.</w:t>
+              <w:t xml:space="preserve">to set a default (Incomplete/Pending) and use </w:t>
+            </w:r>
+            <w:proofErr w:type="spellStart"/>
+            <w:r>
+              <w:t>AppStatus</w:t>
+            </w:r>
+            <w:proofErr w:type="spellEnd"/>
+            <w:r>
+              <w:t xml:space="preserve"> and </w:t>
+            </w:r>
+            <w:proofErr w:type="spellStart"/>
+            <w:r>
+              <w:t>AppDecision</w:t>
+            </w:r>
+            <w:proofErr w:type="spellEnd"/>
+            <w:r>
+              <w:t xml:space="preserve"> instead. Avoids complex mappings in XML.</w:t>
             </w:r>
           </w:p>
         </w:tc>
@@ -1911,7 +2019,6 @@
               </w:tabs>
             </w:pPr>
             <w:r>
-              <w:lastRenderedPageBreak/>
               <w:t>Application Submission Timestamp</w:t>
             </w:r>
           </w:p>
@@ -1924,8 +2031,13 @@
             <w:pPr>
               <w:cnfStyle w:val="000000000000" w:firstRow="0" w:lastRow="0" w:firstColumn="0" w:lastColumn="0" w:oddVBand="0" w:evenVBand="0" w:oddHBand="0" w:evenHBand="0" w:firstRowFirstColumn="0" w:firstRowLastColumn="0" w:lastRowFirstColumn="0" w:lastRowLastColumn="0"/>
             </w:pPr>
-            <w:r>
-              <w:t xml:space="preserve">CreateDateTime </w:t>
+            <w:proofErr w:type="spellStart"/>
+            <w:r>
+              <w:t>CreateDateTime</w:t>
+            </w:r>
+            <w:proofErr w:type="spellEnd"/>
+            <w:r>
+              <w:t xml:space="preserve"> </w:t>
             </w:r>
             <w:r>
               <w:t>in API. Unsure exactly what this does.</w:t>
@@ -1970,7 +2082,7 @@
       <w:pPr>
         <w:pStyle w:val="Heading1"/>
       </w:pPr>
-      <w:bookmarkStart w:id="1" w:name="_Toc57123098"/>
+      <w:bookmarkStart w:id="1" w:name="_Toc98947937"/>
       <w:r>
         <w:t xml:space="preserve">Fields </w:t>
       </w:r>
@@ -3202,9 +3314,11 @@
             <w:tcW w:w="3415" w:type="dxa"/>
           </w:tcPr>
           <w:p>
+            <w:proofErr w:type="spellStart"/>
             <w:r>
               <w:t>PrimaryLanguage</w:t>
             </w:r>
+            <w:proofErr w:type="spellEnd"/>
           </w:p>
         </w:tc>
         <w:tc>
@@ -3257,9 +3371,11 @@
             <w:tcW w:w="3415" w:type="dxa"/>
           </w:tcPr>
           <w:p>
+            <w:proofErr w:type="spellStart"/>
             <w:r>
               <w:t>HomeLanguage</w:t>
             </w:r>
+            <w:proofErr w:type="spellEnd"/>
           </w:p>
         </w:tc>
         <w:tc>
@@ -3566,7 +3682,6 @@
               <w:cnfStyle w:val="000000000000" w:firstRow="0" w:lastRow="0" w:firstColumn="0" w:lastColumn="0" w:oddVBand="0" w:evenVBand="0" w:oddHBand="0" w:evenHBand="0" w:firstRowFirstColumn="0" w:firstRowLastColumn="0" w:lastRowFirstColumn="0" w:lastRowLastColumn="0"/>
             </w:pPr>
             <w:r>
-              <w:lastRenderedPageBreak/>
               <w:t>Set of numeric scores can be accompanied by single alpha score. Alpha score will be stored with whichever numeric score has matching test type.</w:t>
             </w:r>
           </w:p>
@@ -3690,13 +3805,7 @@
               <w:cnfStyle w:val="000000000000" w:firstRow="0" w:lastRow="0" w:firstColumn="0" w:lastColumn="0" w:oddVBand="0" w:evenVBand="0" w:oddHBand="0" w:evenHBand="0" w:firstRowFirstColumn="0" w:firstRowLastColumn="0" w:lastRowFirstColumn="0" w:lastRowLastColumn="0"/>
             </w:pPr>
             <w:r>
-              <w:t xml:space="preserve">Slate export should be nested JSON. Will insert or update; matched by </w:t>
-            </w:r>
-            <w:r>
-              <w:t>stop code and stop date</w:t>
-            </w:r>
-            <w:r>
-              <w:t>.</w:t>
+              <w:t>Slate export should be nested JSON. Will insert or update; matched by stop code and stop date.</w:t>
             </w:r>
           </w:p>
         </w:tc>
@@ -3739,7 +3848,7 @@
       <w:pPr>
         <w:pStyle w:val="Heading1"/>
       </w:pPr>
-      <w:bookmarkStart w:id="2" w:name="_Toc57123099"/>
+      <w:bookmarkStart w:id="2" w:name="_Toc98947938"/>
       <w:r>
         <w:t xml:space="preserve">Fields Passed from PowerCampus </w:t>
       </w:r>
@@ -4167,7 +4276,15 @@
               <w:t>COLLEGE_ATTEND</w:t>
             </w:r>
             <w:r>
-              <w:t xml:space="preserve"> matches pc_readmit_code defined in config.</w:t>
+              <w:t xml:space="preserve"> matches </w:t>
+            </w:r>
+            <w:proofErr w:type="spellStart"/>
+            <w:r>
+              <w:t>pc_readmit_code</w:t>
+            </w:r>
+            <w:proofErr w:type="spellEnd"/>
+            <w:r>
+              <w:t xml:space="preserve"> defined in config.</w:t>
             </w:r>
           </w:p>
         </w:tc>
@@ -4293,6 +4410,55 @@
             <w:r>
               <w:t>SQL</w:t>
             </w:r>
+          </w:p>
+        </w:tc>
+      </w:tr>
+      <w:tr>
+        <w:trPr>
+          <w:cnfStyle w:val="000000100000" w:firstRow="0" w:lastRow="0" w:firstColumn="0" w:lastColumn="0" w:oddVBand="0" w:evenVBand="0" w:oddHBand="1" w:evenHBand="0" w:firstRowFirstColumn="0" w:firstRowLastColumn="0" w:lastRowFirstColumn="0" w:lastRowLastColumn="0"/>
+        </w:trPr>
+        <w:tc>
+          <w:tcPr>
+            <w:cnfStyle w:val="001000000000" w:firstRow="0" w:lastRow="0" w:firstColumn="1" w:lastColumn="0" w:oddVBand="0" w:evenVBand="0" w:oddHBand="0" w:evenHBand="0" w:firstRowFirstColumn="0" w:firstRowLastColumn="0" w:lastRowFirstColumn="0" w:lastRowLastColumn="0"/>
+            <w:tcW w:w="3415" w:type="dxa"/>
+          </w:tcPr>
+          <w:p>
+            <w:r>
+              <w:t>Financial Aid Status</w:t>
+            </w:r>
+          </w:p>
+        </w:tc>
+        <w:tc>
+          <w:tcPr>
+            <w:tcW w:w="5130" w:type="dxa"/>
+          </w:tcPr>
+          <w:p>
+            <w:pPr>
+              <w:cnfStyle w:val="000000100000" w:firstRow="0" w:lastRow="0" w:firstColumn="0" w:lastColumn="0" w:oddVBand="0" w:evenVBand="0" w:oddHBand="1" w:evenHBand="0" w:firstRowFirstColumn="0" w:firstRowLastColumn="0" w:lastRowFirstColumn="0" w:lastRowLastColumn="0"/>
+            </w:pPr>
+            <w:r>
+              <w:t>Packaging status pulled from PowerFAIDS database.</w:t>
+            </w:r>
+          </w:p>
+        </w:tc>
+        <w:tc>
+          <w:tcPr>
+            <w:tcW w:w="1260" w:type="dxa"/>
+          </w:tcPr>
+          <w:p>
+            <w:pPr>
+              <w:cnfStyle w:val="000000100000" w:firstRow="0" w:lastRow="0" w:firstColumn="0" w:lastColumn="0" w:oddVBand="0" w:evenVBand="0" w:oddHBand="1" w:evenHBand="0" w:firstRowFirstColumn="0" w:firstRowLastColumn="0" w:lastRowFirstColumn="0" w:lastRowLastColumn="0"/>
+            </w:pPr>
+          </w:p>
+        </w:tc>
+        <w:tc>
+          <w:tcPr>
+            <w:tcW w:w="995" w:type="dxa"/>
+          </w:tcPr>
+          <w:p>
+            <w:pPr>
+              <w:cnfStyle w:val="000000100000" w:firstRow="0" w:lastRow="0" w:firstColumn="0" w:lastColumn="0" w:oddVBand="0" w:evenVBand="0" w:oddHBand="1" w:evenHBand="0" w:firstRowFirstColumn="0" w:firstRowLastColumn="0" w:lastRowFirstColumn="0" w:lastRowLastColumn="0"/>
+            </w:pPr>
           </w:p>
         </w:tc>
       </w:tr>
@@ -4329,16 +4495,26 @@
       <w:r>
         <w:t xml:space="preserve"> prefix. For example, </w:t>
       </w:r>
+      <w:proofErr w:type="spellStart"/>
       <w:r>
         <w:rPr>
           <w:i/>
           <w:iCs/>
         </w:rPr>
-        <w:t xml:space="preserve">reg_date </w:t>
+        <w:t>reg_date</w:t>
+      </w:r>
+      <w:proofErr w:type="spellEnd"/>
+      <w:r>
+        <w:rPr>
+          <w:i/>
+          <w:iCs/>
+        </w:rPr>
+        <w:t xml:space="preserve"> </w:t>
       </w:r>
       <w:r>
         <w:t xml:space="preserve">and </w:t>
       </w:r>
+      <w:proofErr w:type="spellStart"/>
       <w:r>
         <w:rPr>
           <w:i/>
@@ -4353,6 +4529,7 @@
         </w:rPr>
         <w:t>reg_date</w:t>
       </w:r>
+      <w:proofErr w:type="spellEnd"/>
       <w:r>
         <w:t xml:space="preserve">. Python code will compare the values and only send changed values to Slate. If you do not return </w:t>
       </w:r>
@@ -4371,7 +4548,7 @@
       <w:pPr>
         <w:pStyle w:val="Heading1"/>
       </w:pPr>
-      <w:bookmarkStart w:id="3" w:name="_Toc57123100"/>
+      <w:bookmarkStart w:id="3" w:name="_Toc98947939"/>
       <w:r>
         <w:t>Financial Aid Checklist from PowerFAIDS -&gt; Slate</w:t>
       </w:r>
@@ -4379,47 +4556,244 @@
     </w:p>
     <w:p>
       <w:r>
-        <w:t xml:space="preserve">If feature is enabled in config and application has </w:t>
-      </w:r>
-      <w:r>
-        <w:t>been</w:t>
-      </w:r>
-      <w:r>
-        <w:t xml:space="preserve"> processed through Handle Applications automatically or manually</w:t>
-      </w:r>
-      <w:r>
-        <w:t xml:space="preserve">, a list of PowerFAIDS missing documents is pulled via SQL stored procedure from PowerFAIDS table </w:t>
-      </w:r>
-      <w:r>
-        <w:t>student_required_documents</w:t>
-      </w:r>
-      <w:r>
-        <w:t xml:space="preserve"> and uploaded to Slate. Students are selected from PowerFAIDS by both PEOPLE_CODE_ID and GOVERNMENT_ID.</w:t>
+        <w:t>All data retrieved from PowerFAIDS is retrieved via SQL. Typically, the stored procedures reside in the Campus6 database and pull from the PowerFAIDS database on the same SQL server or on a linked server.</w:t>
       </w:r>
     </w:p>
     <w:p>
       <w:r>
-        <w:t xml:space="preserve">The upload to Slate is a pre-defined, tab-delimited format: </w:t>
-      </w:r>
-      <w:hyperlink r:id="rId8" w:history="1">
-        <w:r>
-          <w:rPr>
-            <w:rStyle w:val="Hyperlink"/>
-          </w:rPr>
-          <w:t>https://technolutions.zendesk.com/hc/en-us/articles/216175018</w:t>
-        </w:r>
-      </w:hyperlink>
-      <w:r>
-        <w:t>. Only applications in active Slate rounds will have their FA checklist updated.</w:t>
+        <w:t>Students are looked up in PowerFAIDS via PCID and SSN (government ID).</w:t>
       </w:r>
     </w:p>
+    <w:p>
+      <w:r>
+        <w:t>If these features are enabled in config and application has been</w:t>
+      </w:r>
+      <w:r>
+        <w:t xml:space="preserve"> processed through Handle Applications automatically or manually</w:t>
+      </w:r>
+      <w:r>
+        <w:t>, the following items will be sent to Slate:</w:t>
+      </w:r>
+    </w:p>
+    <w:tbl>
+      <w:tblPr>
+        <w:tblStyle w:val="PlainTable1"/>
+        <w:tblW w:w="10795" w:type="dxa"/>
+        <w:tblLook w:val="04A0" w:firstRow="1" w:lastRow="0" w:firstColumn="1" w:lastColumn="0" w:noHBand="0" w:noVBand="1"/>
+      </w:tblPr>
+      <w:tblGrid>
+        <w:gridCol w:w="3415"/>
+        <w:gridCol w:w="7380"/>
+      </w:tblGrid>
+      <w:tr>
+        <w:trPr>
+          <w:cnfStyle w:val="100000000000" w:firstRow="1" w:lastRow="0" w:firstColumn="0" w:lastColumn="0" w:oddVBand="0" w:evenVBand="0" w:oddHBand="0" w:evenHBand="0" w:firstRowFirstColumn="0" w:firstRowLastColumn="0" w:lastRowFirstColumn="0" w:lastRowLastColumn="0"/>
+        </w:trPr>
+        <w:tc>
+          <w:tcPr>
+            <w:cnfStyle w:val="001000000000" w:firstRow="0" w:lastRow="0" w:firstColumn="1" w:lastColumn="0" w:oddVBand="0" w:evenVBand="0" w:oddHBand="0" w:evenHBand="0" w:firstRowFirstColumn="0" w:firstRowLastColumn="0" w:lastRowFirstColumn="0" w:lastRowLastColumn="0"/>
+            <w:tcW w:w="3415" w:type="dxa"/>
+          </w:tcPr>
+          <w:p>
+            <w:pPr>
+              <w:rPr>
+                <w:i/>
+                <w:iCs/>
+              </w:rPr>
+            </w:pPr>
+            <w:r>
+              <w:rPr>
+                <w:i/>
+                <w:iCs/>
+              </w:rPr>
+              <w:t>Field</w:t>
+            </w:r>
+            <w:r>
+              <w:rPr>
+                <w:i/>
+                <w:iCs/>
+              </w:rPr>
+              <w:t>/Data</w:t>
+            </w:r>
+          </w:p>
+        </w:tc>
+        <w:tc>
+          <w:tcPr>
+            <w:tcW w:w="7380" w:type="dxa"/>
+          </w:tcPr>
+          <w:p>
+            <w:pPr>
+              <w:cnfStyle w:val="100000000000" w:firstRow="1" w:lastRow="0" w:firstColumn="0" w:lastColumn="0" w:oddVBand="0" w:evenVBand="0" w:oddHBand="0" w:evenHBand="0" w:firstRowFirstColumn="0" w:firstRowLastColumn="0" w:lastRowFirstColumn="0" w:lastRowLastColumn="0"/>
+              <w:rPr>
+                <w:i/>
+                <w:iCs/>
+              </w:rPr>
+            </w:pPr>
+            <w:r>
+              <w:rPr>
+                <w:i/>
+                <w:iCs/>
+              </w:rPr>
+              <w:t>Note</w:t>
+            </w:r>
+          </w:p>
+        </w:tc>
+      </w:tr>
+      <w:tr>
+        <w:trPr>
+          <w:cnfStyle w:val="000000100000" w:firstRow="0" w:lastRow="0" w:firstColumn="0" w:lastColumn="0" w:oddVBand="0" w:evenVBand="0" w:oddHBand="1" w:evenHBand="0" w:firstRowFirstColumn="0" w:firstRowLastColumn="0" w:lastRowFirstColumn="0" w:lastRowLastColumn="0"/>
+        </w:trPr>
+        <w:tc>
+          <w:tcPr>
+            <w:cnfStyle w:val="001000000000" w:firstRow="0" w:lastRow="0" w:firstColumn="1" w:lastColumn="0" w:oddVBand="0" w:evenVBand="0" w:oddHBand="0" w:evenHBand="0" w:firstRowFirstColumn="0" w:firstRowLastColumn="0" w:lastRowFirstColumn="0" w:lastRowLastColumn="0"/>
+            <w:tcW w:w="3415" w:type="dxa"/>
+          </w:tcPr>
+          <w:p>
+            <w:r>
+              <w:t>Financial Aid Status</w:t>
+            </w:r>
+          </w:p>
+        </w:tc>
+        <w:tc>
+          <w:tcPr>
+            <w:tcW w:w="7380" w:type="dxa"/>
+          </w:tcPr>
+          <w:p>
+            <w:pPr>
+              <w:cnfStyle w:val="000000100000" w:firstRow="0" w:lastRow="0" w:firstColumn="0" w:lastColumn="0" w:oddVBand="0" w:evenVBand="0" w:oddHBand="1" w:evenHBand="0" w:firstRowFirstColumn="0" w:firstRowLastColumn="0" w:lastRowFirstColumn="0" w:lastRowLastColumn="0"/>
+            </w:pPr>
+            <w:r>
+              <w:t>T</w:t>
+            </w:r>
+            <w:r>
+              <w:t xml:space="preserve">racking </w:t>
+            </w:r>
+            <w:r>
+              <w:t>S</w:t>
+            </w:r>
+            <w:r>
+              <w:t>tatus.</w:t>
+            </w:r>
+            <w:r>
+              <w:t xml:space="preserve"> Recommend setting up list </w:t>
+            </w:r>
+            <w:r>
+              <w:t xml:space="preserve">of 20 prompts </w:t>
+            </w:r>
+            <w:r>
+              <w:t>in Slate</w:t>
+            </w:r>
+            <w:r>
+              <w:t xml:space="preserve"> to match the possible status codes</w:t>
+            </w:r>
+            <w:r>
+              <w:t>.</w:t>
+            </w:r>
+          </w:p>
+        </w:tc>
+      </w:tr>
+      <w:tr>
+        <w:tc>
+          <w:tcPr>
+            <w:cnfStyle w:val="001000000000" w:firstRow="0" w:lastRow="0" w:firstColumn="1" w:lastColumn="0" w:oddVBand="0" w:evenVBand="0" w:oddHBand="0" w:evenHBand="0" w:firstRowFirstColumn="0" w:firstRowLastColumn="0" w:lastRowFirstColumn="0" w:lastRowLastColumn="0"/>
+            <w:tcW w:w="3415" w:type="dxa"/>
+          </w:tcPr>
+          <w:p>
+            <w:r>
+              <w:t>Financial Aid Checklist</w:t>
+            </w:r>
+          </w:p>
+        </w:tc>
+        <w:tc>
+          <w:tcPr>
+            <w:tcW w:w="7380" w:type="dxa"/>
+          </w:tcPr>
+          <w:p>
+            <w:pPr>
+              <w:cnfStyle w:val="000000000000" w:firstRow="0" w:lastRow="0" w:firstColumn="0" w:lastColumn="0" w:oddVBand="0" w:evenVBand="0" w:oddHBand="0" w:evenHBand="0" w:firstRowFirstColumn="0" w:firstRowLastColumn="0" w:lastRowFirstColumn="0" w:lastRowLastColumn="0"/>
+            </w:pPr>
+            <w:r>
+              <w:t>The list of Documents for the award year and their status.</w:t>
+            </w:r>
+          </w:p>
+          <w:p>
+            <w:pPr>
+              <w:cnfStyle w:val="000000000000" w:firstRow="0" w:lastRow="0" w:firstColumn="0" w:lastColumn="0" w:oddVBand="0" w:evenVBand="0" w:oddHBand="0" w:evenHBand="0" w:firstRowFirstColumn="0" w:firstRowLastColumn="0" w:lastRowFirstColumn="0" w:lastRowLastColumn="0"/>
+            </w:pPr>
+            <w:r>
+              <w:br/>
+            </w:r>
+            <w:r>
+              <w:t xml:space="preserve">The upload to Slate is a pre-defined, tab-delimited format: </w:t>
+            </w:r>
+            <w:hyperlink r:id="rId8" w:history="1">
+              <w:r>
+                <w:rPr>
+                  <w:rStyle w:val="Hyperlink"/>
+                </w:rPr>
+                <w:t>https://technolutions.zendesk.com/hc/en-us/articles/216175018</w:t>
+              </w:r>
+            </w:hyperlink>
+            <w:r>
+              <w:t>. Only applications in active Slate rounds will have their FA checklist updated.</w:t>
+            </w:r>
+          </w:p>
+        </w:tc>
+      </w:tr>
+      <w:tr>
+        <w:trPr>
+          <w:cnfStyle w:val="000000100000" w:firstRow="0" w:lastRow="0" w:firstColumn="0" w:lastColumn="0" w:oddVBand="0" w:evenVBand="0" w:oddHBand="1" w:evenHBand="0" w:firstRowFirstColumn="0" w:firstRowLastColumn="0" w:lastRowFirstColumn="0" w:lastRowLastColumn="0"/>
+        </w:trPr>
+        <w:tc>
+          <w:tcPr>
+            <w:cnfStyle w:val="001000000000" w:firstRow="0" w:lastRow="0" w:firstColumn="1" w:lastColumn="0" w:oddVBand="0" w:evenVBand="0" w:oddHBand="0" w:evenHBand="0" w:firstRowFirstColumn="0" w:firstRowLastColumn="0" w:lastRowFirstColumn="0" w:lastRowLastColumn="0"/>
+            <w:tcW w:w="3415" w:type="dxa"/>
+          </w:tcPr>
+          <w:p>
+            <w:r>
+              <w:t>Financial Aid Awards</w:t>
+            </w:r>
+          </w:p>
+        </w:tc>
+        <w:tc>
+          <w:tcPr>
+            <w:tcW w:w="7380" w:type="dxa"/>
+          </w:tcPr>
+          <w:p>
+            <w:pPr>
+              <w:cnfStyle w:val="000000100000" w:firstRow="0" w:lastRow="0" w:firstColumn="0" w:lastColumn="0" w:oddVBand="0" w:evenVBand="0" w:oddHBand="1" w:evenHBand="0" w:firstRowFirstColumn="0" w:firstRowLastColumn="0" w:lastRowFirstColumn="0" w:lastRowLastColumn="0"/>
+            </w:pPr>
+            <w:r>
+              <w:t>An XML representation of Awards. This data is stored in a single Slate text field and intended for display via Liquid looping (not for querying). Sample dashboard briefcase provided.</w:t>
+            </w:r>
+          </w:p>
+          <w:p>
+            <w:pPr>
+              <w:cnfStyle w:val="000000100000" w:firstRow="0" w:lastRow="0" w:firstColumn="0" w:lastColumn="0" w:oddVBand="0" w:evenVBand="0" w:oddHBand="1" w:evenHBand="0" w:firstRowFirstColumn="0" w:firstRowLastColumn="0" w:lastRowFirstColumn="0" w:lastRowLastColumn="0"/>
+            </w:pPr>
+          </w:p>
+          <w:p>
+            <w:pPr>
+              <w:cnfStyle w:val="000000100000" w:firstRow="0" w:lastRow="0" w:firstColumn="0" w:lastColumn="0" w:oddVBand="0" w:evenVBand="0" w:oddHBand="1" w:evenHBand="0" w:firstRowFirstColumn="0" w:firstRowLastColumn="0" w:lastRowFirstColumn="0" w:lastRowLastColumn="0"/>
+            </w:pPr>
+            <w:r>
+              <w:lastRenderedPageBreak/>
+              <w:t>Awards with net amounts will be shown alongside the full amounts. Awards are broken out into Spring, Summer, and Fall terms by default. Institutions may need to modify the SQL routine to match their terms.</w:t>
+            </w:r>
+          </w:p>
+        </w:tc>
+      </w:tr>
+    </w:tbl>
+    <w:p/>
     <w:p>
       <w:pPr>
         <w:pStyle w:val="Heading1"/>
       </w:pPr>
+      <w:bookmarkStart w:id="4" w:name="_Toc98947940"/>
       <w:r>
         <w:t>Tabs Mapped in PowerCampus Mapper</w:t>
       </w:r>
+      <w:bookmarkEnd w:id="4"/>
     </w:p>
     <w:p>
       <w:r>
@@ -4473,9 +4847,11 @@
           <w:numId w:val="2"/>
         </w:numPr>
       </w:pPr>
+      <w:proofErr w:type="spellStart"/>
       <w:r>
         <w:t>AcademicTerm</w:t>
       </w:r>
+      <w:proofErr w:type="spellEnd"/>
     </w:p>
     <w:p>
       <w:pPr>
@@ -4485,9 +4861,11 @@
           <w:numId w:val="2"/>
         </w:numPr>
       </w:pPr>
+      <w:proofErr w:type="spellStart"/>
       <w:r>
         <w:t>AcademicLevel</w:t>
       </w:r>
+      <w:proofErr w:type="spellEnd"/>
     </w:p>
     <w:p>
       <w:pPr>
@@ -4497,9 +4875,11 @@
           <w:numId w:val="2"/>
         </w:numPr>
       </w:pPr>
+      <w:proofErr w:type="spellStart"/>
       <w:r>
         <w:t>AcademicProgram</w:t>
       </w:r>
+      <w:proofErr w:type="spellEnd"/>
     </w:p>
     <w:p>
       <w:pPr>
@@ -4522,7 +4902,6 @@
         </w:numPr>
       </w:pPr>
       <w:r>
-        <w:lastRenderedPageBreak/>
         <w:t>Suffix</w:t>
       </w:r>
     </w:p>
@@ -4538,6 +4917,7 @@
           <w:iCs/>
         </w:rPr>
       </w:pPr>
+      <w:proofErr w:type="spellStart"/>
       <w:r>
         <w:rPr>
           <w:i/>
@@ -4545,6 +4925,7 @@
         </w:rPr>
         <w:t>MaritalStatus</w:t>
       </w:r>
+      <w:proofErr w:type="spellEnd"/>
     </w:p>
     <w:p>
       <w:pPr>
@@ -4578,6 +4959,7 @@
           <w:iCs/>
         </w:rPr>
       </w:pPr>
+      <w:proofErr w:type="spellStart"/>
       <w:r>
         <w:rPr>
           <w:i/>
@@ -4585,6 +4967,7 @@
         </w:rPr>
         <w:t>RelationshipType</w:t>
       </w:r>
+      <w:proofErr w:type="spellEnd"/>
     </w:p>
     <w:p>
       <w:pPr>
@@ -4614,9 +4997,11 @@
           <w:numId w:val="2"/>
         </w:numPr>
       </w:pPr>
+      <w:proofErr w:type="spellStart"/>
       <w:r>
         <w:t>AddressType</w:t>
       </w:r>
+      <w:proofErr w:type="spellEnd"/>
     </w:p>
     <w:p>
       <w:pPr>
@@ -4646,9 +5031,11 @@
           <w:numId w:val="2"/>
         </w:numPr>
       </w:pPr>
+      <w:proofErr w:type="spellStart"/>
       <w:r>
         <w:t>PersonPhoneType</w:t>
       </w:r>
+      <w:proofErr w:type="spellEnd"/>
     </w:p>
     <w:p>
       <w:pPr>
@@ -4662,6 +5049,7 @@
           <w:iCs/>
         </w:rPr>
       </w:pPr>
+      <w:proofErr w:type="spellStart"/>
       <w:r>
         <w:rPr>
           <w:i/>
@@ -4669,6 +5057,7 @@
         </w:rPr>
         <w:t>FullPartStatus</w:t>
       </w:r>
+      <w:proofErr w:type="spellEnd"/>
     </w:p>
     <w:p>
       <w:pPr>
@@ -4678,6 +5067,7 @@
           <w:numId w:val="2"/>
         </w:numPr>
       </w:pPr>
+      <w:proofErr w:type="spellStart"/>
       <w:r>
         <w:t>Citizen</w:t>
       </w:r>
@@ -4687,6 +5077,7 @@
       <w:r>
         <w:t>hipStatus</w:t>
       </w:r>
+      <w:proofErr w:type="spellEnd"/>
     </w:p>
     <w:p>
       <w:pPr>
@@ -4696,9 +5087,11 @@
           <w:numId w:val="2"/>
         </w:numPr>
       </w:pPr>
+      <w:proofErr w:type="spellStart"/>
       <w:r>
         <w:t>ProposedDecision</w:t>
       </w:r>
+      <w:proofErr w:type="spellEnd"/>
     </w:p>
     <w:sectPr>
       <w:headerReference w:type="default" r:id="rId9"/>
@@ -4772,7 +5165,10 @@
       <w:t xml:space="preserve">Updated </w:t>
     </w:r>
     <w:r>
-      <w:t>2022-02-19</w:t>
+      <w:t>2022-0</w:t>
+    </w:r>
+    <w:r>
+      <w:t>3-23</w:t>
     </w:r>
     <w:r>
       <w:t xml:space="preserve"> by Wyatt Best</w:t>
@@ -5416,7 +5812,7 @@
   <w:style w:type="paragraph" w:default="1" w:styleId="Normal">
     <w:name w:val="Normal"/>
     <w:qFormat/>
-    <w:rsid w:val="00124DCD"/>
+    <w:rsid w:val="000F1101"/>
   </w:style>
   <w:style w:type="paragraph" w:styleId="Heading1">
     <w:name w:val="heading 1"/>

</xml_diff>

<commit_message>
Bugfixes, documentation, new tool
-Fix Comments and County bugs
-Update fields doc
-New tool to select Religion mapping XML
</commit_message>
<xml_diff>
--- a/PowerSlate Integration Fields.docx
+++ b/PowerSlate Integration Fields.docx
@@ -1,6 +1,6 @@
 
 <file path=word/document.xml><?xml version="1.0" encoding="utf-8"?>
-<w:document xmlns:wpc="http://schemas.microsoft.com/office/word/2010/wordprocessingCanvas" xmlns:cx="http://schemas.microsoft.com/office/drawing/2014/chartex" xmlns:cx1="http://schemas.microsoft.com/office/drawing/2015/9/8/chartex" xmlns:cx2="http://schemas.microsoft.com/office/drawing/2015/10/21/chartex" xmlns:cx3="http://schemas.microsoft.com/office/drawing/2016/5/9/chartex" xmlns:cx4="http://schemas.microsoft.com/office/drawing/2016/5/10/chartex" xmlns:cx5="http://schemas.microsoft.com/office/drawing/2016/5/11/chartex" xmlns:cx6="http://schemas.microsoft.com/office/drawing/2016/5/12/chartex" xmlns:cx7="http://schemas.microsoft.com/office/drawing/2016/5/13/chartex" xmlns:cx8="http://schemas.microsoft.com/office/drawing/2016/5/14/chartex" xmlns:mc="http://schemas.openxmlformats.org/markup-compatibility/2006" xmlns:aink="http://schemas.microsoft.com/office/drawing/2016/ink" xmlns:am3d="http://schemas.microsoft.com/office/drawing/2017/model3d" xmlns:o="urn:schemas-microsoft-com:office:office" xmlns:oel="http://schemas.microsoft.com/office/2019/extlst" xmlns:r="http://schemas.openxmlformats.org/officeDocument/2006/relationships" xmlns:m="http://schemas.openxmlformats.org/officeDocument/2006/math" xmlns:v="urn:schemas-microsoft-com:vml" xmlns:wp14="http://schemas.microsoft.com/office/word/2010/wordprocessingDrawing" xmlns:wp="http://schemas.openxmlformats.org/drawingml/2006/wordprocessingDrawing" xmlns:w10="urn:schemas-microsoft-com:office:word" xmlns:w="http://schemas.openxmlformats.org/wordprocessingml/2006/main" xmlns:w14="http://schemas.microsoft.com/office/word/2010/wordml" xmlns:w15="http://schemas.microsoft.com/office/word/2012/wordml" xmlns:w16cex="http://schemas.microsoft.com/office/word/2018/wordml/cex" xmlns:w16cid="http://schemas.microsoft.com/office/word/2016/wordml/cid" xmlns:w16="http://schemas.microsoft.com/office/word/2018/wordml" xmlns:w16sdtdh="http://schemas.microsoft.com/office/word/2020/wordml/sdtdatahash" xmlns:w16se="http://schemas.microsoft.com/office/word/2015/wordml/symex" xmlns:wpg="http://schemas.microsoft.com/office/word/2010/wordprocessingGroup" xmlns:wpi="http://schemas.microsoft.com/office/word/2010/wordprocessingInk" xmlns:wne="http://schemas.microsoft.com/office/word/2006/wordml" xmlns:wps="http://schemas.microsoft.com/office/word/2010/wordprocessingShape" mc:Ignorable="w14 w15 w16se w16cid w16 w16cex w16sdtdh wp14">
+<w:document xmlns:wpc="http://schemas.microsoft.com/office/word/2010/wordprocessingCanvas" xmlns:cx="http://schemas.microsoft.com/office/drawing/2014/chartex" xmlns:cx1="http://schemas.microsoft.com/office/drawing/2015/9/8/chartex" xmlns:cx2="http://schemas.microsoft.com/office/drawing/2015/10/21/chartex" xmlns:cx3="http://schemas.microsoft.com/office/drawing/2016/5/9/chartex" xmlns:cx4="http://schemas.microsoft.com/office/drawing/2016/5/10/chartex" xmlns:cx5="http://schemas.microsoft.com/office/drawing/2016/5/11/chartex" xmlns:cx6="http://schemas.microsoft.com/office/drawing/2016/5/12/chartex" xmlns:cx7="http://schemas.microsoft.com/office/drawing/2016/5/13/chartex" xmlns:cx8="http://schemas.microsoft.com/office/drawing/2016/5/14/chartex" xmlns:mc="http://schemas.openxmlformats.org/markup-compatibility/2006" xmlns:aink="http://schemas.microsoft.com/office/drawing/2016/ink" xmlns:am3d="http://schemas.microsoft.com/office/drawing/2017/model3d" xmlns:o="urn:schemas-microsoft-com:office:office" xmlns:oel="http://schemas.microsoft.com/office/2019/extlst" xmlns:r="http://schemas.openxmlformats.org/officeDocument/2006/relationships" xmlns:m="http://schemas.openxmlformats.org/officeDocument/2006/math" xmlns:v="urn:schemas-microsoft-com:vml" xmlns:wp14="http://schemas.microsoft.com/office/word/2010/wordprocessingDrawing" xmlns:wp="http://schemas.openxmlformats.org/drawingml/2006/wordprocessingDrawing" xmlns:w10="urn:schemas-microsoft-com:office:word" xmlns:w="http://schemas.openxmlformats.org/wordprocessingml/2006/main" xmlns:w14="http://schemas.microsoft.com/office/word/2010/wordml" xmlns:w15="http://schemas.microsoft.com/office/word/2012/wordml" xmlns:w16cex="http://schemas.microsoft.com/office/word/2018/wordml/cex" xmlns:w16cid="http://schemas.microsoft.com/office/word/2016/wordml/cid" xmlns:w16="http://schemas.microsoft.com/office/word/2018/wordml" xmlns:w16du="http://schemas.microsoft.com/office/word/2023/wordml/word16du" xmlns:w16sdtdh="http://schemas.microsoft.com/office/word/2020/wordml/sdtdatahash" xmlns:w16se="http://schemas.microsoft.com/office/word/2015/wordml/symex" xmlns:wpg="http://schemas.microsoft.com/office/word/2010/wordprocessingGroup" xmlns:wpi="http://schemas.microsoft.com/office/word/2010/wordprocessingInk" xmlns:wne="http://schemas.microsoft.com/office/word/2006/wordml" xmlns:wps="http://schemas.microsoft.com/office/word/2010/wordprocessingShape" mc:Ignorable="w14 w15 w16se w16cid w16 w16cex w16sdtdh w16du wp14">
   <w:body>
     <w:p>
       <w:r>
@@ -3885,6 +3885,92 @@
               <w:t>Slate export should be nested JSON. Will insert or update; matched by stop code and stop date.</w:t>
             </w:r>
           </w:p>
+          <w:p>
+            <w:pPr>
+              <w:cnfStyle w:val="000000000000" w:firstRow="0" w:lastRow="0" w:firstColumn="0" w:lastColumn="0" w:oddVBand="0" w:evenVBand="0" w:oddHBand="0" w:evenHBand="0" w:firstRowFirstColumn="0" w:firstRowLastColumn="0" w:lastRowFirstColumn="0" w:lastRowLastColumn="0"/>
+            </w:pPr>
+          </w:p>
+          <w:p>
+            <w:pPr>
+              <w:cnfStyle w:val="000000000000" w:firstRow="0" w:lastRow="0" w:firstColumn="0" w:lastColumn="0" w:oddVBand="0" w:evenVBand="0" w:oddHBand="0" w:evenHBand="0" w:firstRowFirstColumn="0" w:firstRowLastColumn="0" w:lastRowFirstColumn="0" w:lastRowLastColumn="0"/>
+            </w:pPr>
+            <w:proofErr w:type="spellStart"/>
+            <w:r>
+              <w:rPr>
+                <w:b/>
+                <w:bCs/>
+              </w:rPr>
+              <w:t>StopCode</w:t>
+            </w:r>
+            <w:proofErr w:type="spellEnd"/>
+            <w:r>
+              <w:t>: Code Value Key</w:t>
+            </w:r>
+          </w:p>
+          <w:p>
+            <w:pPr>
+              <w:cnfStyle w:val="000000000000" w:firstRow="0" w:lastRow="0" w:firstColumn="0" w:lastColumn="0" w:oddVBand="0" w:evenVBand="0" w:oddHBand="0" w:evenHBand="0" w:firstRowFirstColumn="0" w:firstRowLastColumn="0" w:lastRowFirstColumn="0" w:lastRowLastColumn="0"/>
+            </w:pPr>
+            <w:proofErr w:type="spellStart"/>
+            <w:r>
+              <w:rPr>
+                <w:b/>
+                <w:bCs/>
+              </w:rPr>
+              <w:t>StopDate</w:t>
+            </w:r>
+            <w:proofErr w:type="spellEnd"/>
+            <w:r>
+              <w:t>: Date</w:t>
+            </w:r>
+          </w:p>
+          <w:p>
+            <w:pPr>
+              <w:cnfStyle w:val="000000000000" w:firstRow="0" w:lastRow="0" w:firstColumn="0" w:lastColumn="0" w:oddVBand="0" w:evenVBand="0" w:oddHBand="0" w:evenHBand="0" w:firstRowFirstColumn="0" w:firstRowLastColumn="0" w:lastRowFirstColumn="0" w:lastRowLastColumn="0"/>
+            </w:pPr>
+            <w:r>
+              <w:rPr>
+                <w:b/>
+                <w:bCs/>
+              </w:rPr>
+              <w:t>Cleared</w:t>
+            </w:r>
+            <w:r>
+              <w:t>: Y/N</w:t>
+            </w:r>
+          </w:p>
+          <w:p>
+            <w:pPr>
+              <w:cnfStyle w:val="000000000000" w:firstRow="0" w:lastRow="0" w:firstColumn="0" w:lastColumn="0" w:oddVBand="0" w:evenVBand="0" w:oddHBand="0" w:evenHBand="0" w:firstRowFirstColumn="0" w:firstRowLastColumn="0" w:lastRowFirstColumn="0" w:lastRowLastColumn="0"/>
+            </w:pPr>
+            <w:proofErr w:type="spellStart"/>
+            <w:r>
+              <w:rPr>
+                <w:b/>
+                <w:bCs/>
+              </w:rPr>
+              <w:t>ClearedDate</w:t>
+            </w:r>
+            <w:proofErr w:type="spellEnd"/>
+            <w:r>
+              <w:t>: Date</w:t>
+            </w:r>
+          </w:p>
+          <w:p>
+            <w:pPr>
+              <w:cnfStyle w:val="000000000000" w:firstRow="0" w:lastRow="0" w:firstColumn="0" w:lastColumn="0" w:oddVBand="0" w:evenVBand="0" w:oddHBand="0" w:evenHBand="0" w:firstRowFirstColumn="0" w:firstRowLastColumn="0" w:lastRowFirstColumn="0" w:lastRowLastColumn="0"/>
+            </w:pPr>
+            <w:r>
+              <w:rPr>
+                <w:b/>
+                <w:bCs/>
+              </w:rPr>
+              <w:t>Comments</w:t>
+            </w:r>
+            <w:r>
+              <w:t>: Free Text</w:t>
+            </w:r>
+          </w:p>
         </w:tc>
         <w:tc>
           <w:tcPr>
@@ -4873,6 +4959,7 @@
     </w:p>
     <w:p>
       <w:r>
+        <w:lastRenderedPageBreak/>
         <w:t>Students are looked up in PowerFAIDS via PCID and SSN (government ID).</w:t>
       </w:r>
     </w:p>
@@ -4919,7 +5006,6 @@
                 <w:i/>
                 <w:iCs/>
               </w:rPr>
-              <w:lastRenderedPageBreak/>
               <w:t>Field</w:t>
             </w:r>
             <w:r>
@@ -5417,7 +5503,7 @@
 </file>
 
 <file path=word/endnotes.xml><?xml version="1.0" encoding="utf-8"?>
-<w:endnotes xmlns:wpc="http://schemas.microsoft.com/office/word/2010/wordprocessingCanvas" xmlns:cx="http://schemas.microsoft.com/office/drawing/2014/chartex" xmlns:cx1="http://schemas.microsoft.com/office/drawing/2015/9/8/chartex" xmlns:cx2="http://schemas.microsoft.com/office/drawing/2015/10/21/chartex" xmlns:cx3="http://schemas.microsoft.com/office/drawing/2016/5/9/chartex" xmlns:cx4="http://schemas.microsoft.com/office/drawing/2016/5/10/chartex" xmlns:cx5="http://schemas.microsoft.com/office/drawing/2016/5/11/chartex" xmlns:cx6="http://schemas.microsoft.com/office/drawing/2016/5/12/chartex" xmlns:cx7="http://schemas.microsoft.com/office/drawing/2016/5/13/chartex" xmlns:cx8="http://schemas.microsoft.com/office/drawing/2016/5/14/chartex" xmlns:mc="http://schemas.openxmlformats.org/markup-compatibility/2006" xmlns:aink="http://schemas.microsoft.com/office/drawing/2016/ink" xmlns:am3d="http://schemas.microsoft.com/office/drawing/2017/model3d" xmlns:o="urn:schemas-microsoft-com:office:office" xmlns:oel="http://schemas.microsoft.com/office/2019/extlst" xmlns:r="http://schemas.openxmlformats.org/officeDocument/2006/relationships" xmlns:m="http://schemas.openxmlformats.org/officeDocument/2006/math" xmlns:v="urn:schemas-microsoft-com:vml" xmlns:wp14="http://schemas.microsoft.com/office/word/2010/wordprocessingDrawing" xmlns:wp="http://schemas.openxmlformats.org/drawingml/2006/wordprocessingDrawing" xmlns:w10="urn:schemas-microsoft-com:office:word" xmlns:w="http://schemas.openxmlformats.org/wordprocessingml/2006/main" xmlns:w14="http://schemas.microsoft.com/office/word/2010/wordml" xmlns:w15="http://schemas.microsoft.com/office/word/2012/wordml" xmlns:w16cex="http://schemas.microsoft.com/office/word/2018/wordml/cex" xmlns:w16cid="http://schemas.microsoft.com/office/word/2016/wordml/cid" xmlns:w16="http://schemas.microsoft.com/office/word/2018/wordml" xmlns:w16sdtdh="http://schemas.microsoft.com/office/word/2020/wordml/sdtdatahash" xmlns:w16se="http://schemas.microsoft.com/office/word/2015/wordml/symex" xmlns:wpg="http://schemas.microsoft.com/office/word/2010/wordprocessingGroup" xmlns:wpi="http://schemas.microsoft.com/office/word/2010/wordprocessingInk" xmlns:wne="http://schemas.microsoft.com/office/word/2006/wordml" xmlns:wps="http://schemas.microsoft.com/office/word/2010/wordprocessingShape" mc:Ignorable="w14 w15 w16se w16cid w16 w16cex w16sdtdh wp14">
+<w:endnotes xmlns:wpc="http://schemas.microsoft.com/office/word/2010/wordprocessingCanvas" xmlns:cx="http://schemas.microsoft.com/office/drawing/2014/chartex" xmlns:cx1="http://schemas.microsoft.com/office/drawing/2015/9/8/chartex" xmlns:cx2="http://schemas.microsoft.com/office/drawing/2015/10/21/chartex" xmlns:cx3="http://schemas.microsoft.com/office/drawing/2016/5/9/chartex" xmlns:cx4="http://schemas.microsoft.com/office/drawing/2016/5/10/chartex" xmlns:cx5="http://schemas.microsoft.com/office/drawing/2016/5/11/chartex" xmlns:cx6="http://schemas.microsoft.com/office/drawing/2016/5/12/chartex" xmlns:cx7="http://schemas.microsoft.com/office/drawing/2016/5/13/chartex" xmlns:cx8="http://schemas.microsoft.com/office/drawing/2016/5/14/chartex" xmlns:mc="http://schemas.openxmlformats.org/markup-compatibility/2006" xmlns:aink="http://schemas.microsoft.com/office/drawing/2016/ink" xmlns:am3d="http://schemas.microsoft.com/office/drawing/2017/model3d" xmlns:o="urn:schemas-microsoft-com:office:office" xmlns:oel="http://schemas.microsoft.com/office/2019/extlst" xmlns:r="http://schemas.openxmlformats.org/officeDocument/2006/relationships" xmlns:m="http://schemas.openxmlformats.org/officeDocument/2006/math" xmlns:v="urn:schemas-microsoft-com:vml" xmlns:wp14="http://schemas.microsoft.com/office/word/2010/wordprocessingDrawing" xmlns:wp="http://schemas.openxmlformats.org/drawingml/2006/wordprocessingDrawing" xmlns:w10="urn:schemas-microsoft-com:office:word" xmlns:w="http://schemas.openxmlformats.org/wordprocessingml/2006/main" xmlns:w14="http://schemas.microsoft.com/office/word/2010/wordml" xmlns:w15="http://schemas.microsoft.com/office/word/2012/wordml" xmlns:w16cex="http://schemas.microsoft.com/office/word/2018/wordml/cex" xmlns:w16cid="http://schemas.microsoft.com/office/word/2016/wordml/cid" xmlns:w16="http://schemas.microsoft.com/office/word/2018/wordml" xmlns:w16du="http://schemas.microsoft.com/office/word/2023/wordml/word16du" xmlns:w16sdtdh="http://schemas.microsoft.com/office/word/2020/wordml/sdtdatahash" xmlns:w16se="http://schemas.microsoft.com/office/word/2015/wordml/symex" xmlns:wpg="http://schemas.microsoft.com/office/word/2010/wordprocessingGroup" xmlns:wpi="http://schemas.microsoft.com/office/word/2010/wordprocessingInk" xmlns:wne="http://schemas.microsoft.com/office/word/2006/wordml" xmlns:wps="http://schemas.microsoft.com/office/word/2010/wordprocessingShape" mc:Ignorable="w14 w15 w16se w16cid w16 w16cex w16sdtdh w16du wp14">
   <w:endnote w:type="separator" w:id="-1">
     <w:p>
       <w:pPr>
@@ -5442,7 +5528,7 @@
 </file>
 
 <file path=word/footnotes.xml><?xml version="1.0" encoding="utf-8"?>
-<w:footnotes xmlns:wpc="http://schemas.microsoft.com/office/word/2010/wordprocessingCanvas" xmlns:cx="http://schemas.microsoft.com/office/drawing/2014/chartex" xmlns:cx1="http://schemas.microsoft.com/office/drawing/2015/9/8/chartex" xmlns:cx2="http://schemas.microsoft.com/office/drawing/2015/10/21/chartex" xmlns:cx3="http://schemas.microsoft.com/office/drawing/2016/5/9/chartex" xmlns:cx4="http://schemas.microsoft.com/office/drawing/2016/5/10/chartex" xmlns:cx5="http://schemas.microsoft.com/office/drawing/2016/5/11/chartex" xmlns:cx6="http://schemas.microsoft.com/office/drawing/2016/5/12/chartex" xmlns:cx7="http://schemas.microsoft.com/office/drawing/2016/5/13/chartex" xmlns:cx8="http://schemas.microsoft.com/office/drawing/2016/5/14/chartex" xmlns:mc="http://schemas.openxmlformats.org/markup-compatibility/2006" xmlns:aink="http://schemas.microsoft.com/office/drawing/2016/ink" xmlns:am3d="http://schemas.microsoft.com/office/drawing/2017/model3d" xmlns:o="urn:schemas-microsoft-com:office:office" xmlns:oel="http://schemas.microsoft.com/office/2019/extlst" xmlns:r="http://schemas.openxmlformats.org/officeDocument/2006/relationships" xmlns:m="http://schemas.openxmlformats.org/officeDocument/2006/math" xmlns:v="urn:schemas-microsoft-com:vml" xmlns:wp14="http://schemas.microsoft.com/office/word/2010/wordprocessingDrawing" xmlns:wp="http://schemas.openxmlformats.org/drawingml/2006/wordprocessingDrawing" xmlns:w10="urn:schemas-microsoft-com:office:word" xmlns:w="http://schemas.openxmlformats.org/wordprocessingml/2006/main" xmlns:w14="http://schemas.microsoft.com/office/word/2010/wordml" xmlns:w15="http://schemas.microsoft.com/office/word/2012/wordml" xmlns:w16cex="http://schemas.microsoft.com/office/word/2018/wordml/cex" xmlns:w16cid="http://schemas.microsoft.com/office/word/2016/wordml/cid" xmlns:w16="http://schemas.microsoft.com/office/word/2018/wordml" xmlns:w16sdtdh="http://schemas.microsoft.com/office/word/2020/wordml/sdtdatahash" xmlns:w16se="http://schemas.microsoft.com/office/word/2015/wordml/symex" xmlns:wpg="http://schemas.microsoft.com/office/word/2010/wordprocessingGroup" xmlns:wpi="http://schemas.microsoft.com/office/word/2010/wordprocessingInk" xmlns:wne="http://schemas.microsoft.com/office/word/2006/wordml" xmlns:wps="http://schemas.microsoft.com/office/word/2010/wordprocessingShape" mc:Ignorable="w14 w15 w16se w16cid w16 w16cex w16sdtdh wp14">
+<w:footnotes xmlns:wpc="http://schemas.microsoft.com/office/word/2010/wordprocessingCanvas" xmlns:cx="http://schemas.microsoft.com/office/drawing/2014/chartex" xmlns:cx1="http://schemas.microsoft.com/office/drawing/2015/9/8/chartex" xmlns:cx2="http://schemas.microsoft.com/office/drawing/2015/10/21/chartex" xmlns:cx3="http://schemas.microsoft.com/office/drawing/2016/5/9/chartex" xmlns:cx4="http://schemas.microsoft.com/office/drawing/2016/5/10/chartex" xmlns:cx5="http://schemas.microsoft.com/office/drawing/2016/5/11/chartex" xmlns:cx6="http://schemas.microsoft.com/office/drawing/2016/5/12/chartex" xmlns:cx7="http://schemas.microsoft.com/office/drawing/2016/5/13/chartex" xmlns:cx8="http://schemas.microsoft.com/office/drawing/2016/5/14/chartex" xmlns:mc="http://schemas.openxmlformats.org/markup-compatibility/2006" xmlns:aink="http://schemas.microsoft.com/office/drawing/2016/ink" xmlns:am3d="http://schemas.microsoft.com/office/drawing/2017/model3d" xmlns:o="urn:schemas-microsoft-com:office:office" xmlns:oel="http://schemas.microsoft.com/office/2019/extlst" xmlns:r="http://schemas.openxmlformats.org/officeDocument/2006/relationships" xmlns:m="http://schemas.openxmlformats.org/officeDocument/2006/math" xmlns:v="urn:schemas-microsoft-com:vml" xmlns:wp14="http://schemas.microsoft.com/office/word/2010/wordprocessingDrawing" xmlns:wp="http://schemas.openxmlformats.org/drawingml/2006/wordprocessingDrawing" xmlns:w10="urn:schemas-microsoft-com:office:word" xmlns:w="http://schemas.openxmlformats.org/wordprocessingml/2006/main" xmlns:w14="http://schemas.microsoft.com/office/word/2010/wordml" xmlns:w15="http://schemas.microsoft.com/office/word/2012/wordml" xmlns:w16cex="http://schemas.microsoft.com/office/word/2018/wordml/cex" xmlns:w16cid="http://schemas.microsoft.com/office/word/2016/wordml/cid" xmlns:w16="http://schemas.microsoft.com/office/word/2018/wordml" xmlns:w16du="http://schemas.microsoft.com/office/word/2023/wordml/word16du" xmlns:w16sdtdh="http://schemas.microsoft.com/office/word/2020/wordml/sdtdatahash" xmlns:w16se="http://schemas.microsoft.com/office/word/2015/wordml/symex" xmlns:wpg="http://schemas.microsoft.com/office/word/2010/wordprocessingGroup" xmlns:wpi="http://schemas.microsoft.com/office/word/2010/wordprocessingInk" xmlns:wne="http://schemas.microsoft.com/office/word/2006/wordml" xmlns:wps="http://schemas.microsoft.com/office/word/2010/wordprocessingShape" mc:Ignorable="w14 w15 w16se w16cid w16 w16cex w16sdtdh w16du wp14">
   <w:footnote w:type="separator" w:id="-1">
     <w:p>
       <w:pPr>
@@ -5467,7 +5553,7 @@
 </file>
 
 <file path=word/header1.xml><?xml version="1.0" encoding="utf-8"?>
-<w:hdr xmlns:wpc="http://schemas.microsoft.com/office/word/2010/wordprocessingCanvas" xmlns:cx="http://schemas.microsoft.com/office/drawing/2014/chartex" xmlns:cx1="http://schemas.microsoft.com/office/drawing/2015/9/8/chartex" xmlns:cx2="http://schemas.microsoft.com/office/drawing/2015/10/21/chartex" xmlns:cx3="http://schemas.microsoft.com/office/drawing/2016/5/9/chartex" xmlns:cx4="http://schemas.microsoft.com/office/drawing/2016/5/10/chartex" xmlns:cx5="http://schemas.microsoft.com/office/drawing/2016/5/11/chartex" xmlns:cx6="http://schemas.microsoft.com/office/drawing/2016/5/12/chartex" xmlns:cx7="http://schemas.microsoft.com/office/drawing/2016/5/13/chartex" xmlns:cx8="http://schemas.microsoft.com/office/drawing/2016/5/14/chartex" xmlns:mc="http://schemas.openxmlformats.org/markup-compatibility/2006" xmlns:aink="http://schemas.microsoft.com/office/drawing/2016/ink" xmlns:am3d="http://schemas.microsoft.com/office/drawing/2017/model3d" xmlns:o="urn:schemas-microsoft-com:office:office" xmlns:oel="http://schemas.microsoft.com/office/2019/extlst" xmlns:r="http://schemas.openxmlformats.org/officeDocument/2006/relationships" xmlns:m="http://schemas.openxmlformats.org/officeDocument/2006/math" xmlns:v="urn:schemas-microsoft-com:vml" xmlns:wp14="http://schemas.microsoft.com/office/word/2010/wordprocessingDrawing" xmlns:wp="http://schemas.openxmlformats.org/drawingml/2006/wordprocessingDrawing" xmlns:w10="urn:schemas-microsoft-com:office:word" xmlns:w="http://schemas.openxmlformats.org/wordprocessingml/2006/main" xmlns:w14="http://schemas.microsoft.com/office/word/2010/wordml" xmlns:w15="http://schemas.microsoft.com/office/word/2012/wordml" xmlns:w16cex="http://schemas.microsoft.com/office/word/2018/wordml/cex" xmlns:w16cid="http://schemas.microsoft.com/office/word/2016/wordml/cid" xmlns:w16="http://schemas.microsoft.com/office/word/2018/wordml" xmlns:w16sdtdh="http://schemas.microsoft.com/office/word/2020/wordml/sdtdatahash" xmlns:w16se="http://schemas.microsoft.com/office/word/2015/wordml/symex" xmlns:wpg="http://schemas.microsoft.com/office/word/2010/wordprocessingGroup" xmlns:wpi="http://schemas.microsoft.com/office/word/2010/wordprocessingInk" xmlns:wne="http://schemas.microsoft.com/office/word/2006/wordml" xmlns:wps="http://schemas.microsoft.com/office/word/2010/wordprocessingShape" mc:Ignorable="w14 w15 w16se w16cid w16 w16cex w16sdtdh wp14">
+<w:hdr xmlns:wpc="http://schemas.microsoft.com/office/word/2010/wordprocessingCanvas" xmlns:cx="http://schemas.microsoft.com/office/drawing/2014/chartex" xmlns:cx1="http://schemas.microsoft.com/office/drawing/2015/9/8/chartex" xmlns:cx2="http://schemas.microsoft.com/office/drawing/2015/10/21/chartex" xmlns:cx3="http://schemas.microsoft.com/office/drawing/2016/5/9/chartex" xmlns:cx4="http://schemas.microsoft.com/office/drawing/2016/5/10/chartex" xmlns:cx5="http://schemas.microsoft.com/office/drawing/2016/5/11/chartex" xmlns:cx6="http://schemas.microsoft.com/office/drawing/2016/5/12/chartex" xmlns:cx7="http://schemas.microsoft.com/office/drawing/2016/5/13/chartex" xmlns:cx8="http://schemas.microsoft.com/office/drawing/2016/5/14/chartex" xmlns:mc="http://schemas.openxmlformats.org/markup-compatibility/2006" xmlns:aink="http://schemas.microsoft.com/office/drawing/2016/ink" xmlns:am3d="http://schemas.microsoft.com/office/drawing/2017/model3d" xmlns:o="urn:schemas-microsoft-com:office:office" xmlns:oel="http://schemas.microsoft.com/office/2019/extlst" xmlns:r="http://schemas.openxmlformats.org/officeDocument/2006/relationships" xmlns:m="http://schemas.openxmlformats.org/officeDocument/2006/math" xmlns:v="urn:schemas-microsoft-com:vml" xmlns:wp14="http://schemas.microsoft.com/office/word/2010/wordprocessingDrawing" xmlns:wp="http://schemas.openxmlformats.org/drawingml/2006/wordprocessingDrawing" xmlns:w10="urn:schemas-microsoft-com:office:word" xmlns:w="http://schemas.openxmlformats.org/wordprocessingml/2006/main" xmlns:w14="http://schemas.microsoft.com/office/word/2010/wordml" xmlns:w15="http://schemas.microsoft.com/office/word/2012/wordml" xmlns:w16cex="http://schemas.microsoft.com/office/word/2018/wordml/cex" xmlns:w16cid="http://schemas.microsoft.com/office/word/2016/wordml/cid" xmlns:w16="http://schemas.microsoft.com/office/word/2018/wordml" xmlns:w16du="http://schemas.microsoft.com/office/word/2023/wordml/word16du" xmlns:w16sdtdh="http://schemas.microsoft.com/office/word/2020/wordml/sdtdatahash" xmlns:w16se="http://schemas.microsoft.com/office/word/2015/wordml/symex" xmlns:wpg="http://schemas.microsoft.com/office/word/2010/wordprocessingGroup" xmlns:wpi="http://schemas.microsoft.com/office/word/2010/wordprocessingInk" xmlns:wne="http://schemas.microsoft.com/office/word/2006/wordml" xmlns:wps="http://schemas.microsoft.com/office/word/2010/wordprocessingShape" mc:Ignorable="w14 w15 w16se w16cid w16 w16cex w16sdtdh w16du wp14">
   <w:p>
     <w:pPr>
       <w:pStyle w:val="Header"/>
@@ -5477,7 +5563,10 @@
       <w:t xml:space="preserve">Updated </w:t>
     </w:r>
     <w:r>
-      <w:t>2024-01-10</w:t>
+      <w:t>2024-0</w:t>
+    </w:r>
+    <w:r>
+      <w:t>4-08</w:t>
     </w:r>
     <w:r>
       <w:t xml:space="preserve"> </w:t>
@@ -5490,7 +5579,7 @@
 </file>
 
 <file path=word/numbering.xml><?xml version="1.0" encoding="utf-8"?>
-<w:numbering xmlns:wpc="http://schemas.microsoft.com/office/word/2010/wordprocessingCanvas" xmlns:cx="http://schemas.microsoft.com/office/drawing/2014/chartex" xmlns:cx1="http://schemas.microsoft.com/office/drawing/2015/9/8/chartex" xmlns:cx2="http://schemas.microsoft.com/office/drawing/2015/10/21/chartex" xmlns:cx3="http://schemas.microsoft.com/office/drawing/2016/5/9/chartex" xmlns:cx4="http://schemas.microsoft.com/office/drawing/2016/5/10/chartex" xmlns:cx5="http://schemas.microsoft.com/office/drawing/2016/5/11/chartex" xmlns:cx6="http://schemas.microsoft.com/office/drawing/2016/5/12/chartex" xmlns:cx7="http://schemas.microsoft.com/office/drawing/2016/5/13/chartex" xmlns:cx8="http://schemas.microsoft.com/office/drawing/2016/5/14/chartex" xmlns:mc="http://schemas.openxmlformats.org/markup-compatibility/2006" xmlns:aink="http://schemas.microsoft.com/office/drawing/2016/ink" xmlns:am3d="http://schemas.microsoft.com/office/drawing/2017/model3d" xmlns:o="urn:schemas-microsoft-com:office:office" xmlns:oel="http://schemas.microsoft.com/office/2019/extlst" xmlns:r="http://schemas.openxmlformats.org/officeDocument/2006/relationships" xmlns:m="http://schemas.openxmlformats.org/officeDocument/2006/math" xmlns:v="urn:schemas-microsoft-com:vml" xmlns:wp14="http://schemas.microsoft.com/office/word/2010/wordprocessingDrawing" xmlns:wp="http://schemas.openxmlformats.org/drawingml/2006/wordprocessingDrawing" xmlns:w10="urn:schemas-microsoft-com:office:word" xmlns:w="http://schemas.openxmlformats.org/wordprocessingml/2006/main" xmlns:w14="http://schemas.microsoft.com/office/word/2010/wordml" xmlns:w15="http://schemas.microsoft.com/office/word/2012/wordml" xmlns:w16cex="http://schemas.microsoft.com/office/word/2018/wordml/cex" xmlns:w16cid="http://schemas.microsoft.com/office/word/2016/wordml/cid" xmlns:w16="http://schemas.microsoft.com/office/word/2018/wordml" xmlns:w16sdtdh="http://schemas.microsoft.com/office/word/2020/wordml/sdtdatahash" xmlns:w16se="http://schemas.microsoft.com/office/word/2015/wordml/symex" xmlns:wpg="http://schemas.microsoft.com/office/word/2010/wordprocessingGroup" xmlns:wpi="http://schemas.microsoft.com/office/word/2010/wordprocessingInk" xmlns:wne="http://schemas.microsoft.com/office/word/2006/wordml" xmlns:wps="http://schemas.microsoft.com/office/word/2010/wordprocessingShape" mc:Ignorable="w14 w15 w16se w16cid w16 w16cex w16sdtdh wp14">
+<w:numbering xmlns:wpc="http://schemas.microsoft.com/office/word/2010/wordprocessingCanvas" xmlns:cx="http://schemas.microsoft.com/office/drawing/2014/chartex" xmlns:cx1="http://schemas.microsoft.com/office/drawing/2015/9/8/chartex" xmlns:cx2="http://schemas.microsoft.com/office/drawing/2015/10/21/chartex" xmlns:cx3="http://schemas.microsoft.com/office/drawing/2016/5/9/chartex" xmlns:cx4="http://schemas.microsoft.com/office/drawing/2016/5/10/chartex" xmlns:cx5="http://schemas.microsoft.com/office/drawing/2016/5/11/chartex" xmlns:cx6="http://schemas.microsoft.com/office/drawing/2016/5/12/chartex" xmlns:cx7="http://schemas.microsoft.com/office/drawing/2016/5/13/chartex" xmlns:cx8="http://schemas.microsoft.com/office/drawing/2016/5/14/chartex" xmlns:mc="http://schemas.openxmlformats.org/markup-compatibility/2006" xmlns:aink="http://schemas.microsoft.com/office/drawing/2016/ink" xmlns:am3d="http://schemas.microsoft.com/office/drawing/2017/model3d" xmlns:o="urn:schemas-microsoft-com:office:office" xmlns:oel="http://schemas.microsoft.com/office/2019/extlst" xmlns:r="http://schemas.openxmlformats.org/officeDocument/2006/relationships" xmlns:m="http://schemas.openxmlformats.org/officeDocument/2006/math" xmlns:v="urn:schemas-microsoft-com:vml" xmlns:wp14="http://schemas.microsoft.com/office/word/2010/wordprocessingDrawing" xmlns:wp="http://schemas.openxmlformats.org/drawingml/2006/wordprocessingDrawing" xmlns:w10="urn:schemas-microsoft-com:office:word" xmlns:w="http://schemas.openxmlformats.org/wordprocessingml/2006/main" xmlns:w14="http://schemas.microsoft.com/office/word/2010/wordml" xmlns:w15="http://schemas.microsoft.com/office/word/2012/wordml" xmlns:w16cex="http://schemas.microsoft.com/office/word/2018/wordml/cex" xmlns:w16cid="http://schemas.microsoft.com/office/word/2016/wordml/cid" xmlns:w16="http://schemas.microsoft.com/office/word/2018/wordml" xmlns:w16du="http://schemas.microsoft.com/office/word/2023/wordml/word16du" xmlns:w16sdtdh="http://schemas.microsoft.com/office/word/2020/wordml/sdtdatahash" xmlns:w16se="http://schemas.microsoft.com/office/word/2015/wordml/symex" xmlns:wpg="http://schemas.microsoft.com/office/word/2010/wordprocessingGroup" xmlns:wpi="http://schemas.microsoft.com/office/word/2010/wordprocessingInk" xmlns:wne="http://schemas.microsoft.com/office/word/2006/wordml" xmlns:wps="http://schemas.microsoft.com/office/word/2010/wordprocessingShape" mc:Ignorable="w14 w15 w16se w16cid w16 w16cex w16sdtdh w16du wp14">
   <w:abstractNum w:abstractNumId="0" w15:restartNumberingAfterBreak="0">
     <w:nsid w:val="00882258"/>
     <w:multiLevelType w:val="hybridMultilevel"/>
@@ -5727,7 +5816,7 @@
 </file>
 
 <file path=word/styles.xml><?xml version="1.0" encoding="utf-8"?>
-<w:styles xmlns:mc="http://schemas.openxmlformats.org/markup-compatibility/2006" xmlns:r="http://schemas.openxmlformats.org/officeDocument/2006/relationships" xmlns:w="http://schemas.openxmlformats.org/wordprocessingml/2006/main" xmlns:w14="http://schemas.microsoft.com/office/word/2010/wordml" xmlns:w15="http://schemas.microsoft.com/office/word/2012/wordml" xmlns:w16cex="http://schemas.microsoft.com/office/word/2018/wordml/cex" xmlns:w16cid="http://schemas.microsoft.com/office/word/2016/wordml/cid" xmlns:w16="http://schemas.microsoft.com/office/word/2018/wordml" xmlns:w16sdtdh="http://schemas.microsoft.com/office/word/2020/wordml/sdtdatahash" xmlns:w16se="http://schemas.microsoft.com/office/word/2015/wordml/symex" mc:Ignorable="w14 w15 w16se w16cid w16 w16cex w16sdtdh">
+<w:styles xmlns:mc="http://schemas.openxmlformats.org/markup-compatibility/2006" xmlns:r="http://schemas.openxmlformats.org/officeDocument/2006/relationships" xmlns:w="http://schemas.openxmlformats.org/wordprocessingml/2006/main" xmlns:w14="http://schemas.microsoft.com/office/word/2010/wordml" xmlns:w15="http://schemas.microsoft.com/office/word/2012/wordml" xmlns:w16cex="http://schemas.microsoft.com/office/word/2018/wordml/cex" xmlns:w16cid="http://schemas.microsoft.com/office/word/2016/wordml/cid" xmlns:w16="http://schemas.microsoft.com/office/word/2018/wordml" xmlns:w16du="http://schemas.microsoft.com/office/word/2023/wordml/word16du" xmlns:w16sdtdh="http://schemas.microsoft.com/office/word/2020/wordml/sdtdatahash" xmlns:w16se="http://schemas.microsoft.com/office/word/2015/wordml/symex" mc:Ignorable="w14 w15 w16se w16cid w16 w16cex w16sdtdh w16du">
   <w:docDefaults>
     <w:rPrDefault>
       <w:rPr>

</xml_diff>